<commit_message>
Worked on chapter 3 SDLC
</commit_message>
<xml_diff>
--- a/Documentation/31597793_Scription.docx
+++ b/Documentation/31597793_Scription.docx
@@ -5842,7 +5842,7 @@
         </w:rPr>
         <w:fldChar w:fldCharType="separate"/>
       </w:r>
-      <w:hyperlink w:anchor="_Toc115530138" w:history="1">
+      <w:hyperlink w:anchor="_Toc115955240" w:history="1">
         <w:r>
           <w:rPr>
             <w:rStyle w:val="Hyperlink"/>
@@ -5865,7 +5865,7 @@
           <w:rPr>
             <w:webHidden/>
           </w:rPr>
-          <w:instrText xml:space="preserve"> PAGEREF _Toc115530138 \h </w:instrText>
+          <w:instrText xml:space="preserve"> PAGEREF _Toc115955240 \h </w:instrText>
         </w:r>
         <w:r>
           <w:rPr>
@@ -5901,7 +5901,7 @@
           <w:lang w:eastAsia="en-ZA"/>
         </w:rPr>
       </w:pPr>
-      <w:hyperlink w:anchor="_Toc115530139" w:history="1">
+      <w:hyperlink w:anchor="_Toc115955241" w:history="1">
         <w:r>
           <w:rPr>
             <w:rStyle w:val="Hyperlink"/>
@@ -5924,7 +5924,7 @@
           <w:rPr>
             <w:webHidden/>
           </w:rPr>
-          <w:instrText xml:space="preserve"> PAGEREF _Toc115530139 \h </w:instrText>
+          <w:instrText xml:space="preserve"> PAGEREF _Toc115955241 \h </w:instrText>
         </w:r>
         <w:r>
           <w:rPr>
@@ -5960,7 +5960,7 @@
           <w:lang w:eastAsia="en-ZA"/>
         </w:rPr>
       </w:pPr>
-      <w:hyperlink w:anchor="_Toc115530140" w:history="1">
+      <w:hyperlink w:anchor="_Toc115955242" w:history="1">
         <w:r>
           <w:rPr>
             <w:rStyle w:val="Hyperlink"/>
@@ -5983,7 +5983,7 @@
           <w:rPr>
             <w:webHidden/>
           </w:rPr>
-          <w:instrText xml:space="preserve"> PAGEREF _Toc115530140 \h </w:instrText>
+          <w:instrText xml:space="preserve"> PAGEREF _Toc115955242 \h </w:instrText>
         </w:r>
         <w:r>
           <w:rPr>
@@ -6019,7 +6019,7 @@
           <w:lang w:eastAsia="en-ZA"/>
         </w:rPr>
       </w:pPr>
-      <w:hyperlink w:anchor="_Toc115530141" w:history="1">
+      <w:hyperlink w:anchor="_Toc115955243" w:history="1">
         <w:r>
           <w:rPr>
             <w:rStyle w:val="Hyperlink"/>
@@ -6042,7 +6042,7 @@
           <w:rPr>
             <w:webHidden/>
           </w:rPr>
-          <w:instrText xml:space="preserve"> PAGEREF _Toc115530141 \h </w:instrText>
+          <w:instrText xml:space="preserve"> PAGEREF _Toc115955243 \h </w:instrText>
         </w:r>
         <w:r>
           <w:rPr>
@@ -6078,7 +6078,7 @@
           <w:lang w:eastAsia="en-ZA"/>
         </w:rPr>
       </w:pPr>
-      <w:hyperlink w:anchor="_Toc115530142" w:history="1">
+      <w:hyperlink w:anchor="_Toc115955244" w:history="1">
         <w:r>
           <w:rPr>
             <w:rStyle w:val="Hyperlink"/>
@@ -6101,7 +6101,7 @@
           <w:rPr>
             <w:webHidden/>
           </w:rPr>
-          <w:instrText xml:space="preserve"> PAGEREF _Toc115530142 \h </w:instrText>
+          <w:instrText xml:space="preserve"> PAGEREF _Toc115955244 \h </w:instrText>
         </w:r>
         <w:r>
           <w:rPr>
@@ -6137,7 +6137,7 @@
           <w:lang w:eastAsia="en-ZA"/>
         </w:rPr>
       </w:pPr>
-      <w:hyperlink w:anchor="_Toc115530143" w:history="1">
+      <w:hyperlink w:anchor="_Toc115955245" w:history="1">
         <w:r>
           <w:rPr>
             <w:rStyle w:val="Hyperlink"/>
@@ -6160,7 +6160,7 @@
           <w:rPr>
             <w:webHidden/>
           </w:rPr>
-          <w:instrText xml:space="preserve"> PAGEREF _Toc115530143 \h </w:instrText>
+          <w:instrText xml:space="preserve"> PAGEREF _Toc115955245 \h </w:instrText>
         </w:r>
         <w:r>
           <w:rPr>
@@ -6196,7 +6196,7 @@
           <w:lang w:eastAsia="en-ZA"/>
         </w:rPr>
       </w:pPr>
-      <w:hyperlink w:anchor="_Toc115530144" w:history="1">
+      <w:hyperlink w:anchor="_Toc115955246" w:history="1">
         <w:r>
           <w:rPr>
             <w:rStyle w:val="Hyperlink"/>
@@ -6219,7 +6219,7 @@
           <w:rPr>
             <w:webHidden/>
           </w:rPr>
-          <w:instrText xml:space="preserve"> PAGEREF _Toc115530144 \h </w:instrText>
+          <w:instrText xml:space="preserve"> PAGEREF _Toc115955246 \h </w:instrText>
         </w:r>
         <w:r>
           <w:rPr>
@@ -6289,7 +6289,7 @@
         </w:rPr>
         <w:fldChar w:fldCharType="separate"/>
       </w:r>
-      <w:hyperlink w:anchor="_Toc115530145" w:history="1">
+      <w:hyperlink w:anchor="_Toc115955247" w:history="1">
         <w:r>
           <w:rPr>
             <w:rStyle w:val="Hyperlink"/>
@@ -6312,7 +6312,7 @@
           <w:rPr>
             <w:webHidden/>
           </w:rPr>
-          <w:instrText xml:space="preserve"> PAGEREF _Toc115530145 \h </w:instrText>
+          <w:instrText xml:space="preserve"> PAGEREF _Toc115955247 \h </w:instrText>
         </w:r>
         <w:r>
           <w:rPr>
@@ -6348,7 +6348,7 @@
           <w:lang w:eastAsia="en-ZA"/>
         </w:rPr>
       </w:pPr>
-      <w:hyperlink w:anchor="_Toc115530146" w:history="1">
+      <w:hyperlink w:anchor="_Toc115955248" w:history="1">
         <w:r>
           <w:rPr>
             <w:rStyle w:val="Hyperlink"/>
@@ -6371,7 +6371,7 @@
           <w:rPr>
             <w:webHidden/>
           </w:rPr>
-          <w:instrText xml:space="preserve"> PAGEREF _Toc115530146 \h </w:instrText>
+          <w:instrText xml:space="preserve"> PAGEREF _Toc115955248 \h </w:instrText>
         </w:r>
         <w:r>
           <w:rPr>
@@ -6454,31 +6454,18 @@
         <w:pStyle w:val="Caption"/>
         <w:keepNext/>
       </w:pPr>
-      <w:bookmarkStart w:id="19" w:name="_Toc115530138"/>
+      <w:bookmarkStart w:id="19" w:name="_Toc115955240"/>
       <w:r>
         <w:t xml:space="preserve">Table </w:t>
       </w:r>
-      <w:r>
-        <w:fldChar w:fldCharType="begin"/>
-      </w:r>
-      <w:r>
-        <w:instrText xml:space="preserve"> SEQ Table \* ARABIC </w:instrText>
-      </w:r>
-      <w:r>
-        <w:fldChar w:fldCharType="separate"/>
-      </w:r>
-      <w:r>
-        <w:rPr>
-          <w:noProof/>
-        </w:rPr>
-        <w:t>1</w:t>
-      </w:r>
-      <w:r>
-        <w:rPr>
-          <w:noProof/>
-        </w:rPr>
-        <w:fldChar w:fldCharType="end"/>
-      </w:r>
+      <w:fldSimple w:instr=" SEQ Table \* ARABIC ">
+        <w:r>
+          <w:rPr>
+            <w:noProof/>
+          </w:rPr>
+          <w:t>1</w:t>
+        </w:r>
+      </w:fldSimple>
       <w:r>
         <w:t xml:space="preserve"> </w:t>
       </w:r>
@@ -6578,31 +6565,18 @@
         <w:pStyle w:val="Caption"/>
         <w:keepNext/>
       </w:pPr>
-      <w:bookmarkStart w:id="21" w:name="_Toc115530139"/>
+      <w:bookmarkStart w:id="21" w:name="_Toc115955241"/>
       <w:r>
         <w:t xml:space="preserve">Table </w:t>
       </w:r>
-      <w:r>
-        <w:fldChar w:fldCharType="begin"/>
-      </w:r>
-      <w:r>
-        <w:instrText xml:space="preserve"> SEQ Table \* ARABIC </w:instrText>
-      </w:r>
-      <w:r>
-        <w:fldChar w:fldCharType="separate"/>
-      </w:r>
-      <w:r>
-        <w:rPr>
-          <w:noProof/>
-        </w:rPr>
-        <w:t>2</w:t>
-      </w:r>
-      <w:r>
-        <w:rPr>
-          <w:noProof/>
-        </w:rPr>
-        <w:fldChar w:fldCharType="end"/>
-      </w:r>
+      <w:fldSimple w:instr=" SEQ Table \* ARABIC ">
+        <w:r>
+          <w:rPr>
+            <w:noProof/>
+          </w:rPr>
+          <w:t>2</w:t>
+        </w:r>
+      </w:fldSimple>
       <w:r>
         <w:t xml:space="preserve"> - Abbreviations</w:t>
       </w:r>
@@ -6718,11 +6692,9 @@
               <w:spacing w:after="0" w:line="240" w:lineRule="auto"/>
               <w:jc w:val="left"/>
             </w:pPr>
-            <w:proofErr w:type="gramStart"/>
             <w:r>
               <w:t>E.g.</w:t>
             </w:r>
-            <w:proofErr w:type="gramEnd"/>
           </w:p>
         </w:tc>
         <w:tc>
@@ -6872,6 +6844,57 @@
             </w:pPr>
             <w:r>
               <w:lastRenderedPageBreak/>
+              <w:t>SDLC</w:t>
+            </w:r>
+          </w:p>
+        </w:tc>
+        <w:tc>
+          <w:tcPr>
+            <w:tcW w:w="7365" w:type="dxa"/>
+          </w:tcPr>
+          <w:p>
+            <w:pPr>
+              <w:spacing w:after="0" w:line="240" w:lineRule="auto"/>
+              <w:jc w:val="left"/>
+            </w:pPr>
+            <w:r>
+              <w:t>S</w:t>
+            </w:r>
+            <w:r>
+              <w:t xml:space="preserve">ystem </w:t>
+            </w:r>
+            <w:r>
+              <w:t>D</w:t>
+            </w:r>
+            <w:r>
+              <w:t xml:space="preserve">evelopment </w:t>
+            </w:r>
+            <w:r>
+              <w:t>L</w:t>
+            </w:r>
+            <w:r>
+              <w:t xml:space="preserve">ife </w:t>
+            </w:r>
+            <w:r>
+              <w:t>C</w:t>
+            </w:r>
+            <w:r>
+              <w:t>ycle</w:t>
+            </w:r>
+          </w:p>
+        </w:tc>
+      </w:tr>
+      <w:tr>
+        <w:tc>
+          <w:tcPr>
+            <w:tcW w:w="1980" w:type="dxa"/>
+          </w:tcPr>
+          <w:p>
+            <w:pPr>
+              <w:spacing w:after="0" w:line="240" w:lineRule="auto"/>
+              <w:jc w:val="left"/>
+            </w:pPr>
+            <w:r>
               <w:t>URL</w:t>
             </w:r>
           </w:p>
@@ -7512,12 +7535,15 @@
         <w:fldChar w:fldCharType="end"/>
       </w:r>
       <w:r>
-        <w:t>. Lecturers must look at the textbook, their notes, or slides on the screen, and is not always able to keep an eye on all the students attending the class, therefore unable to observe the students’ facial expression and determine if the students understand the topic.</w:t>
-      </w:r>
-    </w:p>
-    <w:p>
+        <w:t xml:space="preserve">. Lecturers must look at the textbook, their notes, or slides on the screen, and is not always able to keep an eye on all the students attending the class, therefore </w:t>
+      </w:r>
       <w:r>
         <w:lastRenderedPageBreak/>
+        <w:t>unable to observe the students’ facial expression and determine if the students understand the topic.</w:t>
+      </w:r>
+    </w:p>
+    <w:p>
+      <w:r>
         <w:t xml:space="preserve">Considering the concerns discussed above, it appears that lecturers, teachers, and professionals need to be able to </w:t>
       </w:r>
       <w:r>
@@ -8103,11 +8129,13 @@
         <w:pStyle w:val="Heading4"/>
       </w:pPr>
       <w:bookmarkStart w:id="178" w:name="_Toc115530088"/>
+      <w:bookmarkStart w:id="179" w:name="_Ref115953114"/>
       <w:r>
         <w:lastRenderedPageBreak/>
         <w:t>Research Methodology</w:t>
       </w:r>
       <w:bookmarkEnd w:id="178"/>
+      <w:bookmarkEnd w:id="179"/>
     </w:p>
     <w:p>
       <w:r>
@@ -8552,7 +8580,31 @@
         <w:t>ress</w:t>
       </w:r>
       <w:r>
-        <w:t xml:space="preserve"> the problem identified.</w:t>
+        <w:t xml:space="preserve"> the problem identified</w:t>
+      </w:r>
+      <w:r>
+        <w:t>, using the Iterative system development life cycle</w:t>
+      </w:r>
+      <w:r>
+        <w:t xml:space="preserve">, that will be discussed in section </w:t>
+      </w:r>
+      <w:r>
+        <w:fldChar w:fldCharType="begin"/>
+      </w:r>
+      <w:r>
+        <w:instrText xml:space="preserve"> REF _Ref115953228 \r \h </w:instrText>
+      </w:r>
+      <w:r>
+        <w:fldChar w:fldCharType="separate"/>
+      </w:r>
+      <w:r>
+        <w:t>3.3</w:t>
+      </w:r>
+      <w:r>
+        <w:fldChar w:fldCharType="end"/>
+      </w:r>
+      <w:r>
+        <w:t xml:space="preserve">. </w:t>
       </w:r>
     </w:p>
     <w:p>
@@ -8676,7 +8728,6 @@
           <w:b/>
           <w:bCs/>
         </w:rPr>
-        <w:lastRenderedPageBreak/>
         <w:t xml:space="preserve">Evaluate the </w:t>
       </w:r>
       <w:r>
@@ -8835,11 +8886,11 @@
       <w:pPr>
         <w:pStyle w:val="Heading2"/>
       </w:pPr>
-      <w:bookmarkStart w:id="179" w:name="_Toc115530089"/>
+      <w:bookmarkStart w:id="180" w:name="_Toc115530089"/>
       <w:r>
         <w:t>Research methodology</w:t>
       </w:r>
-      <w:bookmarkEnd w:id="179"/>
+      <w:bookmarkEnd w:id="180"/>
     </w:p>
     <w:p>
       <w:r>
@@ -8856,11 +8907,11 @@
       <w:pPr>
         <w:pStyle w:val="Heading3"/>
       </w:pPr>
-      <w:bookmarkStart w:id="180" w:name="_Toc115530090"/>
+      <w:bookmarkStart w:id="181" w:name="_Toc115530090"/>
       <w:r>
         <w:t>Process of obtaining informed consent</w:t>
       </w:r>
-      <w:bookmarkEnd w:id="180"/>
+      <w:bookmarkEnd w:id="181"/>
     </w:p>
     <w:p>
       <w:r>
@@ -8874,11 +8925,11 @@
       <w:pPr>
         <w:pStyle w:val="Heading3"/>
       </w:pPr>
-      <w:bookmarkStart w:id="181" w:name="_Toc115530091"/>
+      <w:bookmarkStart w:id="182" w:name="_Toc115530091"/>
       <w:r>
         <w:t>Data collection</w:t>
       </w:r>
-      <w:bookmarkEnd w:id="181"/>
+      <w:bookmarkEnd w:id="182"/>
     </w:p>
     <w:p>
       <w:r>
@@ -8943,11 +8994,11 @@
       <w:pPr>
         <w:pStyle w:val="Heading4"/>
       </w:pPr>
-      <w:bookmarkStart w:id="182" w:name="_Toc115530092"/>
+      <w:bookmarkStart w:id="183" w:name="_Toc115530092"/>
       <w:r>
         <w:t>Data collection tool</w:t>
       </w:r>
-      <w:bookmarkEnd w:id="182"/>
+      <w:bookmarkEnd w:id="183"/>
     </w:p>
     <w:p>
       <w:r>
@@ -8996,11 +9047,11 @@
         <w:t xml:space="preserve">. </w:t>
       </w:r>
       <w:r>
-        <w:t xml:space="preserve">All of the tools listed above will be used to collect quantitative data for this project. Surveys to elicit responses from participants' emotions. These data will be compared to the artifact's </w:t>
+        <w:t xml:space="preserve">All of the tools listed above will be used to collect quantitative data for this project. Surveys </w:t>
       </w:r>
       <w:r>
         <w:lastRenderedPageBreak/>
-        <w:t xml:space="preserve">results to determine whether they were accurate. Questionnaires to gather feedback and advice from lecturers. Observations will be used to gather researcher input to compare to the results of the </w:t>
+        <w:t xml:space="preserve">to elicit responses from participants' emotions. These data will be compared to the artifact's results to determine whether they were accurate. Questionnaires to gather feedback and advice from lecturers. Observations will be used to gather researcher input to compare to the results of the </w:t>
       </w:r>
       <w:r>
         <w:t>artefacts</w:t>
@@ -9025,7 +9076,7 @@
       <w:pPr>
         <w:pStyle w:val="Heading2"/>
       </w:pPr>
-      <w:bookmarkStart w:id="183" w:name="_Toc115530093"/>
+      <w:bookmarkStart w:id="184" w:name="_Toc115530093"/>
       <w:r>
         <w:t>Rigour</w:t>
       </w:r>
@@ -9041,10 +9092,10 @@
       <w:r>
         <w:t xml:space="preserve"> and reliability</w:t>
       </w:r>
-      <w:bookmarkEnd w:id="183"/>
-    </w:p>
-    <w:p>
-      <w:bookmarkStart w:id="184" w:name="_Hlk101035444"/>
+      <w:bookmarkEnd w:id="184"/>
+    </w:p>
+    <w:p>
+      <w:bookmarkStart w:id="185" w:name="_Hlk101035444"/>
       <w:r>
         <w:t xml:space="preserve">When doing research, it is important that the research is not lacking rigour, meaning it must be thorough. To ensure this, the researcher must follow the mentors’ advice, not be biased, and be careful when conducting experiments and recordings the findings of the experiment and surveys. </w:t>
       </w:r>
@@ -9132,12 +9183,12 @@
       <w:pPr>
         <w:pStyle w:val="Heading2"/>
       </w:pPr>
-      <w:bookmarkStart w:id="185" w:name="_Toc101033192"/>
-      <w:bookmarkStart w:id="186" w:name="_Toc101033265"/>
-      <w:bookmarkStart w:id="187" w:name="_Toc115530094"/>
-      <w:bookmarkEnd w:id="184"/>
+      <w:bookmarkStart w:id="186" w:name="_Toc101033192"/>
+      <w:bookmarkStart w:id="187" w:name="_Toc101033265"/>
+      <w:bookmarkStart w:id="188" w:name="_Toc115530094"/>
       <w:bookmarkEnd w:id="185"/>
       <w:bookmarkEnd w:id="186"/>
+      <w:bookmarkEnd w:id="187"/>
       <w:r>
         <w:t xml:space="preserve">Legal and </w:t>
       </w:r>
@@ -9147,7 +9198,7 @@
       <w:r>
         <w:t>considerations</w:t>
       </w:r>
-      <w:bookmarkEnd w:id="187"/>
+      <w:bookmarkEnd w:id="188"/>
     </w:p>
     <w:p>
       <w:r>
@@ -9193,18 +9244,18 @@
       <w:pPr>
         <w:pStyle w:val="Heading3"/>
       </w:pPr>
-      <w:bookmarkStart w:id="188" w:name="_Toc409686046"/>
-      <w:bookmarkStart w:id="189" w:name="_Toc443909069"/>
-      <w:bookmarkStart w:id="190" w:name="_Toc100480758"/>
-      <w:bookmarkStart w:id="191" w:name="_Toc115530095"/>
+      <w:bookmarkStart w:id="189" w:name="_Toc409686046"/>
+      <w:bookmarkStart w:id="190" w:name="_Toc443909069"/>
+      <w:bookmarkStart w:id="191" w:name="_Toc100480758"/>
+      <w:bookmarkStart w:id="192" w:name="_Toc115530095"/>
       <w:r>
         <w:lastRenderedPageBreak/>
         <w:t>Permission and informed consent</w:t>
       </w:r>
-      <w:bookmarkEnd w:id="188"/>
       <w:bookmarkEnd w:id="189"/>
       <w:bookmarkEnd w:id="190"/>
       <w:bookmarkEnd w:id="191"/>
+      <w:bookmarkEnd w:id="192"/>
     </w:p>
     <w:p>
       <w:r>
@@ -9215,17 +9266,17 @@
       <w:pPr>
         <w:pStyle w:val="Heading3"/>
       </w:pPr>
-      <w:bookmarkStart w:id="192" w:name="_Toc409686047"/>
-      <w:bookmarkStart w:id="193" w:name="_Toc443909070"/>
-      <w:bookmarkStart w:id="194" w:name="_Toc100480759"/>
-      <w:bookmarkStart w:id="195" w:name="_Toc115530096"/>
+      <w:bookmarkStart w:id="193" w:name="_Toc409686047"/>
+      <w:bookmarkStart w:id="194" w:name="_Toc443909070"/>
+      <w:bookmarkStart w:id="195" w:name="_Toc100480759"/>
+      <w:bookmarkStart w:id="196" w:name="_Toc115530096"/>
       <w:r>
         <w:t>Anonymity</w:t>
       </w:r>
-      <w:bookmarkEnd w:id="192"/>
       <w:bookmarkEnd w:id="193"/>
       <w:bookmarkEnd w:id="194"/>
       <w:bookmarkEnd w:id="195"/>
+      <w:bookmarkEnd w:id="196"/>
     </w:p>
     <w:p>
       <w:r>
@@ -9254,17 +9305,17 @@
       <w:pPr>
         <w:pStyle w:val="Heading3"/>
       </w:pPr>
-      <w:bookmarkStart w:id="196" w:name="_Toc409686048"/>
-      <w:bookmarkStart w:id="197" w:name="_Toc443909071"/>
-      <w:bookmarkStart w:id="198" w:name="_Toc100480760"/>
-      <w:bookmarkStart w:id="199" w:name="_Toc115530097"/>
+      <w:bookmarkStart w:id="197" w:name="_Toc409686048"/>
+      <w:bookmarkStart w:id="198" w:name="_Toc443909071"/>
+      <w:bookmarkStart w:id="199" w:name="_Toc100480760"/>
+      <w:bookmarkStart w:id="200" w:name="_Toc115530097"/>
       <w:r>
         <w:t>Confidentiality</w:t>
       </w:r>
-      <w:bookmarkEnd w:id="196"/>
       <w:bookmarkEnd w:id="197"/>
       <w:bookmarkEnd w:id="198"/>
       <w:bookmarkEnd w:id="199"/>
+      <w:bookmarkEnd w:id="200"/>
     </w:p>
     <w:p>
       <w:pPr>
@@ -9282,11 +9333,11 @@
       <w:pPr>
         <w:pStyle w:val="Heading2"/>
       </w:pPr>
-      <w:bookmarkStart w:id="200" w:name="_Toc115530098"/>
+      <w:bookmarkStart w:id="201" w:name="_Toc115530098"/>
       <w:r>
         <w:t>Approach to project management and project plan</w:t>
       </w:r>
-      <w:bookmarkEnd w:id="200"/>
+      <w:bookmarkEnd w:id="201"/>
     </w:p>
     <w:p>
       <w:r>
@@ -9314,11 +9365,11 @@
       <w:pPr>
         <w:pStyle w:val="Heading3"/>
       </w:pPr>
-      <w:bookmarkStart w:id="201" w:name="_Toc115530099"/>
+      <w:bookmarkStart w:id="202" w:name="_Toc115530099"/>
       <w:r>
         <w:t>Scope</w:t>
       </w:r>
-      <w:bookmarkEnd w:id="201"/>
+      <w:bookmarkEnd w:id="202"/>
     </w:p>
     <w:p>
       <w:r>
@@ -9377,12 +9428,12 @@
       <w:pPr>
         <w:pStyle w:val="Heading3"/>
       </w:pPr>
-      <w:bookmarkStart w:id="202" w:name="_Toc115530100"/>
+      <w:bookmarkStart w:id="203" w:name="_Toc115530100"/>
       <w:r>
         <w:lastRenderedPageBreak/>
         <w:t>Limitations</w:t>
       </w:r>
-      <w:bookmarkEnd w:id="202"/>
+      <w:bookmarkEnd w:id="203"/>
     </w:p>
     <w:p>
       <w:r>
@@ -9469,11 +9520,11 @@
       <w:pPr>
         <w:pStyle w:val="Heading3"/>
       </w:pPr>
-      <w:bookmarkStart w:id="203" w:name="_Toc115530101"/>
+      <w:bookmarkStart w:id="204" w:name="_Toc115530101"/>
       <w:r>
         <w:t>Risks</w:t>
       </w:r>
-      <w:bookmarkEnd w:id="203"/>
+      <w:bookmarkEnd w:id="204"/>
     </w:p>
     <w:p>
       <w:r>
@@ -9496,11 +9547,11 @@
       <w:pPr>
         <w:pStyle w:val="Heading3"/>
       </w:pPr>
-      <w:bookmarkStart w:id="204" w:name="_Toc115530102"/>
+      <w:bookmarkStart w:id="205" w:name="_Toc115530102"/>
       <w:r>
         <w:t>Project plan</w:t>
       </w:r>
-      <w:bookmarkEnd w:id="204"/>
+      <w:bookmarkEnd w:id="205"/>
     </w:p>
     <w:p>
       <w:r>
@@ -9520,35 +9571,22 @@
         <w:pStyle w:val="Caption"/>
         <w:keepNext/>
       </w:pPr>
-      <w:bookmarkStart w:id="205" w:name="_Toc115530140"/>
+      <w:bookmarkStart w:id="206" w:name="_Toc115955242"/>
       <w:r>
         <w:t xml:space="preserve">Table </w:t>
       </w:r>
-      <w:r>
-        <w:fldChar w:fldCharType="begin"/>
-      </w:r>
-      <w:r>
-        <w:instrText xml:space="preserve"> SEQ Table \* ARABIC </w:instrText>
-      </w:r>
-      <w:r>
-        <w:fldChar w:fldCharType="separate"/>
-      </w:r>
-      <w:r>
-        <w:rPr>
-          <w:noProof/>
-        </w:rPr>
-        <w:t>3</w:t>
-      </w:r>
-      <w:r>
-        <w:rPr>
-          <w:noProof/>
-        </w:rPr>
-        <w:fldChar w:fldCharType="end"/>
-      </w:r>
+      <w:fldSimple w:instr=" SEQ Table \* ARABIC ">
+        <w:r>
+          <w:rPr>
+            <w:noProof/>
+          </w:rPr>
+          <w:t>3</w:t>
+        </w:r>
+      </w:fldSimple>
       <w:r>
         <w:t xml:space="preserve"> - Due Dates</w:t>
       </w:r>
-      <w:bookmarkEnd w:id="205"/>
+      <w:bookmarkEnd w:id="206"/>
     </w:p>
     <w:tbl>
       <w:tblPr>
@@ -9747,35 +9785,22 @@
         <w:keepNext/>
         <w:jc w:val="left"/>
       </w:pPr>
-      <w:bookmarkStart w:id="206" w:name="_Toc115530141"/>
+      <w:bookmarkStart w:id="207" w:name="_Toc115955243"/>
       <w:r>
         <w:t xml:space="preserve">Table </w:t>
       </w:r>
-      <w:r>
-        <w:fldChar w:fldCharType="begin"/>
-      </w:r>
-      <w:r>
-        <w:instrText xml:space="preserve"> SEQ Table \* ARABIC </w:instrText>
-      </w:r>
-      <w:r>
-        <w:fldChar w:fldCharType="separate"/>
-      </w:r>
-      <w:r>
-        <w:rPr>
-          <w:noProof/>
-        </w:rPr>
-        <w:t>4</w:t>
-      </w:r>
-      <w:r>
-        <w:rPr>
-          <w:noProof/>
-        </w:rPr>
-        <w:fldChar w:fldCharType="end"/>
-      </w:r>
+      <w:fldSimple w:instr=" SEQ Table \* ARABIC ">
+        <w:r>
+          <w:rPr>
+            <w:noProof/>
+          </w:rPr>
+          <w:t>4</w:t>
+        </w:r>
+      </w:fldSimple>
       <w:r>
         <w:t xml:space="preserve"> - Gantt chart tasks</w:t>
       </w:r>
-      <w:bookmarkEnd w:id="206"/>
+      <w:bookmarkEnd w:id="207"/>
     </w:p>
     <w:p>
       <w:pPr>
@@ -9917,35 +9942,22 @@
         <w:pStyle w:val="Caption"/>
         <w:jc w:val="center"/>
       </w:pPr>
-      <w:bookmarkStart w:id="207" w:name="_Toc115530145"/>
+      <w:bookmarkStart w:id="208" w:name="_Toc115955247"/>
       <w:r>
         <w:t xml:space="preserve">Figure </w:t>
       </w:r>
-      <w:r>
-        <w:fldChar w:fldCharType="begin"/>
-      </w:r>
-      <w:r>
-        <w:instrText xml:space="preserve"> SEQ Figure \* ARABIC </w:instrText>
-      </w:r>
-      <w:r>
-        <w:fldChar w:fldCharType="separate"/>
-      </w:r>
-      <w:r>
-        <w:rPr>
-          <w:noProof/>
-        </w:rPr>
-        <w:t>1</w:t>
-      </w:r>
-      <w:r>
-        <w:rPr>
-          <w:noProof/>
-        </w:rPr>
-        <w:fldChar w:fldCharType="end"/>
-      </w:r>
+      <w:fldSimple w:instr=" SEQ Figure \* ARABIC ">
+        <w:r>
+          <w:rPr>
+            <w:noProof/>
+          </w:rPr>
+          <w:t>1</w:t>
+        </w:r>
+      </w:fldSimple>
       <w:r>
         <w:t xml:space="preserve"> - Gantt Chart</w:t>
       </w:r>
-      <w:bookmarkEnd w:id="207"/>
+      <w:bookmarkEnd w:id="208"/>
     </w:p>
     <w:p>
       <w:pPr>
@@ -9960,9 +9972,9 @@
       <w:pPr>
         <w:pStyle w:val="Heading2"/>
       </w:pPr>
-      <w:bookmarkStart w:id="208" w:name="_Toc115530103"/>
-      <w:bookmarkStart w:id="209" w:name="_Toc349293625"/>
-      <w:bookmarkStart w:id="210" w:name="_Toc349545915"/>
+      <w:bookmarkStart w:id="209" w:name="_Toc115530103"/>
+      <w:bookmarkStart w:id="210" w:name="_Toc349293625"/>
+      <w:bookmarkStart w:id="211" w:name="_Toc349545915"/>
       <w:r>
         <w:lastRenderedPageBreak/>
         <w:t xml:space="preserve">Provisional chapter </w:t>
@@ -9970,7 +9982,7 @@
       <w:r>
         <w:t>division</w:t>
       </w:r>
-      <w:bookmarkEnd w:id="208"/>
+      <w:bookmarkEnd w:id="209"/>
     </w:p>
     <w:p>
       <w:r>
@@ -10238,12 +10250,12 @@
       <w:pPr>
         <w:pStyle w:val="Heading2"/>
       </w:pPr>
-      <w:bookmarkStart w:id="211" w:name="_Toc115530104"/>
+      <w:bookmarkStart w:id="212" w:name="_Toc115530104"/>
       <w:r>
         <w:lastRenderedPageBreak/>
         <w:t>Summary</w:t>
       </w:r>
-      <w:bookmarkEnd w:id="211"/>
+      <w:bookmarkEnd w:id="212"/>
     </w:p>
     <w:p>
       <w:r>
@@ -10343,9 +10355,9 @@
       <w:pPr>
         <w:pStyle w:val="Chapter"/>
       </w:pPr>
-      <w:bookmarkStart w:id="212" w:name="_Toc115530105"/>
-      <w:bookmarkStart w:id="213" w:name="_Toc376503770"/>
-      <w:bookmarkStart w:id="214" w:name="_Toc376503839"/>
+      <w:bookmarkStart w:id="213" w:name="_Toc115530105"/>
+      <w:bookmarkStart w:id="214" w:name="_Toc376503770"/>
+      <w:bookmarkStart w:id="215" w:name="_Toc376503839"/>
       <w:r>
         <w:lastRenderedPageBreak/>
         <w:t xml:space="preserve">Chapter </w:t>
@@ -10365,7 +10377,7 @@
       <w:r>
         <w:t>Literature Review</w:t>
       </w:r>
-      <w:bookmarkEnd w:id="212"/>
+      <w:bookmarkEnd w:id="213"/>
     </w:p>
     <w:p>
       <w:pPr>
@@ -10374,112 +10386,111 @@
       <w:r>
         <w:t>Heading 1 won’t print.  Don’t delete – doing so will lead to incorrect numbering.</w:t>
       </w:r>
-      <w:bookmarkStart w:id="215" w:name="_Toc405901940"/>
-      <w:bookmarkStart w:id="216" w:name="_Toc405902497"/>
-      <w:bookmarkStart w:id="217" w:name="_Toc406075057"/>
-      <w:bookmarkStart w:id="218" w:name="_Toc406075248"/>
-      <w:bookmarkStart w:id="219" w:name="_Toc406135642"/>
-      <w:bookmarkStart w:id="220" w:name="_Toc406135766"/>
-      <w:bookmarkStart w:id="221" w:name="_Toc406136605"/>
-      <w:bookmarkStart w:id="222" w:name="_Toc406138765"/>
-      <w:bookmarkStart w:id="223" w:name="_Toc468714379"/>
-      <w:bookmarkStart w:id="224" w:name="_Toc468714869"/>
-      <w:bookmarkStart w:id="225" w:name="_Toc468714959"/>
-      <w:bookmarkStart w:id="226" w:name="_Toc468715418"/>
-      <w:bookmarkStart w:id="227" w:name="_Toc468717244"/>
-      <w:bookmarkStart w:id="228" w:name="_Toc468784231"/>
-      <w:bookmarkStart w:id="229" w:name="_Toc469228201"/>
-      <w:bookmarkStart w:id="230" w:name="_Toc472505706"/>
-      <w:bookmarkStart w:id="231" w:name="_Toc473613182"/>
-      <w:bookmarkStart w:id="232" w:name="_Toc474826450"/>
-      <w:bookmarkStart w:id="233" w:name="_Toc475434545"/>
-      <w:bookmarkStart w:id="234" w:name="_Toc491856068"/>
-      <w:bookmarkStart w:id="235" w:name="_Toc491856256"/>
-      <w:bookmarkStart w:id="236" w:name="_Toc504105545"/>
-      <w:bookmarkStart w:id="237" w:name="_Toc504105629"/>
-      <w:bookmarkStart w:id="238" w:name="_Toc524286374"/>
-      <w:bookmarkStart w:id="239" w:name="_Toc534350903"/>
-      <w:bookmarkStart w:id="240" w:name="_Toc534376662"/>
-      <w:bookmarkStart w:id="241" w:name="_Toc534624828"/>
-      <w:bookmarkStart w:id="242" w:name="_Toc534624931"/>
-      <w:bookmarkStart w:id="243" w:name="_Toc534882603"/>
-      <w:bookmarkStart w:id="244" w:name="_Toc536471853"/>
-      <w:bookmarkStart w:id="245" w:name="_Toc536473810"/>
-      <w:bookmarkStart w:id="246" w:name="_Toc536518991"/>
-      <w:bookmarkStart w:id="247" w:name="_Toc10545786"/>
-      <w:bookmarkStart w:id="248" w:name="_Toc12000025"/>
-      <w:bookmarkStart w:id="249" w:name="_Toc15330306"/>
-      <w:bookmarkStart w:id="250" w:name="_Toc17378532"/>
-      <w:bookmarkStart w:id="251" w:name="_Toc19622496"/>
-      <w:bookmarkStart w:id="252" w:name="_Toc19646642"/>
-      <w:bookmarkStart w:id="253" w:name="_Toc20308904"/>
-      <w:bookmarkStart w:id="254" w:name="_Toc22847899"/>
-      <w:bookmarkStart w:id="255" w:name="_Toc22937319"/>
-      <w:bookmarkStart w:id="256" w:name="_Toc22937428"/>
-      <w:bookmarkStart w:id="257" w:name="_Toc23542677"/>
-      <w:bookmarkStart w:id="258" w:name="_Toc23542791"/>
-      <w:bookmarkStart w:id="259" w:name="_Toc23690322"/>
-      <w:bookmarkStart w:id="260" w:name="_Toc23690428"/>
-      <w:bookmarkStart w:id="261" w:name="_Toc23690562"/>
-      <w:bookmarkStart w:id="262" w:name="_Toc23795893"/>
-      <w:bookmarkStart w:id="263" w:name="_Toc23829291"/>
-      <w:bookmarkStart w:id="264" w:name="_Toc23829420"/>
-      <w:bookmarkStart w:id="265" w:name="_Toc23858158"/>
-      <w:bookmarkStart w:id="266" w:name="_Toc23925345"/>
-      <w:bookmarkStart w:id="267" w:name="_Toc24053851"/>
-      <w:bookmarkStart w:id="268" w:name="_Toc24102334"/>
-      <w:bookmarkStart w:id="269" w:name="_Toc24185037"/>
-      <w:bookmarkStart w:id="270" w:name="_Toc24460831"/>
-      <w:bookmarkStart w:id="271" w:name="_Toc24638579"/>
-      <w:bookmarkStart w:id="272" w:name="_Toc25000114"/>
-      <w:bookmarkStart w:id="273" w:name="_Toc25005057"/>
-      <w:bookmarkStart w:id="274" w:name="_Toc25005238"/>
-      <w:bookmarkStart w:id="275" w:name="_Toc25241493"/>
-      <w:bookmarkStart w:id="276" w:name="_Toc25510891"/>
-      <w:bookmarkStart w:id="277" w:name="_Toc25511060"/>
-      <w:bookmarkStart w:id="278" w:name="_Toc25611839"/>
-      <w:bookmarkStart w:id="279" w:name="_Toc25675469"/>
-      <w:bookmarkStart w:id="280" w:name="_Toc26204919"/>
-      <w:bookmarkStart w:id="281" w:name="_Toc26205088"/>
-      <w:bookmarkStart w:id="282" w:name="_Toc26257478"/>
-      <w:bookmarkStart w:id="283" w:name="_Toc26257647"/>
-      <w:bookmarkStart w:id="284" w:name="_Toc26431340"/>
-      <w:bookmarkStart w:id="285" w:name="_Toc26432508"/>
-      <w:bookmarkStart w:id="286" w:name="_Toc26432638"/>
-      <w:bookmarkStart w:id="287" w:name="_Toc26435933"/>
-      <w:bookmarkStart w:id="288" w:name="_Toc26446674"/>
-      <w:bookmarkStart w:id="289" w:name="_Toc98322126"/>
-      <w:bookmarkStart w:id="290" w:name="_Toc98322164"/>
-      <w:bookmarkStart w:id="291" w:name="_Toc99725356"/>
-      <w:bookmarkStart w:id="292" w:name="_Toc99887122"/>
-      <w:bookmarkStart w:id="293" w:name="_Toc99887415"/>
-      <w:bookmarkStart w:id="294" w:name="_Toc99902625"/>
-      <w:bookmarkStart w:id="295" w:name="_Toc99902698"/>
-      <w:bookmarkStart w:id="296" w:name="_Toc99911029"/>
-      <w:bookmarkStart w:id="297" w:name="_Toc100510276"/>
-      <w:bookmarkStart w:id="298" w:name="_Toc100510595"/>
-      <w:bookmarkStart w:id="299" w:name="_Toc101033204"/>
-      <w:bookmarkStart w:id="300" w:name="_Toc101033277"/>
-      <w:bookmarkStart w:id="301" w:name="_Toc101723042"/>
-      <w:bookmarkStart w:id="302" w:name="_Toc101738393"/>
-      <w:bookmarkStart w:id="303" w:name="_Toc103512681"/>
-      <w:bookmarkStart w:id="304" w:name="_Toc104290099"/>
-      <w:bookmarkStart w:id="305" w:name="_Toc104290175"/>
-      <w:bookmarkStart w:id="306" w:name="_Toc107770100"/>
-      <w:bookmarkStart w:id="307" w:name="_Toc107770456"/>
-      <w:bookmarkStart w:id="308" w:name="_Toc107778808"/>
-      <w:bookmarkStart w:id="309" w:name="_Toc108436847"/>
-      <w:bookmarkStart w:id="310" w:name="_Toc108439869"/>
-      <w:bookmarkStart w:id="311" w:name="_Toc109306984"/>
-      <w:bookmarkStart w:id="312" w:name="_Toc109307056"/>
-      <w:bookmarkStart w:id="313" w:name="_Toc109321334"/>
-      <w:bookmarkStart w:id="314" w:name="_Toc109323739"/>
-      <w:bookmarkStart w:id="315" w:name="_Toc109672090"/>
-      <w:bookmarkStart w:id="316" w:name="_Toc109672852"/>
-      <w:bookmarkStart w:id="317" w:name="_Toc109762915"/>
-      <w:bookmarkStart w:id="318" w:name="_Toc114507707"/>
-      <w:bookmarkStart w:id="319" w:name="_Toc115530106"/>
-      <w:bookmarkEnd w:id="215"/>
+      <w:bookmarkStart w:id="216" w:name="_Toc405901940"/>
+      <w:bookmarkStart w:id="217" w:name="_Toc405902497"/>
+      <w:bookmarkStart w:id="218" w:name="_Toc406075057"/>
+      <w:bookmarkStart w:id="219" w:name="_Toc406075248"/>
+      <w:bookmarkStart w:id="220" w:name="_Toc406135642"/>
+      <w:bookmarkStart w:id="221" w:name="_Toc406135766"/>
+      <w:bookmarkStart w:id="222" w:name="_Toc406136605"/>
+      <w:bookmarkStart w:id="223" w:name="_Toc406138765"/>
+      <w:bookmarkStart w:id="224" w:name="_Toc468714379"/>
+      <w:bookmarkStart w:id="225" w:name="_Toc468714869"/>
+      <w:bookmarkStart w:id="226" w:name="_Toc468714959"/>
+      <w:bookmarkStart w:id="227" w:name="_Toc468715418"/>
+      <w:bookmarkStart w:id="228" w:name="_Toc468717244"/>
+      <w:bookmarkStart w:id="229" w:name="_Toc468784231"/>
+      <w:bookmarkStart w:id="230" w:name="_Toc469228201"/>
+      <w:bookmarkStart w:id="231" w:name="_Toc472505706"/>
+      <w:bookmarkStart w:id="232" w:name="_Toc473613182"/>
+      <w:bookmarkStart w:id="233" w:name="_Toc474826450"/>
+      <w:bookmarkStart w:id="234" w:name="_Toc475434545"/>
+      <w:bookmarkStart w:id="235" w:name="_Toc491856068"/>
+      <w:bookmarkStart w:id="236" w:name="_Toc491856256"/>
+      <w:bookmarkStart w:id="237" w:name="_Toc504105545"/>
+      <w:bookmarkStart w:id="238" w:name="_Toc504105629"/>
+      <w:bookmarkStart w:id="239" w:name="_Toc524286374"/>
+      <w:bookmarkStart w:id="240" w:name="_Toc534350903"/>
+      <w:bookmarkStart w:id="241" w:name="_Toc534376662"/>
+      <w:bookmarkStart w:id="242" w:name="_Toc534624828"/>
+      <w:bookmarkStart w:id="243" w:name="_Toc534624931"/>
+      <w:bookmarkStart w:id="244" w:name="_Toc534882603"/>
+      <w:bookmarkStart w:id="245" w:name="_Toc536471853"/>
+      <w:bookmarkStart w:id="246" w:name="_Toc536473810"/>
+      <w:bookmarkStart w:id="247" w:name="_Toc536518991"/>
+      <w:bookmarkStart w:id="248" w:name="_Toc10545786"/>
+      <w:bookmarkStart w:id="249" w:name="_Toc12000025"/>
+      <w:bookmarkStart w:id="250" w:name="_Toc15330306"/>
+      <w:bookmarkStart w:id="251" w:name="_Toc17378532"/>
+      <w:bookmarkStart w:id="252" w:name="_Toc19622496"/>
+      <w:bookmarkStart w:id="253" w:name="_Toc19646642"/>
+      <w:bookmarkStart w:id="254" w:name="_Toc20308904"/>
+      <w:bookmarkStart w:id="255" w:name="_Toc22847899"/>
+      <w:bookmarkStart w:id="256" w:name="_Toc22937319"/>
+      <w:bookmarkStart w:id="257" w:name="_Toc22937428"/>
+      <w:bookmarkStart w:id="258" w:name="_Toc23542677"/>
+      <w:bookmarkStart w:id="259" w:name="_Toc23542791"/>
+      <w:bookmarkStart w:id="260" w:name="_Toc23690322"/>
+      <w:bookmarkStart w:id="261" w:name="_Toc23690428"/>
+      <w:bookmarkStart w:id="262" w:name="_Toc23690562"/>
+      <w:bookmarkStart w:id="263" w:name="_Toc23795893"/>
+      <w:bookmarkStart w:id="264" w:name="_Toc23829291"/>
+      <w:bookmarkStart w:id="265" w:name="_Toc23829420"/>
+      <w:bookmarkStart w:id="266" w:name="_Toc23858158"/>
+      <w:bookmarkStart w:id="267" w:name="_Toc23925345"/>
+      <w:bookmarkStart w:id="268" w:name="_Toc24053851"/>
+      <w:bookmarkStart w:id="269" w:name="_Toc24102334"/>
+      <w:bookmarkStart w:id="270" w:name="_Toc24185037"/>
+      <w:bookmarkStart w:id="271" w:name="_Toc24460831"/>
+      <w:bookmarkStart w:id="272" w:name="_Toc24638579"/>
+      <w:bookmarkStart w:id="273" w:name="_Toc25000114"/>
+      <w:bookmarkStart w:id="274" w:name="_Toc25005057"/>
+      <w:bookmarkStart w:id="275" w:name="_Toc25005238"/>
+      <w:bookmarkStart w:id="276" w:name="_Toc25241493"/>
+      <w:bookmarkStart w:id="277" w:name="_Toc25510891"/>
+      <w:bookmarkStart w:id="278" w:name="_Toc25511060"/>
+      <w:bookmarkStart w:id="279" w:name="_Toc25611839"/>
+      <w:bookmarkStart w:id="280" w:name="_Toc25675469"/>
+      <w:bookmarkStart w:id="281" w:name="_Toc26204919"/>
+      <w:bookmarkStart w:id="282" w:name="_Toc26205088"/>
+      <w:bookmarkStart w:id="283" w:name="_Toc26257478"/>
+      <w:bookmarkStart w:id="284" w:name="_Toc26257647"/>
+      <w:bookmarkStart w:id="285" w:name="_Toc26431340"/>
+      <w:bookmarkStart w:id="286" w:name="_Toc26432508"/>
+      <w:bookmarkStart w:id="287" w:name="_Toc26432638"/>
+      <w:bookmarkStart w:id="288" w:name="_Toc26435933"/>
+      <w:bookmarkStart w:id="289" w:name="_Toc26446674"/>
+      <w:bookmarkStart w:id="290" w:name="_Toc98322126"/>
+      <w:bookmarkStart w:id="291" w:name="_Toc98322164"/>
+      <w:bookmarkStart w:id="292" w:name="_Toc99725356"/>
+      <w:bookmarkStart w:id="293" w:name="_Toc99887122"/>
+      <w:bookmarkStart w:id="294" w:name="_Toc99887415"/>
+      <w:bookmarkStart w:id="295" w:name="_Toc99902625"/>
+      <w:bookmarkStart w:id="296" w:name="_Toc99902698"/>
+      <w:bookmarkStart w:id="297" w:name="_Toc99911029"/>
+      <w:bookmarkStart w:id="298" w:name="_Toc100510276"/>
+      <w:bookmarkStart w:id="299" w:name="_Toc100510595"/>
+      <w:bookmarkStart w:id="300" w:name="_Toc101033204"/>
+      <w:bookmarkStart w:id="301" w:name="_Toc101033277"/>
+      <w:bookmarkStart w:id="302" w:name="_Toc101723042"/>
+      <w:bookmarkStart w:id="303" w:name="_Toc101738393"/>
+      <w:bookmarkStart w:id="304" w:name="_Toc103512681"/>
+      <w:bookmarkStart w:id="305" w:name="_Toc104290099"/>
+      <w:bookmarkStart w:id="306" w:name="_Toc104290175"/>
+      <w:bookmarkStart w:id="307" w:name="_Toc107770100"/>
+      <w:bookmarkStart w:id="308" w:name="_Toc107770456"/>
+      <w:bookmarkStart w:id="309" w:name="_Toc107778808"/>
+      <w:bookmarkStart w:id="310" w:name="_Toc108436847"/>
+      <w:bookmarkStart w:id="311" w:name="_Toc108439869"/>
+      <w:bookmarkStart w:id="312" w:name="_Toc109306984"/>
+      <w:bookmarkStart w:id="313" w:name="_Toc109307056"/>
+      <w:bookmarkStart w:id="314" w:name="_Toc109321334"/>
+      <w:bookmarkStart w:id="315" w:name="_Toc109323739"/>
+      <w:bookmarkStart w:id="316" w:name="_Toc109672090"/>
+      <w:bookmarkStart w:id="317" w:name="_Toc109672852"/>
+      <w:bookmarkStart w:id="318" w:name="_Toc109762915"/>
+      <w:bookmarkStart w:id="319" w:name="_Toc114507707"/>
+      <w:bookmarkStart w:id="320" w:name="_Toc115530106"/>
       <w:bookmarkEnd w:id="216"/>
       <w:bookmarkEnd w:id="217"/>
       <w:bookmarkEnd w:id="218"/>
@@ -10584,16 +10595,17 @@
       <w:bookmarkEnd w:id="317"/>
       <w:bookmarkEnd w:id="318"/>
       <w:bookmarkEnd w:id="319"/>
+      <w:bookmarkEnd w:id="320"/>
     </w:p>
     <w:p>
       <w:pPr>
         <w:pStyle w:val="Heading2"/>
       </w:pPr>
-      <w:bookmarkStart w:id="320" w:name="_Toc115530107"/>
+      <w:bookmarkStart w:id="321" w:name="_Toc115530107"/>
       <w:r>
         <w:t>Introduction</w:t>
       </w:r>
-      <w:bookmarkEnd w:id="320"/>
+      <w:bookmarkEnd w:id="321"/>
     </w:p>
     <w:p>
       <w:r>
@@ -10660,24 +10672,24 @@
       <w:r>
         <w:t xml:space="preserve"> </w:t>
       </w:r>
-      <w:bookmarkStart w:id="321" w:name="_Toc115530108"/>
+      <w:bookmarkStart w:id="322" w:name="_Toc115530108"/>
       <w:r>
         <w:t>M</w:t>
       </w:r>
       <w:r>
         <w:t>ethods to determine if students understand their work</w:t>
       </w:r>
-      <w:bookmarkEnd w:id="321"/>
+      <w:bookmarkEnd w:id="322"/>
     </w:p>
     <w:p>
       <w:pPr>
         <w:pStyle w:val="Heading3"/>
       </w:pPr>
-      <w:bookmarkStart w:id="322" w:name="_Toc115530109"/>
+      <w:bookmarkStart w:id="323" w:name="_Toc115530109"/>
       <w:r>
         <w:t>Introduction</w:t>
       </w:r>
-      <w:bookmarkEnd w:id="322"/>
+      <w:bookmarkEnd w:id="323"/>
     </w:p>
     <w:p>
       <w:r>
@@ -10751,17 +10763,17 @@
       <w:pPr>
         <w:pStyle w:val="Heading4"/>
       </w:pPr>
-      <w:bookmarkStart w:id="323" w:name="_Assessments"/>
-      <w:bookmarkStart w:id="324" w:name="_Ref105593695"/>
-      <w:bookmarkStart w:id="325" w:name="_Ref105593705"/>
-      <w:bookmarkStart w:id="326" w:name="_Toc115530110"/>
-      <w:bookmarkEnd w:id="323"/>
+      <w:bookmarkStart w:id="324" w:name="_Assessments"/>
+      <w:bookmarkStart w:id="325" w:name="_Ref105593695"/>
+      <w:bookmarkStart w:id="326" w:name="_Ref105593705"/>
+      <w:bookmarkStart w:id="327" w:name="_Toc115530110"/>
+      <w:bookmarkEnd w:id="324"/>
       <w:r>
         <w:t>Assessments</w:t>
       </w:r>
-      <w:bookmarkEnd w:id="324"/>
       <w:bookmarkEnd w:id="325"/>
       <w:bookmarkEnd w:id="326"/>
+      <w:bookmarkEnd w:id="327"/>
     </w:p>
     <w:p>
       <w:r>
@@ -10922,6 +10934,7 @@
           <w:b/>
           <w:bCs/>
         </w:rPr>
+        <w:lastRenderedPageBreak/>
         <w:t>Formative assessment</w:t>
       </w:r>
       <w:r>
@@ -10958,11 +10971,7 @@
         <w:t>In-class</w:t>
       </w:r>
       <w:r>
-        <w:t xml:space="preserve"> discussions, weekly </w:t>
-      </w:r>
-      <w:r>
-        <w:lastRenderedPageBreak/>
-        <w:t xml:space="preserve">quizzes and homework assignments can be considered as formative assessments. </w:t>
+        <w:t xml:space="preserve"> discussions, weekly quizzes and homework assignments can be considered as formative assessments. </w:t>
       </w:r>
       <w:r>
         <w:t xml:space="preserve">Formative assessment takes place during </w:t>
@@ -11898,15 +11907,15 @@
       <w:pPr>
         <w:pStyle w:val="Heading4"/>
       </w:pPr>
-      <w:bookmarkStart w:id="327" w:name="_Ref107252355"/>
-      <w:bookmarkStart w:id="328" w:name="_Ref107252364"/>
-      <w:bookmarkStart w:id="329" w:name="_Toc115530111"/>
+      <w:bookmarkStart w:id="328" w:name="_Ref107252355"/>
+      <w:bookmarkStart w:id="329" w:name="_Ref107252364"/>
+      <w:bookmarkStart w:id="330" w:name="_Toc115530111"/>
       <w:r>
         <w:t>CFU techniques</w:t>
       </w:r>
-      <w:bookmarkEnd w:id="327"/>
       <w:bookmarkEnd w:id="328"/>
       <w:bookmarkEnd w:id="329"/>
+      <w:bookmarkEnd w:id="330"/>
     </w:p>
     <w:p>
       <w:r>
@@ -12352,9 +12361,9 @@
           <w:szCs w:val="18"/>
         </w:rPr>
       </w:pPr>
-      <w:bookmarkStart w:id="330" w:name="_Ref104892508"/>
-      <w:bookmarkStart w:id="331" w:name="_Ref104892498"/>
-      <w:bookmarkStart w:id="332" w:name="_Ref107251151"/>
+      <w:bookmarkStart w:id="331" w:name="_Ref104892508"/>
+      <w:bookmarkStart w:id="332" w:name="_Ref104892498"/>
+      <w:bookmarkStart w:id="333" w:name="_Ref107251151"/>
       <w:r>
         <w:br w:type="page"/>
       </w:r>
@@ -12364,44 +12373,31 @@
         <w:pStyle w:val="Caption"/>
         <w:keepNext/>
       </w:pPr>
-      <w:bookmarkStart w:id="333" w:name="_Toc115530142"/>
+      <w:bookmarkStart w:id="334" w:name="_Toc115955244"/>
       <w:r>
         <w:lastRenderedPageBreak/>
         <w:t xml:space="preserve">Table </w:t>
       </w:r>
-      <w:r>
-        <w:fldChar w:fldCharType="begin"/>
-      </w:r>
-      <w:r>
-        <w:instrText xml:space="preserve"> SEQ Table \* ARABIC </w:instrText>
-      </w:r>
-      <w:r>
-        <w:fldChar w:fldCharType="separate"/>
-      </w:r>
-      <w:r>
-        <w:rPr>
-          <w:noProof/>
-        </w:rPr>
-        <w:t>5</w:t>
-      </w:r>
-      <w:r>
-        <w:rPr>
-          <w:noProof/>
-        </w:rPr>
-        <w:fldChar w:fldCharType="end"/>
-      </w:r>
-      <w:bookmarkEnd w:id="330"/>
+      <w:fldSimple w:instr=" SEQ Table \* ARABIC ">
+        <w:r>
+          <w:rPr>
+            <w:noProof/>
+          </w:rPr>
+          <w:t>5</w:t>
+        </w:r>
+      </w:fldSimple>
+      <w:bookmarkEnd w:id="331"/>
       <w:r>
         <w:t xml:space="preserve"> </w:t>
       </w:r>
-      <w:bookmarkStart w:id="334" w:name="_Ref107251145"/>
+      <w:bookmarkStart w:id="335" w:name="_Ref107251145"/>
       <w:r>
         <w:t>- CFU Disadvantages</w:t>
       </w:r>
-      <w:bookmarkEnd w:id="331"/>
       <w:bookmarkEnd w:id="332"/>
       <w:bookmarkEnd w:id="333"/>
       <w:bookmarkEnd w:id="334"/>
+      <w:bookmarkEnd w:id="335"/>
     </w:p>
     <w:tbl>
       <w:tblPr>
@@ -12431,7 +12427,7 @@
                 <w:bCs/>
               </w:rPr>
             </w:pPr>
-            <w:commentRangeStart w:id="335"/>
+            <w:commentRangeStart w:id="336"/>
             <w:r>
               <w:rPr>
                 <w:b/>
@@ -12453,12 +12449,12 @@
               </w:rPr>
               <w:t>es of certain CFU techniques</w:t>
             </w:r>
-            <w:commentRangeEnd w:id="335"/>
+            <w:commentRangeEnd w:id="336"/>
             <w:r>
               <w:rPr>
                 <w:rStyle w:val="CommentReference"/>
               </w:rPr>
-              <w:commentReference w:id="335"/>
+              <w:commentReference w:id="336"/>
             </w:r>
           </w:p>
         </w:tc>
@@ -12678,11 +12674,11 @@
       <w:pPr>
         <w:pStyle w:val="Heading4"/>
       </w:pPr>
-      <w:bookmarkStart w:id="336" w:name="_Toc115530112"/>
+      <w:bookmarkStart w:id="337" w:name="_Toc115530112"/>
       <w:r>
         <w:t>Student Feedback</w:t>
       </w:r>
-      <w:bookmarkEnd w:id="336"/>
+      <w:bookmarkEnd w:id="337"/>
     </w:p>
     <w:p>
       <w:pPr>
@@ -12722,24 +12718,24 @@
       <w:r>
         <w:t xml:space="preserve">. The survey received </w:t>
       </w:r>
-      <w:commentRangeStart w:id="337"/>
       <w:commentRangeStart w:id="338"/>
+      <w:commentRangeStart w:id="339"/>
       <w:r>
         <w:t xml:space="preserve">31 responses </w:t>
       </w:r>
-      <w:commentRangeEnd w:id="337"/>
+      <w:commentRangeEnd w:id="338"/>
       <w:r>
         <w:rPr>
           <w:rStyle w:val="CommentReference"/>
         </w:rPr>
-        <w:commentReference w:id="337"/>
-      </w:r>
-      <w:commentRangeEnd w:id="338"/>
+        <w:commentReference w:id="338"/>
+      </w:r>
+      <w:commentRangeEnd w:id="339"/>
       <w:r>
         <w:rPr>
           <w:rStyle w:val="CommentReference"/>
         </w:rPr>
-        <w:commentReference w:id="338"/>
+        <w:commentReference w:id="339"/>
       </w:r>
       <w:r>
         <w:t>from various students</w:t>
@@ -12948,12 +12944,12 @@
       <w:pPr>
         <w:pStyle w:val="Heading3"/>
       </w:pPr>
-      <w:bookmarkStart w:id="339" w:name="_Toc115530113"/>
+      <w:bookmarkStart w:id="340" w:name="_Toc115530113"/>
       <w:r>
         <w:lastRenderedPageBreak/>
         <w:t>Summary</w:t>
       </w:r>
-      <w:bookmarkEnd w:id="339"/>
+      <w:bookmarkEnd w:id="340"/>
     </w:p>
     <w:p>
       <w:r>
@@ -13196,16 +13192,16 @@
       <w:r>
         <w:t xml:space="preserve">The next section will discuss the role of facial expressions in classrooms and their connected </w:t>
       </w:r>
-      <w:commentRangeStart w:id="340"/>
+      <w:commentRangeStart w:id="341"/>
       <w:r>
         <w:t>emotions</w:t>
       </w:r>
-      <w:commentRangeEnd w:id="340"/>
+      <w:commentRangeEnd w:id="341"/>
       <w:r>
         <w:rPr>
           <w:rStyle w:val="CommentReference"/>
         </w:rPr>
-        <w:commentReference w:id="340"/>
+        <w:commentReference w:id="341"/>
       </w:r>
       <w:r>
         <w:t>.</w:t>
@@ -13224,7 +13220,7 @@
       <w:pPr>
         <w:pStyle w:val="Heading2"/>
       </w:pPr>
-      <w:bookmarkStart w:id="341" w:name="_Toc115530114"/>
+      <w:bookmarkStart w:id="342" w:name="_Toc115530114"/>
       <w:r>
         <w:lastRenderedPageBreak/>
         <w:t>F</w:t>
@@ -13238,17 +13234,17 @@
       <w:r>
         <w:t>emotions</w:t>
       </w:r>
-      <w:bookmarkEnd w:id="341"/>
+      <w:bookmarkEnd w:id="342"/>
     </w:p>
     <w:p>
       <w:pPr>
         <w:pStyle w:val="Heading3"/>
       </w:pPr>
-      <w:bookmarkStart w:id="342" w:name="_Toc115530115"/>
+      <w:bookmarkStart w:id="343" w:name="_Toc115530115"/>
       <w:r>
         <w:t>Introduction</w:t>
       </w:r>
-      <w:bookmarkEnd w:id="342"/>
+      <w:bookmarkEnd w:id="343"/>
     </w:p>
     <w:p>
       <w:r>
@@ -13367,16 +13363,16 @@
       <w:r>
         <w:t xml:space="preserve"> struggle to</w:t>
       </w:r>
-      <w:commentRangeStart w:id="343"/>
+      <w:commentRangeStart w:id="344"/>
       <w:r>
         <w:t xml:space="preserve"> </w:t>
       </w:r>
-      <w:commentRangeEnd w:id="343"/>
+      <w:commentRangeEnd w:id="344"/>
       <w:r>
         <w:rPr>
           <w:rStyle w:val="CommentReference"/>
         </w:rPr>
-        <w:commentReference w:id="343"/>
+        <w:commentReference w:id="344"/>
       </w:r>
       <w:r>
         <w:t>conceal their emotions since emotions are spontaneous</w:t>
@@ -13440,8 +13436,8 @@
       <w:pPr>
         <w:pStyle w:val="Heading3"/>
       </w:pPr>
-      <w:bookmarkStart w:id="344" w:name="_Ref115528041"/>
-      <w:bookmarkStart w:id="345" w:name="_Toc115530116"/>
+      <w:bookmarkStart w:id="345" w:name="_Ref115528041"/>
+      <w:bookmarkStart w:id="346" w:name="_Toc115530116"/>
       <w:r>
         <w:t>Classroom f</w:t>
       </w:r>
@@ -13457,8 +13453,8 @@
       <w:r>
         <w:t xml:space="preserve"> and it’s connected emotion</w:t>
       </w:r>
-      <w:bookmarkEnd w:id="344"/>
       <w:bookmarkEnd w:id="345"/>
+      <w:bookmarkEnd w:id="346"/>
     </w:p>
     <w:p>
       <w:r>
@@ -13562,7 +13558,7 @@
       <w:r>
         <w:t xml:space="preserve"> </w:t>
       </w:r>
-      <w:commentRangeStart w:id="346"/>
+      <w:commentRangeStart w:id="347"/>
       <w:r>
         <w:fldChar w:fldCharType="begin"/>
       </w:r>
@@ -13732,12 +13728,12 @@
       <w:r>
         <w:t xml:space="preserve"> All these expressions can also convey that students may experience confusion</w:t>
       </w:r>
-      <w:commentRangeEnd w:id="346"/>
+      <w:commentRangeEnd w:id="347"/>
       <w:r>
         <w:rPr>
           <w:rStyle w:val="CommentReference"/>
         </w:rPr>
-        <w:commentReference w:id="346"/>
+        <w:commentReference w:id="347"/>
       </w:r>
       <w:r>
         <w:t xml:space="preserve">. </w:t>
@@ -13748,11 +13744,11 @@
       <w:pPr>
         <w:pStyle w:val="Heading3"/>
       </w:pPr>
-      <w:bookmarkStart w:id="347" w:name="_Toc115530117"/>
+      <w:bookmarkStart w:id="348" w:name="_Toc115530117"/>
       <w:r>
         <w:t>Importance of these expressions</w:t>
       </w:r>
-      <w:bookmarkEnd w:id="347"/>
+      <w:bookmarkEnd w:id="348"/>
     </w:p>
     <w:p>
       <w:r>
@@ -13972,8 +13968,8 @@
       <w:pPr>
         <w:pStyle w:val="Heading3"/>
       </w:pPr>
-      <w:bookmarkStart w:id="348" w:name="_Ref107678839"/>
-      <w:bookmarkStart w:id="349" w:name="_Toc115530118"/>
+      <w:bookmarkStart w:id="349" w:name="_Ref107678839"/>
+      <w:bookmarkStart w:id="350" w:name="_Toc115530118"/>
       <w:r>
         <w:t xml:space="preserve">Technologies and algorithms for recognizing </w:t>
       </w:r>
@@ -13983,8 +13979,8 @@
       <w:r>
         <w:t>expressions</w:t>
       </w:r>
-      <w:bookmarkEnd w:id="348"/>
       <w:bookmarkEnd w:id="349"/>
+      <w:bookmarkEnd w:id="350"/>
     </w:p>
     <w:p>
       <w:r>
@@ -14304,16 +14300,28 @@
         <w:pStyle w:val="Caption"/>
         <w:jc w:val="center"/>
       </w:pPr>
-      <w:bookmarkStart w:id="350" w:name="_Ref107576750"/>
-      <w:bookmarkStart w:id="351" w:name="_Toc115530146"/>
+      <w:bookmarkStart w:id="351" w:name="_Ref107576750"/>
+      <w:bookmarkStart w:id="352" w:name="_Toc115955248"/>
       <w:r>
         <w:t xml:space="preserve">Figure </w:t>
       </w:r>
+      <w:fldSimple w:instr=" SEQ Figure \* ARABIC ">
+        <w:r>
+          <w:rPr>
+            <w:noProof/>
+          </w:rPr>
+          <w:t>2</w:t>
+        </w:r>
+      </w:fldSimple>
+      <w:bookmarkEnd w:id="351"/>
+      <w:r>
+        <w:t xml:space="preserve"> - Basic Agent Working </w:t>
+      </w:r>
       <w:r>
         <w:fldChar w:fldCharType="begin"/>
       </w:r>
       <w:r>
-        <w:instrText xml:space="preserve"> SEQ Figure \* ARABIC </w:instrText>
+        <w:instrText xml:space="preserve"> ADDIN EN.CITE &lt;EndNote&gt;&lt;Cite&gt;&lt;Author&gt;Russel&lt;/Author&gt;&lt;Year&gt;2021&lt;/Year&gt;&lt;RecNum&gt;106&lt;/RecNum&gt;&lt;DisplayText&gt;(Russel &amp;amp; Norvig, 2021)&lt;/DisplayText&gt;&lt;record&gt;&lt;rec-number&gt;106&lt;/rec-number&gt;&lt;foreign-keys&gt;&lt;key app="EN" db-id="s2xw0vz9jzefa7esev65w0pkfwtz5frps9fw" timestamp="1658407643" guid="2a295665-5e8a-4910-85bb-bb9c17d8b5b3"&gt;106&lt;/key&gt;&lt;/foreign-keys&gt;&lt;ref-type name="Book"&gt;6&lt;/ref-type&gt;&lt;contributors&gt;&lt;authors&gt;&lt;author&gt;Stuart J. Russel&lt;/author&gt;&lt;author&gt;Peter Norvig&lt;/author&gt;&lt;/authors&gt;&lt;/contributors&gt;&lt;titles&gt;&lt;title&gt;Artificial Intelligence - A modern approach&lt;/title&gt;&lt;secondary-title&gt;Pearson&lt;/secondary-title&gt;&lt;/titles&gt;&lt;edition&gt;Fourth&lt;/edition&gt;&lt;keywords&gt;&lt;keyword&gt;Artificial Intelligence&lt;/keyword&gt;&lt;keyword&gt;AI&lt;/keyword&gt;&lt;/keywords&gt;&lt;dates&gt;&lt;year&gt;2021&lt;/year&gt;&lt;/dates&gt;&lt;pub-location&gt;New Jersey&lt;/pub-location&gt;&lt;publisher&gt;Pearson Education Inc&lt;/publisher&gt;&lt;isbn&gt;9780134610993&lt;/isbn&gt;&lt;urls&gt;&lt;/urls&gt;&lt;/record&gt;&lt;/Cite&gt;&lt;/EndNote&gt;</w:instrText>
       </w:r>
       <w:r>
         <w:fldChar w:fldCharType="separate"/>
@@ -14322,34 +14330,9 @@
         <w:rPr>
           <w:noProof/>
         </w:rPr>
-        <w:t>2</w:t>
-      </w:r>
-      <w:r>
-        <w:rPr>
-          <w:noProof/>
-        </w:rPr>
-        <w:fldChar w:fldCharType="end"/>
-      </w:r>
-      <w:bookmarkEnd w:id="350"/>
-      <w:r>
-        <w:t xml:space="preserve"> - Basic Agent Working </w:t>
-      </w:r>
-      <w:r>
-        <w:fldChar w:fldCharType="begin"/>
-      </w:r>
-      <w:r>
-        <w:instrText xml:space="preserve"> ADDIN EN.CITE &lt;EndNote&gt;&lt;Cite&gt;&lt;Author&gt;Russel&lt;/Author&gt;&lt;Year&gt;2021&lt;/Year&gt;&lt;RecNum&gt;106&lt;/RecNum&gt;&lt;DisplayText&gt;(Russel &amp;amp; Norvig, 2021)&lt;/DisplayText&gt;&lt;record&gt;&lt;rec-number&gt;106&lt;/rec-number&gt;&lt;foreign-keys&gt;&lt;key app="EN" db-id="s2xw0vz9jzefa7esev65w0pkfwtz5frps9fw" timestamp="1658407643" guid="2a295665-5e8a-4910-85bb-bb9c17d8b5b3"&gt;106&lt;/key&gt;&lt;/foreign-keys&gt;&lt;ref-type name="Book"&gt;6&lt;/ref-type&gt;&lt;contributors&gt;&lt;authors&gt;&lt;author&gt;Stuart J. Russel&lt;/author&gt;&lt;author&gt;Peter Norvig&lt;/author&gt;&lt;/authors&gt;&lt;/contributors&gt;&lt;titles&gt;&lt;title&gt;Artificial Intelligence - A modern approach&lt;/title&gt;&lt;secondary-title&gt;Pearson&lt;/secondary-title&gt;&lt;/titles&gt;&lt;edition&gt;Fourth&lt;/edition&gt;&lt;keywords&gt;&lt;keyword&gt;Artificial Intelligence&lt;/keyword&gt;&lt;keyword&gt;AI&lt;/keyword&gt;&lt;/keywords&gt;&lt;dates&gt;&lt;year&gt;2021&lt;/year&gt;&lt;/dates&gt;&lt;pub-location&gt;New Jersey&lt;/pub-location&gt;&lt;publisher&gt;Pearson Education Inc&lt;/publisher&gt;&lt;isbn&gt;9780134610993&lt;/isbn&gt;&lt;urls&gt;&lt;/urls&gt;&lt;/record&gt;&lt;/Cite&gt;&lt;/EndNote&gt;</w:instrText>
-      </w:r>
-      <w:r>
-        <w:fldChar w:fldCharType="separate"/>
-      </w:r>
-      <w:r>
-        <w:rPr>
-          <w:noProof/>
-        </w:rPr>
         <w:t>(Russel &amp; Norvig, 2021)</w:t>
       </w:r>
-      <w:bookmarkEnd w:id="351"/>
+      <w:bookmarkEnd w:id="352"/>
       <w:r>
         <w:fldChar w:fldCharType="end"/>
       </w:r>
@@ -14494,15 +14477,7 @@
         <w:t>mid-range</w:t>
       </w:r>
       <w:r>
-        <w:t xml:space="preserve"> computer. Preferably with </w:t>
-      </w:r>
-      <w:proofErr w:type="gramStart"/>
-      <w:r>
-        <w:t>a</w:t>
-      </w:r>
-      <w:proofErr w:type="gramEnd"/>
-      <w:r>
-        <w:t xml:space="preserve"> Intel i5 CPU or higher. </w:t>
+        <w:t xml:space="preserve"> computer. Preferably with a Intel i5 CPU or higher. </w:t>
       </w:r>
       <w:r>
         <w:t xml:space="preserve">It also needs a USB port to connect a camera. </w:t>
@@ -14675,11 +14650,11 @@
       <w:pPr>
         <w:pStyle w:val="Heading3"/>
       </w:pPr>
-      <w:bookmarkStart w:id="352" w:name="_Toc115530119"/>
+      <w:bookmarkStart w:id="353" w:name="_Toc115530119"/>
       <w:r>
         <w:t>Summary</w:t>
       </w:r>
-      <w:bookmarkEnd w:id="352"/>
+      <w:bookmarkEnd w:id="353"/>
     </w:p>
     <w:p>
       <w:r>
@@ -14809,7 +14784,7 @@
       <w:pPr>
         <w:pStyle w:val="Heading2"/>
       </w:pPr>
-      <w:bookmarkStart w:id="353" w:name="_Toc115530120"/>
+      <w:bookmarkStart w:id="354" w:name="_Toc115530120"/>
       <w:r>
         <w:t>F</w:t>
       </w:r>
@@ -14819,17 +14794,17 @@
       <w:r>
         <w:t xml:space="preserve"> and recognition</w:t>
       </w:r>
-      <w:bookmarkEnd w:id="353"/>
+      <w:bookmarkEnd w:id="354"/>
     </w:p>
     <w:p>
       <w:pPr>
         <w:pStyle w:val="Heading3"/>
       </w:pPr>
-      <w:bookmarkStart w:id="354" w:name="_Toc115530121"/>
+      <w:bookmarkStart w:id="355" w:name="_Toc115530121"/>
       <w:r>
         <w:t>Introduction</w:t>
       </w:r>
-      <w:bookmarkEnd w:id="354"/>
+      <w:bookmarkEnd w:id="355"/>
     </w:p>
     <w:p>
       <w:r>
@@ -14892,19 +14867,19 @@
       <w:r>
         <w:t xml:space="preserve">, Bledsoe created a database of thousands of images, </w:t>
       </w:r>
-      <w:commentRangeStart w:id="355"/>
+      <w:commentRangeStart w:id="356"/>
       <w:r>
         <w:t>in his efforts</w:t>
       </w:r>
       <w:r>
         <w:t xml:space="preserve"> </w:t>
       </w:r>
-      <w:commentRangeEnd w:id="355"/>
+      <w:commentRangeEnd w:id="356"/>
       <w:r>
         <w:rPr>
           <w:rStyle w:val="CommentReference"/>
         </w:rPr>
-        <w:commentReference w:id="355"/>
+        <w:commentReference w:id="356"/>
       </w:r>
       <w:r>
         <w:t xml:space="preserve">to create a </w:t>
@@ -15066,19 +15041,19 @@
       <w:r>
         <w:t xml:space="preserve"> the facial features using facial detection </w:t>
       </w:r>
-      <w:commentRangeStart w:id="356"/>
+      <w:commentRangeStart w:id="357"/>
       <w:r>
         <w:t>algorithms</w:t>
       </w:r>
       <w:r>
         <w:t xml:space="preserve">. </w:t>
       </w:r>
-      <w:commentRangeEnd w:id="356"/>
+      <w:commentRangeEnd w:id="357"/>
       <w:r>
         <w:rPr>
           <w:rStyle w:val="CommentReference"/>
         </w:rPr>
-        <w:commentReference w:id="356"/>
+        <w:commentReference w:id="357"/>
       </w:r>
       <w:r>
         <w:t>This algorithm will</w:t>
@@ -15141,15 +15116,10 @@
       <w:pPr>
         <w:pStyle w:val="Heading3"/>
       </w:pPr>
-      <w:bookmarkStart w:id="357" w:name="_Ref107678885"/>
-      <w:bookmarkStart w:id="358" w:name="_Toc115530122"/>
-      <w:proofErr w:type="gramStart"/>
-      <w:r>
-        <w:t>How</w:t>
-      </w:r>
-      <w:proofErr w:type="gramEnd"/>
-      <w:r>
-        <w:t xml:space="preserve"> facial detection</w:t>
+      <w:bookmarkStart w:id="358" w:name="_Ref107678885"/>
+      <w:bookmarkStart w:id="359" w:name="_Toc115530122"/>
+      <w:r>
+        <w:t>How facial detection</w:t>
       </w:r>
       <w:r>
         <w:t xml:space="preserve"> and recognition</w:t>
@@ -15157,8 +15127,8 @@
       <w:r>
         <w:t xml:space="preserve"> work</w:t>
       </w:r>
-      <w:bookmarkEnd w:id="357"/>
       <w:bookmarkEnd w:id="358"/>
+      <w:bookmarkEnd w:id="359"/>
     </w:p>
     <w:p>
       <w:r>
@@ -15566,24 +15536,24 @@
       </w:r>
     </w:p>
     <w:p>
-      <w:commentRangeStart w:id="359"/>
       <w:commentRangeStart w:id="360"/>
+      <w:commentRangeStart w:id="361"/>
       <w:r>
         <w:t>Face expression recognition</w:t>
       </w:r>
-      <w:commentRangeEnd w:id="359"/>
+      <w:commentRangeEnd w:id="360"/>
       <w:r>
         <w:rPr>
           <w:rStyle w:val="CommentReference"/>
         </w:rPr>
-        <w:commentReference w:id="359"/>
-      </w:r>
-      <w:commentRangeEnd w:id="360"/>
+        <w:commentReference w:id="360"/>
+      </w:r>
+      <w:commentRangeEnd w:id="361"/>
       <w:r>
         <w:rPr>
           <w:rStyle w:val="CommentReference"/>
         </w:rPr>
-        <w:commentReference w:id="360"/>
+        <w:commentReference w:id="361"/>
       </w:r>
       <w:r>
         <w:t>, also known as “</w:t>
@@ -15845,7 +15815,7 @@
       <w:pPr>
         <w:pStyle w:val="Heading3"/>
       </w:pPr>
-      <w:bookmarkStart w:id="361" w:name="_Toc115530123"/>
+      <w:bookmarkStart w:id="362" w:name="_Toc115530123"/>
       <w:r>
         <w:t>A</w:t>
       </w:r>
@@ -15855,7 +15825,7 @@
       <w:r>
         <w:t>s of facial detection and recognition</w:t>
       </w:r>
-      <w:bookmarkEnd w:id="361"/>
+      <w:bookmarkEnd w:id="362"/>
     </w:p>
     <w:p>
       <w:r>
@@ -15915,13 +15885,13 @@
       <w:r>
         <w:t xml:space="preserve">general </w:t>
       </w:r>
-      <w:commentRangeStart w:id="362"/>
-      <w:commentRangeEnd w:id="362"/>
+      <w:commentRangeStart w:id="363"/>
+      <w:commentRangeEnd w:id="363"/>
       <w:r>
         <w:rPr>
           <w:rStyle w:val="CommentReference"/>
         </w:rPr>
-        <w:commentReference w:id="362"/>
+        <w:commentReference w:id="363"/>
       </w:r>
       <w:r>
         <w:t xml:space="preserve">applications will be discussed below: </w:t>
@@ -16240,8 +16210,8 @@
       <w:r>
         <w:t> </w:t>
       </w:r>
-      <w:commentRangeStart w:id="363"/>
       <w:commentRangeStart w:id="364"/>
+      <w:commentRangeStart w:id="365"/>
       <w:r>
         <w:rPr>
           <w:i/>
@@ -16290,19 +16260,19 @@
         </w:rPr>
         <w:fldChar w:fldCharType="end"/>
       </w:r>
-      <w:commentRangeEnd w:id="363"/>
+      <w:commentRangeEnd w:id="364"/>
       <w:r>
         <w:rPr>
           <w:rStyle w:val="CommentReference"/>
         </w:rPr>
-        <w:commentReference w:id="363"/>
-      </w:r>
-      <w:commentRangeEnd w:id="364"/>
+        <w:commentReference w:id="364"/>
+      </w:r>
+      <w:commentRangeEnd w:id="365"/>
       <w:r>
         <w:rPr>
           <w:rStyle w:val="CommentReference"/>
         </w:rPr>
-        <w:commentReference w:id="364"/>
+        <w:commentReference w:id="365"/>
       </w:r>
       <w:r>
         <w:t xml:space="preserve"> section,</w:t>
@@ -16400,18 +16370,18 @@
       <w:pPr>
         <w:pStyle w:val="Heading3"/>
       </w:pPr>
-      <w:bookmarkStart w:id="365" w:name="_Ref107584334"/>
-      <w:bookmarkStart w:id="366" w:name="_Ref107584341"/>
-      <w:bookmarkStart w:id="367" w:name="_Toc115530124"/>
+      <w:bookmarkStart w:id="366" w:name="_Ref107584334"/>
+      <w:bookmarkStart w:id="367" w:name="_Ref107584341"/>
+      <w:bookmarkStart w:id="368" w:name="_Toc115530124"/>
       <w:r>
         <w:t>Advantages and Disadvantages of facial detection</w:t>
       </w:r>
       <w:r>
         <w:t xml:space="preserve"> and recognition</w:t>
       </w:r>
-      <w:bookmarkEnd w:id="365"/>
       <w:bookmarkEnd w:id="366"/>
       <w:bookmarkEnd w:id="367"/>
+      <w:bookmarkEnd w:id="368"/>
     </w:p>
     <w:p>
       <w:r>
@@ -17299,12 +17269,12 @@
       <w:pPr>
         <w:pStyle w:val="Heading3"/>
       </w:pPr>
-      <w:bookmarkStart w:id="368" w:name="_Toc115530125"/>
+      <w:bookmarkStart w:id="369" w:name="_Toc115530125"/>
       <w:r>
         <w:lastRenderedPageBreak/>
         <w:t>Summary</w:t>
       </w:r>
-      <w:bookmarkEnd w:id="368"/>
+      <w:bookmarkEnd w:id="369"/>
     </w:p>
     <w:p>
       <w:r>
@@ -17420,16 +17390,16 @@
       </w:r>
     </w:p>
     <w:p>
-      <w:commentRangeStart w:id="369"/>
+      <w:commentRangeStart w:id="370"/>
       <w:r>
         <w:t>It was established why this proposed system is applicable and useful</w:t>
       </w:r>
-      <w:commentRangeEnd w:id="369"/>
+      <w:commentRangeEnd w:id="370"/>
       <w:r>
         <w:rPr>
           <w:rStyle w:val="CommentReference"/>
         </w:rPr>
-        <w:commentReference w:id="369"/>
+        <w:commentReference w:id="370"/>
       </w:r>
       <w:r>
         <w:t>, and how technologies and algorithms are used in the two FER methods.</w:t>
@@ -17470,7 +17440,7 @@
       <w:pPr>
         <w:pStyle w:val="Chapter"/>
       </w:pPr>
-      <w:bookmarkStart w:id="370" w:name="_Toc115530126"/>
+      <w:bookmarkStart w:id="371" w:name="_Toc115530126"/>
       <w:r>
         <w:lastRenderedPageBreak/>
         <w:t>cHAPTER 3</w:t>
@@ -17478,7 +17448,7 @@
       <w:r>
         <w:t xml:space="preserve"> – aRTIFACT plANNING AND DEVELOPMENT</w:t>
       </w:r>
-      <w:bookmarkEnd w:id="370"/>
+      <w:bookmarkEnd w:id="371"/>
     </w:p>
     <w:p>
       <w:pPr>
@@ -17505,24 +17475,24 @@
       <w:r>
         <w:t>rint</w:t>
       </w:r>
-      <w:bookmarkStart w:id="371" w:name="_Toc109672873"/>
-      <w:bookmarkStart w:id="372" w:name="_Toc109762936"/>
-      <w:bookmarkStart w:id="373" w:name="_Toc114507728"/>
-      <w:bookmarkStart w:id="374" w:name="_Toc115530127"/>
-      <w:bookmarkEnd w:id="371"/>
+      <w:bookmarkStart w:id="372" w:name="_Toc109672873"/>
+      <w:bookmarkStart w:id="373" w:name="_Toc109762936"/>
+      <w:bookmarkStart w:id="374" w:name="_Toc114507728"/>
+      <w:bookmarkStart w:id="375" w:name="_Toc115530127"/>
       <w:bookmarkEnd w:id="372"/>
       <w:bookmarkEnd w:id="373"/>
       <w:bookmarkEnd w:id="374"/>
+      <w:bookmarkEnd w:id="375"/>
     </w:p>
     <w:p>
       <w:pPr>
         <w:pStyle w:val="Heading2"/>
       </w:pPr>
-      <w:bookmarkStart w:id="375" w:name="_Toc115530128"/>
+      <w:bookmarkStart w:id="376" w:name="_Toc115530128"/>
       <w:r>
         <w:t>Introduction</w:t>
       </w:r>
-      <w:bookmarkEnd w:id="375"/>
+      <w:bookmarkEnd w:id="376"/>
     </w:p>
     <w:p>
       <w:r>
@@ -17625,11 +17595,11 @@
       <w:pPr>
         <w:pStyle w:val="Heading2"/>
       </w:pPr>
-      <w:bookmarkStart w:id="376" w:name="_Toc115530129"/>
+      <w:bookmarkStart w:id="377" w:name="_Toc115530129"/>
       <w:r>
         <w:t>Description of artefact</w:t>
       </w:r>
-      <w:bookmarkEnd w:id="376"/>
+      <w:bookmarkEnd w:id="377"/>
     </w:p>
     <w:p>
       <w:r>
@@ -17662,29 +17632,110 @@
     </w:p>
     <w:p>
       <w:pPr>
+        <w:spacing w:after="0" w:line="240" w:lineRule="auto"/>
+        <w:jc w:val="left"/>
+      </w:pPr>
+      <w:r>
+        <w:br w:type="page"/>
+      </w:r>
+    </w:p>
+    <w:p>
+      <w:pPr>
         <w:pStyle w:val="Heading2"/>
       </w:pPr>
-      <w:bookmarkStart w:id="377" w:name="_Toc115530130"/>
-      <w:r>
+      <w:bookmarkStart w:id="378" w:name="_Toc115530130"/>
+      <w:bookmarkStart w:id="379" w:name="_Ref115953228"/>
+      <w:r>
+        <w:lastRenderedPageBreak/>
         <w:t>The life cycle followed and its different phases</w:t>
       </w:r>
-      <w:bookmarkEnd w:id="377"/>
-    </w:p>
-    <w:p>
-      <w:r>
-        <w:t xml:space="preserve">Agile Development Life </w:t>
-      </w:r>
-      <w:proofErr w:type="gramStart"/>
-      <w:r>
-        <w:t>Cycle</w:t>
+      <w:bookmarkEnd w:id="378"/>
+      <w:bookmarkEnd w:id="379"/>
+    </w:p>
+    <w:p>
+      <w:r>
+        <w:t>Throughout this project, the design science research method was followed as discussed in section</w:t>
+      </w:r>
+      <w:r>
+        <w:t> </w:t>
+      </w:r>
+      <w:r>
+        <w:fldChar w:fldCharType="begin"/>
+      </w:r>
+      <w:r>
+        <w:instrText xml:space="preserve"> REF _Ref115953114 \r \h </w:instrText>
+      </w:r>
+      <w:r>
+        <w:fldChar w:fldCharType="separate"/>
+      </w:r>
+      <w:r>
+        <w:t>1.5.3.2</w:t>
+      </w:r>
+      <w:r>
+        <w:fldChar w:fldCharType="end"/>
+      </w:r>
+      <w:r>
+        <w:t xml:space="preserve">. </w:t>
+      </w:r>
+      <w:r>
+        <w:t>It was determined that 6 steps needed to be followed to achieve the goal</w:t>
+      </w:r>
+      <w:r>
+        <w:t xml:space="preserve"> of developing an artifact that will solve the problem identifie</w:t>
+      </w:r>
+      <w:r>
+        <w:t xml:space="preserve">d. </w:t>
+      </w:r>
+      <w:r>
+        <w:t>Step three is about designing and developing the artifact</w:t>
+      </w:r>
+      <w:r>
+        <w:t>. For the development to be</w:t>
+      </w:r>
+      <w:r>
+        <w:t xml:space="preserve"> a success</w:t>
       </w:r>
       <w:r>
         <w:t xml:space="preserve"> </w:t>
       </w:r>
       <w:r>
-        <w:t>,</w:t>
-      </w:r>
-      <w:proofErr w:type="gramEnd"/>
+        <w:t>a system development life cycle</w:t>
+      </w:r>
+      <w:r>
+        <w:t>, also known as SDLC,</w:t>
+      </w:r>
+      <w:r>
+        <w:t xml:space="preserve"> needs to be followed.</w:t>
+      </w:r>
+      <w:r>
+        <w:t xml:space="preserve"> The term SDLC can be described as the phases an artefact or product passes through, from the original idea to the final product </w:t>
+      </w:r>
+      <w:r>
+        <w:fldChar w:fldCharType="begin"/>
+      </w:r>
+      <w:r>
+        <w:instrText xml:space="preserve"> ADDIN EN.CITE &lt;EndNote&gt;&lt;Cite&gt;&lt;Author&gt;Jirava&lt;/Author&gt;&lt;Year&gt;2004&lt;/Year&gt;&lt;RecNum&gt;212&lt;/RecNum&gt;&lt;DisplayText&gt;(Jirava, 2004)&lt;/DisplayText&gt;&lt;record&gt;&lt;rec-number&gt;212&lt;/rec-number&gt;&lt;foreign-keys&gt;&lt;key app="EN" db-id="s2xw0vz9jzefa7esev65w0pkfwtz5frps9fw" timestamp="1665055612"&gt;212&lt;/key&gt;&lt;/foreign-keys&gt;&lt;ref-type name="Journal Article"&gt;17&lt;/ref-type&gt;&lt;contributors&gt;&lt;authors&gt;&lt;author&gt;Jirava, Pavel&lt;/author&gt;&lt;/authors&gt;&lt;/contributors&gt;&lt;titles&gt;&lt;title&gt;System development life cycle&lt;/title&gt;&lt;secondary-title&gt;Scientific papers of the University of Pardubice. Series D Faculty of Economics and Administration. 9 (2004)&lt;/secondary-title&gt;&lt;/titles&gt;&lt;periodical&gt;&lt;full-title&gt;Scientific papers of the University of Pardubice. Series D Faculty of Economics and Administration. 9 (2004)&lt;/full-title&gt;&lt;/periodical&gt;&lt;dates&gt;&lt;year&gt;2004&lt;/year&gt;&lt;/dates&gt;&lt;isbn&gt;1211-555X&lt;/isbn&gt;&lt;urls&gt;&lt;/urls&gt;&lt;/record&gt;&lt;/Cite&gt;&lt;/EndNote&gt;</w:instrText>
+      </w:r>
+      <w:r>
+        <w:fldChar w:fldCharType="separate"/>
+      </w:r>
+      <w:r>
+        <w:rPr>
+          <w:noProof/>
+        </w:rPr>
+        <w:t>(Jirava, 2004)</w:t>
+      </w:r>
+      <w:r>
+        <w:fldChar w:fldCharType="end"/>
+      </w:r>
+      <w:r>
+        <w:t xml:space="preserve">. </w:t>
+      </w:r>
+    </w:p>
+    <w:p>
+      <w:r>
+        <w:t xml:space="preserve">The SDLC has 6 main phases as illustrated in </w:t>
+      </w:r>
       <w:r>
         <w:t xml:space="preserve"> </w:t>
       </w:r>
@@ -17693,165 +17744,164 @@
       <w:pPr>
         <w:pStyle w:val="Heading2"/>
       </w:pPr>
-      <w:bookmarkStart w:id="378" w:name="_Toc115530131"/>
+      <w:bookmarkStart w:id="380" w:name="_Toc115530131"/>
+      <w:r>
+        <w:t>Description of the development of the artefact</w:t>
+      </w:r>
+      <w:bookmarkEnd w:id="380"/>
+    </w:p>
+    <w:p>
+      <w:pPr>
+        <w:pStyle w:val="Heading3"/>
+      </w:pPr>
+      <w:bookmarkStart w:id="381" w:name="_Toc115530132"/>
+      <w:r>
+        <w:t>Ideation</w:t>
+      </w:r>
+      <w:bookmarkEnd w:id="381"/>
+    </w:p>
+    <w:p>
+      <w:pPr>
+        <w:pStyle w:val="Heading3"/>
+      </w:pPr>
+      <w:bookmarkStart w:id="382" w:name="_Toc115530133"/>
+      <w:r>
+        <w:t>Development</w:t>
+      </w:r>
+      <w:bookmarkEnd w:id="382"/>
+    </w:p>
+    <w:p/>
+    <w:p>
+      <w:r>
+        <w:t xml:space="preserve">The program will be written in python, seeing it is one of the best options to use when working with Artificial intelligence and models. It also has a wide variety of libraries that could be useful. </w:t>
+      </w:r>
+    </w:p>
+    <w:p>
+      <w:r>
+        <w:t xml:space="preserve">Using a camera, the artefact will open a window showing what the camera sees. The video is divided into frames, and each frame is processed. First an algorithm will detect whether faces is present in the frame. The HOG facial detection algorithm will be used, seeing as it looked like one of the better algorithms discussed in Section </w:t>
+      </w:r>
+      <w:r>
+        <w:fldChar w:fldCharType="begin"/>
+      </w:r>
+      <w:r>
+        <w:instrText xml:space="preserve"> REF _Ref107678885 \r \h </w:instrText>
+      </w:r>
+      <w:r>
+        <w:fldChar w:fldCharType="separate"/>
+      </w:r>
+      <w:r>
+        <w:t>2.4.2</w:t>
+      </w:r>
+      <w:r>
+        <w:fldChar w:fldCharType="end"/>
+      </w:r>
+      <w:r>
+        <w:t xml:space="preserve">. When a face is detected, it will draw a square around the face and blur everything within that square, ensuring student privacy. These functions will be performed using the help of OpenCV, which is a free, open-source library used for computer vision and machine learning. </w:t>
+      </w:r>
+    </w:p>
+    <w:p>
+      <w:r>
+        <w:t xml:space="preserve">Another algorithm will be used to determine the facial expression of the student or students within the square. This will be done using a </w:t>
+      </w:r>
+      <w:commentRangeStart w:id="383"/>
+      <w:r>
+        <w:t xml:space="preserve">model and weighs </w:t>
+      </w:r>
+      <w:commentRangeEnd w:id="383"/>
+      <w:r>
+        <w:rPr>
+          <w:rStyle w:val="CommentReference"/>
+        </w:rPr>
+        <w:commentReference w:id="383"/>
+      </w:r>
+      <w:r>
+        <w:t xml:space="preserve">that was obtained on Kaggle, which is a community of data scientists and machine learning practitioners. The model and weights used during this project is provided by Jonathan Oheix, a data scientist from France. </w:t>
+      </w:r>
+    </w:p>
+    <w:p>
+      <w:r>
+        <w:t xml:space="preserve">Unfortunately, the datasets only classify the images according to Ekman’s seven basic emotions, seeing there is a lack of datasets for “confusion”. But as explained in Section </w:t>
+      </w:r>
+      <w:r>
+        <w:fldChar w:fldCharType="begin"/>
+      </w:r>
+      <w:r>
+        <w:instrText xml:space="preserve"> REF _Ref115528041 \n \h </w:instrText>
+      </w:r>
+      <w:r>
+        <w:fldChar w:fldCharType="separate"/>
+      </w:r>
+      <w:r>
+        <w:t>2.3.2</w:t>
+      </w:r>
+      <w:r>
+        <w:fldChar w:fldCharType="end"/>
+      </w:r>
+      <w:r>
+        <w:t xml:space="preserve">, anger, disgust and sadness carry the same facial features as confusion, and therefor if it is determined a student is expressing either of these emotions, it can be seen as possible confusion. </w:t>
+      </w:r>
+    </w:p>
+    <w:p>
       <w:r>
         <w:lastRenderedPageBreak/>
-        <w:t>Description of the development of the artefact</w:t>
-      </w:r>
-      <w:bookmarkEnd w:id="378"/>
+        <w:t>There will be 3 counters that will count 3 types of ‘emotions’</w:t>
+      </w:r>
+      <w:r>
+        <w:t>, namely confused, happy and neural</w:t>
+      </w:r>
+      <w:r>
+        <w:t xml:space="preserve">. </w:t>
+      </w:r>
+      <w:r>
+        <w:t xml:space="preserve">The counter with the highest value will be referred to as the general sentiment. </w:t>
+      </w:r>
+      <w:r>
+        <w:t xml:space="preserve">If a student is </w:t>
+      </w:r>
+      <w:r>
+        <w:t>detected as sad, angry or disgusted</w:t>
+      </w:r>
+      <w:r>
+        <w:t xml:space="preserve"> the confusion counter will be incremented</w:t>
+      </w:r>
+      <w:r>
+        <w:t>, i</w:t>
+      </w:r>
+      <w:r>
+        <w:t xml:space="preserve">f a student is happy, the happy counter will be incremented and if a student is neutral, the neutral counter will be incremented. </w:t>
+      </w:r>
+      <w:r>
+        <w:t xml:space="preserve">Each frame of the video, the general sentiment will be displayed in console and the confusion count will be displayed on screen. </w:t>
+      </w:r>
+    </w:p>
+    <w:p>
+      <w:r>
+        <w:t xml:space="preserve">As mentioned in the artefact description, the artefact will also keep tract of the general sentiment for a time period set by the </w:t>
+      </w:r>
+      <w:r>
+        <w:t>lecturer and</w:t>
+      </w:r>
+      <w:r>
+        <w:t xml:space="preserve"> will be displayed in console every set time period and will also be written to an excel file that will be saved locally. </w:t>
+      </w:r>
+    </w:p>
+    <w:p>
+      <w:r>
+        <w:t xml:space="preserve">After the program has been terminated, </w:t>
+      </w:r>
+      <w:r>
+        <w:t xml:space="preserve">a graph will read the </w:t>
+      </w:r>
     </w:p>
     <w:p>
       <w:pPr>
         <w:pStyle w:val="Heading3"/>
       </w:pPr>
-      <w:bookmarkStart w:id="379" w:name="_Toc115530132"/>
-      <w:r>
-        <w:t>Ideation</w:t>
-      </w:r>
-      <w:bookmarkEnd w:id="379"/>
-    </w:p>
-    <w:p>
-      <w:pPr>
-        <w:pStyle w:val="Heading3"/>
-      </w:pPr>
-      <w:bookmarkStart w:id="380" w:name="_Toc115530133"/>
-      <w:r>
-        <w:t>Development</w:t>
-      </w:r>
-      <w:bookmarkEnd w:id="380"/>
-    </w:p>
-    <w:p/>
-    <w:p>
-      <w:r>
-        <w:t xml:space="preserve">The program will be written in python, seeing it is one of the best options to use when working with Artificial intelligence and models. It also has a wide variety of libraries that could be useful. </w:t>
-      </w:r>
-    </w:p>
-    <w:p>
-      <w:r>
-        <w:t xml:space="preserve">Using a camera, the artefact will open a window showing what the camera sees. The video is divided into frames, and each frame is processed. First an algorithm will detect whether faces is present in the frame. The HOG facial detection algorithm will be used, seeing as it looked like one of the better algorithms discussed in Section </w:t>
-      </w:r>
-      <w:r>
-        <w:fldChar w:fldCharType="begin"/>
-      </w:r>
-      <w:r>
-        <w:instrText xml:space="preserve"> REF _Ref107678885 \r \h </w:instrText>
-      </w:r>
-      <w:r>
-        <w:fldChar w:fldCharType="separate"/>
-      </w:r>
-      <w:r>
-        <w:t>2.4.2</w:t>
-      </w:r>
-      <w:r>
-        <w:fldChar w:fldCharType="end"/>
-      </w:r>
-      <w:r>
-        <w:t xml:space="preserve">. When a face is detected, it will draw a square around the face and blur everything within that square, ensuring student privacy. These functions will be performed using the help of OpenCV, which is a free, open-source library used for computer vision and machine learning. </w:t>
-      </w:r>
-    </w:p>
-    <w:p>
-      <w:r>
-        <w:t xml:space="preserve">Another algorithm will be used to determine the facial expression of the student or students within the square. This will be done using a </w:t>
-      </w:r>
-      <w:commentRangeStart w:id="381"/>
-      <w:r>
-        <w:t xml:space="preserve">model and weighs </w:t>
-      </w:r>
-      <w:commentRangeEnd w:id="381"/>
-      <w:r>
-        <w:rPr>
-          <w:rStyle w:val="CommentReference"/>
-        </w:rPr>
-        <w:commentReference w:id="381"/>
-      </w:r>
-      <w:r>
-        <w:t xml:space="preserve">that was obtained on Kaggle, which is a community of data scientists and machine learning practitioners. The model and weights used during this project is provided by Jonathan Oheix, a data scientist from France. </w:t>
-      </w:r>
-    </w:p>
-    <w:p>
-      <w:r>
-        <w:t xml:space="preserve">Unfortunately, the datasets only classify the images according to Ekman’s seven basic emotions, seeing there is a lack of datasets for “confusion”. But as explained in Section </w:t>
-      </w:r>
-      <w:r>
-        <w:fldChar w:fldCharType="begin"/>
-      </w:r>
-      <w:r>
-        <w:instrText xml:space="preserve"> REF _Ref115528041 \n \h </w:instrText>
-      </w:r>
-      <w:r>
-        <w:fldChar w:fldCharType="separate"/>
-      </w:r>
-      <w:r>
-        <w:t>2.3.2</w:t>
-      </w:r>
-      <w:r>
-        <w:fldChar w:fldCharType="end"/>
-      </w:r>
-      <w:r>
-        <w:t xml:space="preserve">, anger, disgust and sadness carry the same facial features as confusion, and therefor if it is determined a student is expressing either of these emotions, it can be seen as possible confusion. </w:t>
-      </w:r>
-    </w:p>
-    <w:p>
-      <w:r>
-        <w:t>There will be 3 counters that will count 3 types of ‘emotions’</w:t>
-      </w:r>
-      <w:r>
-        <w:t>, namely confused, happy and neural</w:t>
-      </w:r>
-      <w:r>
-        <w:t xml:space="preserve">. </w:t>
-      </w:r>
-      <w:r>
-        <w:t xml:space="preserve">The counter with the highest value will be referred to as the general sentiment. </w:t>
-      </w:r>
-      <w:r>
-        <w:t xml:space="preserve">If a student is </w:t>
-      </w:r>
-      <w:r>
-        <w:t>detected as sad, angry or disgusted</w:t>
-      </w:r>
-      <w:r>
-        <w:t xml:space="preserve"> the confusion counter will be incremented</w:t>
-      </w:r>
-      <w:r>
-        <w:t>, i</w:t>
-      </w:r>
-      <w:r>
-        <w:t xml:space="preserve">f a student is happy, the happy counter will be incremented and if a student is neutral, the neutral counter will be incremented. </w:t>
-      </w:r>
-      <w:r>
-        <w:t xml:space="preserve">Each frame of the video, the general sentiment will be displayed in console and the confusion count will be displayed on screen. </w:t>
-      </w:r>
-    </w:p>
-    <w:p>
-      <w:r>
-        <w:t xml:space="preserve">As mentioned in the artefact description, the artefact will also keep tract of the general sentiment for a time period set by the </w:t>
-      </w:r>
-      <w:r>
-        <w:t>lecturer and</w:t>
-      </w:r>
-      <w:r>
-        <w:t xml:space="preserve"> will be displayed in console every set time period and will also be written to an excel file that will be saved locally. </w:t>
-      </w:r>
-    </w:p>
-    <w:p>
-      <w:r>
-        <w:lastRenderedPageBreak/>
-        <w:t xml:space="preserve">After the program has been terminated, </w:t>
-      </w:r>
-      <w:r>
-        <w:t xml:space="preserve">a graph will read the </w:t>
-      </w:r>
-    </w:p>
-    <w:p>
-      <w:pPr>
-        <w:pStyle w:val="Heading3"/>
-      </w:pPr>
-      <w:bookmarkStart w:id="382" w:name="_Toc115530134"/>
+      <w:bookmarkStart w:id="384" w:name="_Toc115530134"/>
       <w:r>
         <w:t>Testing</w:t>
       </w:r>
-      <w:bookmarkEnd w:id="382"/>
+      <w:bookmarkEnd w:id="384"/>
     </w:p>
     <w:p>
       <w:r>
@@ -17912,24 +17962,25 @@
       <w:pPr>
         <w:pStyle w:val="Heading3"/>
       </w:pPr>
-      <w:bookmarkStart w:id="383" w:name="_Toc115530135"/>
-      <w:r>
+      <w:bookmarkStart w:id="385" w:name="_Toc115530135"/>
+      <w:r>
+        <w:lastRenderedPageBreak/>
         <w:t>Deployment</w:t>
       </w:r>
-      <w:bookmarkEnd w:id="383"/>
+      <w:bookmarkEnd w:id="385"/>
     </w:p>
     <w:p>
       <w:pPr>
         <w:pStyle w:val="Heading3"/>
       </w:pPr>
-      <w:bookmarkStart w:id="384" w:name="_Toc115530136"/>
+      <w:bookmarkStart w:id="386" w:name="_Toc115530136"/>
       <w:r>
         <w:t xml:space="preserve">Operations / </w:t>
       </w:r>
       <w:r>
         <w:t>Maintenance</w:t>
       </w:r>
-      <w:bookmarkEnd w:id="384"/>
+      <w:bookmarkEnd w:id="386"/>
     </w:p>
     <w:p/>
     <w:p/>
@@ -17958,7 +18009,7 @@
       <w:pPr>
         <w:pStyle w:val="Appendix"/>
       </w:pPr>
-      <w:bookmarkStart w:id="385" w:name="Appendix"/>
+      <w:bookmarkStart w:id="387" w:name="Appendix"/>
       <w:r>
         <w:lastRenderedPageBreak/>
         <w:t xml:space="preserve">APPENDIX </w:t>
@@ -17967,7 +18018,7 @@
         <w:t>A</w:t>
       </w:r>
     </w:p>
-    <w:bookmarkEnd w:id="385"/>
+    <w:bookmarkEnd w:id="387"/>
     <w:p>
       <w:pPr>
         <w:spacing w:after="0"/>
@@ -18086,37 +18137,24 @@
         <w:pStyle w:val="Caption"/>
         <w:keepNext/>
       </w:pPr>
-      <w:bookmarkStart w:id="386" w:name="_Ref108435654"/>
-      <w:bookmarkStart w:id="387" w:name="_Toc115530143"/>
+      <w:bookmarkStart w:id="388" w:name="_Ref108435654"/>
+      <w:bookmarkStart w:id="389" w:name="_Toc115955245"/>
       <w:r>
         <w:t xml:space="preserve">Table </w:t>
       </w:r>
-      <w:r>
-        <w:fldChar w:fldCharType="begin"/>
-      </w:r>
-      <w:r>
-        <w:instrText xml:space="preserve"> SEQ Table \* ARABIC </w:instrText>
-      </w:r>
-      <w:r>
-        <w:fldChar w:fldCharType="separate"/>
-      </w:r>
-      <w:r>
-        <w:rPr>
-          <w:noProof/>
-        </w:rPr>
-        <w:t>6</w:t>
-      </w:r>
-      <w:r>
-        <w:rPr>
-          <w:noProof/>
-        </w:rPr>
-        <w:fldChar w:fldCharType="end"/>
-      </w:r>
-      <w:bookmarkEnd w:id="386"/>
+      <w:fldSimple w:instr=" SEQ Table \* ARABIC ">
+        <w:r>
+          <w:rPr>
+            <w:noProof/>
+          </w:rPr>
+          <w:t>6</w:t>
+        </w:r>
+      </w:fldSimple>
+      <w:bookmarkEnd w:id="388"/>
       <w:r>
         <w:t xml:space="preserve"> - Close-ended Survey Questions</w:t>
       </w:r>
-      <w:bookmarkEnd w:id="387"/>
+      <w:bookmarkEnd w:id="389"/>
     </w:p>
     <w:tbl>
       <w:tblPr>
@@ -18593,37 +18631,24 @@
         <w:pStyle w:val="Caption"/>
         <w:keepNext/>
       </w:pPr>
-      <w:bookmarkStart w:id="388" w:name="_Ref108435727"/>
-      <w:bookmarkStart w:id="389" w:name="_Toc115530144"/>
+      <w:bookmarkStart w:id="390" w:name="_Ref108435727"/>
+      <w:bookmarkStart w:id="391" w:name="_Toc115955246"/>
       <w:r>
         <w:t xml:space="preserve">Table </w:t>
       </w:r>
-      <w:r>
-        <w:fldChar w:fldCharType="begin"/>
-      </w:r>
-      <w:r>
-        <w:instrText xml:space="preserve"> SEQ Table \* ARABIC </w:instrText>
-      </w:r>
-      <w:r>
-        <w:fldChar w:fldCharType="separate"/>
-      </w:r>
-      <w:r>
-        <w:rPr>
-          <w:noProof/>
-        </w:rPr>
-        <w:t>7</w:t>
-      </w:r>
-      <w:r>
-        <w:rPr>
-          <w:noProof/>
-        </w:rPr>
-        <w:fldChar w:fldCharType="end"/>
-      </w:r>
-      <w:bookmarkEnd w:id="388"/>
+      <w:fldSimple w:instr=" SEQ Table \* ARABIC ">
+        <w:r>
+          <w:rPr>
+            <w:noProof/>
+          </w:rPr>
+          <w:t>7</w:t>
+        </w:r>
+      </w:fldSimple>
+      <w:bookmarkEnd w:id="390"/>
       <w:r>
         <w:t xml:space="preserve"> - Survey Question</w:t>
       </w:r>
-      <w:bookmarkEnd w:id="389"/>
+      <w:bookmarkEnd w:id="391"/>
     </w:p>
     <w:tbl>
       <w:tblPr>
@@ -18956,22 +18981,22 @@
       <w:pPr>
         <w:pStyle w:val="TOCHeading"/>
       </w:pPr>
-      <w:bookmarkStart w:id="390" w:name="_Toc405901959"/>
-      <w:bookmarkStart w:id="391" w:name="_Toc405902526"/>
-      <w:bookmarkStart w:id="392" w:name="_Toc405902973"/>
-      <w:bookmarkStart w:id="393" w:name="_Toc115530137"/>
-      <w:commentRangeStart w:id="394"/>
-      <w:commentRangeStart w:id="395"/>
+      <w:bookmarkStart w:id="392" w:name="_Toc405901959"/>
+      <w:bookmarkStart w:id="393" w:name="_Toc405902526"/>
+      <w:bookmarkStart w:id="394" w:name="_Toc405902973"/>
+      <w:bookmarkStart w:id="395" w:name="_Toc115530137"/>
       <w:commentRangeStart w:id="396"/>
+      <w:commentRangeStart w:id="397"/>
+      <w:commentRangeStart w:id="398"/>
       <w:r>
         <w:t>Bibliography</w:t>
       </w:r>
-      <w:bookmarkEnd w:id="213"/>
       <w:bookmarkEnd w:id="214"/>
-      <w:bookmarkEnd w:id="390"/>
-      <w:bookmarkEnd w:id="391"/>
+      <w:bookmarkEnd w:id="215"/>
       <w:bookmarkEnd w:id="392"/>
-      <w:commentRangeEnd w:id="394"/>
+      <w:bookmarkEnd w:id="393"/>
+      <w:bookmarkEnd w:id="394"/>
+      <w:commentRangeEnd w:id="396"/>
       <w:r>
         <w:rPr>
           <w:rStyle w:val="CommentReference"/>
@@ -18979,9 +19004,9 @@
           <w:b w:val="0"/>
           <w:caps w:val="0"/>
         </w:rPr>
-        <w:commentReference w:id="394"/>
-      </w:r>
-      <w:commentRangeEnd w:id="395"/>
+        <w:commentReference w:id="396"/>
+      </w:r>
+      <w:commentRangeEnd w:id="397"/>
       <w:r>
         <w:rPr>
           <w:rStyle w:val="CommentReference"/>
@@ -18989,10 +19014,10 @@
           <w:b w:val="0"/>
           <w:caps w:val="0"/>
         </w:rPr>
-        <w:commentReference w:id="395"/>
-      </w:r>
-      <w:bookmarkEnd w:id="393"/>
-      <w:commentRangeEnd w:id="396"/>
+        <w:commentReference w:id="397"/>
+      </w:r>
+      <w:bookmarkEnd w:id="395"/>
+      <w:commentRangeEnd w:id="398"/>
       <w:r>
         <w:rPr>
           <w:rStyle w:val="CommentReference"/>
@@ -19000,7 +19025,7 @@
           <w:b w:val="0"/>
           <w:caps w:val="0"/>
         </w:rPr>
-        <w:commentReference w:id="396"/>
+        <w:commentReference w:id="398"/>
       </w:r>
     </w:p>
     <w:p>
@@ -19967,20 +19992,20 @@
         <w:rPr>
           <w:noProof/>
         </w:rPr>
-        <w:t xml:space="preserve">Kar, N., Debbarma, M. K., Saha, A. and Pal, D. R.  2012.  Study of implementing automated attendance system using face recognition technique.  </w:t>
+        <w:t xml:space="preserve">Jirava, P.  2004.  System development life cycle.  </w:t>
       </w:r>
       <w:r>
         <w:rPr>
           <w:i/>
           <w:noProof/>
         </w:rPr>
-        <w:t>International Journal of computer and communication engineering,</w:t>
-      </w:r>
-      <w:r>
-        <w:rPr>
-          <w:noProof/>
-        </w:rPr>
-        <w:t xml:space="preserve"> 1(2):100.</w:t>
+        <w:t>Scientific papers of the University of Pardubice. Series D Faculty of Economics and Administration. 9 (2004)</w:t>
+      </w:r>
+      <w:r>
+        <w:rPr>
+          <w:noProof/>
+        </w:rPr>
+        <w:t>.</w:t>
       </w:r>
     </w:p>
     <w:p>
@@ -19995,7 +20020,20 @@
         <w:rPr>
           <w:noProof/>
         </w:rPr>
-        <w:t>Kettner, J. L.  2015.  Clickers versus hand-raising in the physics college classroom: Do clickers make a difference?</w:t>
+        <w:t xml:space="preserve">Kar, N., Debbarma, M. K., Saha, A. and Pal, D. R.  2012.  Study of implementing automated attendance system using face recognition technique.  </w:t>
+      </w:r>
+      <w:r>
+        <w:rPr>
+          <w:i/>
+          <w:noProof/>
+        </w:rPr>
+        <w:t>International Journal of computer and communication engineering,</w:t>
+      </w:r>
+      <w:r>
+        <w:rPr>
+          <w:noProof/>
+        </w:rPr>
+        <w:t xml:space="preserve"> 1(2):100.</w:t>
       </w:r>
     </w:p>
     <w:p>
@@ -20010,20 +20048,7 @@
         <w:rPr>
           <w:noProof/>
         </w:rPr>
-        <w:t>Khan, M., Chakraborty, S., Astya, R. and Khepra, S.  2019.  Face detection and recognition using opencv. (</w:t>
-      </w:r>
-      <w:r>
-        <w:rPr>
-          <w:i/>
-          <w:noProof/>
-        </w:rPr>
-        <w:t>In</w:t>
-      </w:r>
-      <w:r>
-        <w:rPr>
-          <w:noProof/>
-        </w:rPr>
-        <w:t xml:space="preserve"> 2019 International Conference on Computing, Communication, and Intelligent Systems (ICCCIS): IEEE, p. 116-119).</w:t>
+        <w:t>Kettner, J. L.  2015.  Clickers versus hand-raising in the physics college classroom: Do clickers make a difference?</w:t>
       </w:r>
     </w:p>
     <w:p>
@@ -20038,20 +20063,20 @@
         <w:rPr>
           <w:noProof/>
         </w:rPr>
-        <w:t xml:space="preserve">Kivunja, C. and Kuyini, A. B.  2017.  Understanding and applying research paradigms in educational contexts.  </w:t>
+        <w:t>Khan, M., Chakraborty, S., Astya, R. and Khepra, S.  2019.  Face detection and recognition using opencv. (</w:t>
       </w:r>
       <w:r>
         <w:rPr>
           <w:i/>
           <w:noProof/>
         </w:rPr>
-        <w:t>International Journal of higher education,</w:t>
-      </w:r>
-      <w:r>
-        <w:rPr>
-          <w:noProof/>
-        </w:rPr>
-        <w:t xml:space="preserve"> 6(5):26-41.</w:t>
+        <w:t>In</w:t>
+      </w:r>
+      <w:r>
+        <w:rPr>
+          <w:noProof/>
+        </w:rPr>
+        <w:t xml:space="preserve"> 2019 International Conference on Computing, Communication, and Intelligent Systems (ICCCIS): IEEE, p. 116-119).</w:t>
       </w:r>
     </w:p>
     <w:p>
@@ -20066,20 +20091,20 @@
         <w:rPr>
           <w:noProof/>
         </w:rPr>
-        <w:t xml:space="preserve">Kohler, C. G., Turner, T., Stolar, N. M., Bilker, W. B., Brensinger, C. M., Gur, R. E. and Gur, R. C.  2004.  Differences in facial expressions of four universal emotions.  </w:t>
+        <w:t xml:space="preserve">Kivunja, C. and Kuyini, A. B.  2017.  Understanding and applying research paradigms in educational contexts.  </w:t>
       </w:r>
       <w:r>
         <w:rPr>
           <w:i/>
           <w:noProof/>
         </w:rPr>
-        <w:t>Psychiatry research,</w:t>
-      </w:r>
-      <w:r>
-        <w:rPr>
-          <w:noProof/>
-        </w:rPr>
-        <w:t xml:space="preserve"> 128(3):235-244.</w:t>
+        <w:t>International Journal of higher education,</w:t>
+      </w:r>
+      <w:r>
+        <w:rPr>
+          <w:noProof/>
+        </w:rPr>
+        <w:t xml:space="preserve"> 6(5):26-41.</w:t>
       </w:r>
     </w:p>
     <w:p>
@@ -20094,7 +20119,20 @@
         <w:rPr>
           <w:noProof/>
         </w:rPr>
-        <w:t>Kopf, S., Scheele, N. and Effelsberg, W.  2005.  The interactive lecture: Teaching and learning technologies for large classrooms.</w:t>
+        <w:t xml:space="preserve">Kohler, C. G., Turner, T., Stolar, N. M., Bilker, W. B., Brensinger, C. M., Gur, R. E. and Gur, R. C.  2004.  Differences in facial expressions of four universal emotions.  </w:t>
+      </w:r>
+      <w:r>
+        <w:rPr>
+          <w:i/>
+          <w:noProof/>
+        </w:rPr>
+        <w:t>Psychiatry research,</w:t>
+      </w:r>
+      <w:r>
+        <w:rPr>
+          <w:noProof/>
+        </w:rPr>
+        <w:t xml:space="preserve"> 128(3):235-244.</w:t>
       </w:r>
     </w:p>
     <w:p>
@@ -20109,20 +20147,7 @@
         <w:rPr>
           <w:noProof/>
         </w:rPr>
-        <w:t xml:space="preserve">Korshunov, P. and Marcel, S.  2018.  Deepfakes: A new threat to face recognition? Assessment and detection.  </w:t>
-      </w:r>
-      <w:r>
-        <w:rPr>
-          <w:i/>
-          <w:noProof/>
-        </w:rPr>
-        <w:t>arXiv preprint arXiv:1812.08685</w:t>
-      </w:r>
-      <w:r>
-        <w:rPr>
-          <w:noProof/>
-        </w:rPr>
-        <w:t>.</w:t>
+        <w:t>Kopf, S., Scheele, N. and Effelsberg, W.  2005.  The interactive lecture: Teaching and learning technologies for large classrooms.</w:t>
       </w:r>
     </w:p>
     <w:p>
@@ -20137,7 +20162,20 @@
         <w:rPr>
           <w:noProof/>
         </w:rPr>
-        <w:t>Kuhn, T. S.  1970.  The structure of scientific revolutions. Chicago University of Chicago Press.</w:t>
+        <w:t xml:space="preserve">Korshunov, P. and Marcel, S.  2018.  Deepfakes: A new threat to face recognition? Assessment and detection.  </w:t>
+      </w:r>
+      <w:r>
+        <w:rPr>
+          <w:i/>
+          <w:noProof/>
+        </w:rPr>
+        <w:t>arXiv preprint arXiv:1812.08685</w:t>
+      </w:r>
+      <w:r>
+        <w:rPr>
+          <w:noProof/>
+        </w:rPr>
+        <w:t>.</w:t>
       </w:r>
     </w:p>
     <w:p>
@@ -20152,20 +20190,7 @@
         <w:rPr>
           <w:noProof/>
         </w:rPr>
-        <w:t xml:space="preserve">Kumar, A., Kaur, A. and Kumar, M.  2019.  Face detection techniques: A review.  </w:t>
-      </w:r>
-      <w:r>
-        <w:rPr>
-          <w:i/>
-          <w:noProof/>
-        </w:rPr>
-        <w:t>Artificial Intelligence Review,</w:t>
-      </w:r>
-      <w:r>
-        <w:rPr>
-          <w:noProof/>
-        </w:rPr>
-        <w:t xml:space="preserve"> 52(2):927-948.</w:t>
+        <w:t>Kuhn, T. S.  1970.  The structure of scientific revolutions. Chicago University of Chicago Press.</w:t>
       </w:r>
     </w:p>
     <w:p>
@@ -20180,20 +20205,20 @@
         <w:rPr>
           <w:noProof/>
         </w:rPr>
-        <w:t xml:space="preserve">Lamanauskas, V. and Makarskaite-Petkeviciene, R.  2021.  Distance lectures in university studies: Advantages, disadvantages, improvement.  </w:t>
+        <w:t xml:space="preserve">Kumar, A., Kaur, A. and Kumar, M.  2019.  Face detection techniques: A review.  </w:t>
       </w:r>
       <w:r>
         <w:rPr>
           <w:i/>
           <w:noProof/>
         </w:rPr>
-        <w:t>Contemporary Educational Technology,</w:t>
-      </w:r>
-      <w:r>
-        <w:rPr>
-          <w:noProof/>
-        </w:rPr>
-        <w:t xml:space="preserve"> 13(3).</w:t>
+        <w:t>Artificial Intelligence Review,</w:t>
+      </w:r>
+      <w:r>
+        <w:rPr>
+          <w:noProof/>
+        </w:rPr>
+        <w:t xml:space="preserve"> 52(2):927-948.</w:t>
       </w:r>
     </w:p>
     <w:p>
@@ -20208,20 +20233,20 @@
         <w:rPr>
           <w:noProof/>
         </w:rPr>
-        <w:t>Li, T., Hou, W., Lyu, F., Lei, Y. and Xiao, C.  2016.  Face detection based on depth information using hog-lbp. (</w:t>
+        <w:t xml:space="preserve">Lamanauskas, V. and Makarskaite-Petkeviciene, R.  2021.  Distance lectures in university studies: Advantages, disadvantages, improvement.  </w:t>
       </w:r>
       <w:r>
         <w:rPr>
           <w:i/>
           <w:noProof/>
         </w:rPr>
-        <w:t>In</w:t>
-      </w:r>
-      <w:r>
-        <w:rPr>
-          <w:noProof/>
-        </w:rPr>
-        <w:t xml:space="preserve"> 2016 Sixth International Conference on Instrumentation &amp; Measurement, Computer, Communication and Control (IMCCC): IEEE, p. 779-784).</w:t>
+        <w:t>Contemporary Educational Technology,</w:t>
+      </w:r>
+      <w:r>
+        <w:rPr>
+          <w:noProof/>
+        </w:rPr>
+        <w:t xml:space="preserve"> 13(3).</w:t>
       </w:r>
     </w:p>
     <w:p>
@@ -20236,20 +20261,20 @@
         <w:rPr>
           <w:noProof/>
         </w:rPr>
-        <w:t xml:space="preserve">Libby, C. and Ehrenfeld, J.  2021.  Facial recognition technology in 2021: Masks, bias, and the future of healthcare.  </w:t>
+        <w:t>Li, T., Hou, W., Lyu, F., Lei, Y. and Xiao, C.  2016.  Face detection based on depth information using hog-lbp. (</w:t>
       </w:r>
       <w:r>
         <w:rPr>
           <w:i/>
           <w:noProof/>
         </w:rPr>
-        <w:t>Journal of Medical Systems,</w:t>
-      </w:r>
-      <w:r>
-        <w:rPr>
-          <w:noProof/>
-        </w:rPr>
-        <w:t xml:space="preserve"> 45(4):1-3.</w:t>
+        <w:t>In</w:t>
+      </w:r>
+      <w:r>
+        <w:rPr>
+          <w:noProof/>
+        </w:rPr>
+        <w:t xml:space="preserve"> 2016 Sixth International Conference on Instrumentation &amp; Measurement, Computer, Communication and Control (IMCCC): IEEE, p. 779-784).</w:t>
       </w:r>
     </w:p>
     <w:p>
@@ -20264,7 +20289,20 @@
         <w:rPr>
           <w:noProof/>
         </w:rPr>
-        <w:t>Lindeberg, T.  2012.  Scale invariant feature transform.</w:t>
+        <w:t xml:space="preserve">Libby, C. and Ehrenfeld, J.  2021.  Facial recognition technology in 2021: Masks, bias, and the future of healthcare.  </w:t>
+      </w:r>
+      <w:r>
+        <w:rPr>
+          <w:i/>
+          <w:noProof/>
+        </w:rPr>
+        <w:t>Journal of Medical Systems,</w:t>
+      </w:r>
+      <w:r>
+        <w:rPr>
+          <w:noProof/>
+        </w:rPr>
+        <w:t xml:space="preserve"> 45(4):1-3.</w:t>
       </w:r>
     </w:p>
     <w:p>
@@ -20279,23 +20317,7 @@
         <w:rPr>
           <w:noProof/>
         </w:rPr>
-        <w:t xml:space="preserve">McTighe, J.  2021.  8 quick checks for understanding. </w:t>
-      </w:r>
-      <w:hyperlink r:id="rId23" w:history="1">
-        <w:r>
-          <w:rPr>
-            <w:rStyle w:val="Hyperlink"/>
-            <w:noProof/>
-            <w:sz w:val="22"/>
-          </w:rPr>
-          <w:t>https://www.edutopia.org/article/8-quick-checks-understanding</w:t>
-        </w:r>
-      </w:hyperlink>
-      <w:r>
-        <w:rPr>
-          <w:noProof/>
-        </w:rPr>
-        <w:t xml:space="preserve"> </w:t>
+        <w:t>Lindeberg, T.  2012.  Scale invariant feature transform.</w:t>
       </w:r>
     </w:p>
     <w:p>
@@ -20311,20 +20333,23 @@
           <w:noProof/>
         </w:rPr>
         <w:lastRenderedPageBreak/>
-        <w:t xml:space="preserve">Mohammad, S. M.  2020.  Facial recognition technology.  </w:t>
-      </w:r>
-      <w:r>
-        <w:rPr>
-          <w:i/>
-          <w:noProof/>
-        </w:rPr>
-        <w:t>Available at SSRN 3622882</w:t>
-      </w:r>
-      <w:r>
-        <w:rPr>
-          <w:noProof/>
-        </w:rPr>
-        <w:t>.</w:t>
+        <w:t xml:space="preserve">McTighe, J.  2021.  8 quick checks for understanding. </w:t>
+      </w:r>
+      <w:hyperlink r:id="rId23" w:history="1">
+        <w:r>
+          <w:rPr>
+            <w:rStyle w:val="Hyperlink"/>
+            <w:noProof/>
+            <w:sz w:val="22"/>
+          </w:rPr>
+          <w:t>https://www.edutopia.org/article/8-quick-checks-understanding</w:t>
+        </w:r>
+      </w:hyperlink>
+      <w:r>
+        <w:rPr>
+          <w:noProof/>
+        </w:rPr>
+        <w:t xml:space="preserve"> </w:t>
       </w:r>
     </w:p>
     <w:p>
@@ -20339,20 +20364,20 @@
         <w:rPr>
           <w:noProof/>
         </w:rPr>
-        <w:t>Nagpal, G. S., Singh, G., Singh, J. and Yadav, N.  2018.  Facial detection and recognition using opencv on raspberry pi zero. (</w:t>
+        <w:t xml:space="preserve">Mohammad, S. M.  2020.  Facial recognition technology.  </w:t>
       </w:r>
       <w:r>
         <w:rPr>
           <w:i/>
           <w:noProof/>
         </w:rPr>
-        <w:t>In</w:t>
-      </w:r>
-      <w:r>
-        <w:rPr>
-          <w:noProof/>
-        </w:rPr>
-        <w:t xml:space="preserve"> 2018 International Conference on Advances in Computing, Communication Control and Networking (ICACCCN): IEEE, p. 945-950).</w:t>
+        <w:t>Available at SSRN 3622882</w:t>
+      </w:r>
+      <w:r>
+        <w:rPr>
+          <w:noProof/>
+        </w:rPr>
+        <w:t>.</w:t>
       </w:r>
     </w:p>
     <w:p>
@@ -20367,20 +20392,20 @@
         <w:rPr>
           <w:noProof/>
         </w:rPr>
-        <w:t xml:space="preserve">Omoyiola, B. O.  2018.  Overview of biometric and facial recognition techniques.  </w:t>
+        <w:t>Nagpal, G. S., Singh, G., Singh, J. and Yadav, N.  2018.  Facial detection and recognition using opencv on raspberry pi zero. (</w:t>
       </w:r>
       <w:r>
         <w:rPr>
           <w:i/>
           <w:noProof/>
         </w:rPr>
-        <w:t>IOSR journal of computer engineering (IOSRJCE),</w:t>
-      </w:r>
-      <w:r>
-        <w:rPr>
-          <w:noProof/>
-        </w:rPr>
-        <w:t xml:space="preserve"> 20(4):1-5.</w:t>
+        <w:t>In</w:t>
+      </w:r>
+      <w:r>
+        <w:rPr>
+          <w:noProof/>
+        </w:rPr>
+        <w:t xml:space="preserve"> 2018 International Conference on Advances in Computing, Communication Control and Networking (ICACCCN): IEEE, p. 945-950).</w:t>
       </w:r>
     </w:p>
     <w:p>
@@ -20395,20 +20420,20 @@
         <w:rPr>
           <w:noProof/>
         </w:rPr>
-        <w:t xml:space="preserve">Owayjan, M., Dergham, A., Haber, G., Fakih, N., Hamoush, A. and Abdo, E.  2015.  Face recognition security system.  </w:t>
+        <w:t xml:space="preserve">Omoyiola, B. O.  2018.  Overview of biometric and facial recognition techniques.  </w:t>
       </w:r>
       <w:r>
         <w:rPr>
           <w:i/>
           <w:noProof/>
         </w:rPr>
-        <w:t>New trends in networking, computing, E-learning, systems sciences, and engineering</w:t>
-      </w:r>
-      <w:r>
-        <w:rPr>
-          <w:noProof/>
-        </w:rPr>
-        <w:t>:343-348.</w:t>
+        <w:t>IOSR journal of computer engineering (IOSRJCE),</w:t>
+      </w:r>
+      <w:r>
+        <w:rPr>
+          <w:noProof/>
+        </w:rPr>
+        <w:t xml:space="preserve"> 20(4):1-5.</w:t>
       </w:r>
     </w:p>
     <w:p>
@@ -20423,20 +20448,20 @@
         <w:rPr>
           <w:noProof/>
         </w:rPr>
-        <w:t xml:space="preserve">Pang, Y., Yuan, Y., Li, X. and Pan, J.  2011.  Efficient hog human detection.  </w:t>
+        <w:t xml:space="preserve">Owayjan, M., Dergham, A., Haber, G., Fakih, N., Hamoush, A. and Abdo, E.  2015.  Face recognition security system.  </w:t>
       </w:r>
       <w:r>
         <w:rPr>
           <w:i/>
           <w:noProof/>
         </w:rPr>
-        <w:t>Signal processing,</w:t>
-      </w:r>
-      <w:r>
-        <w:rPr>
-          <w:noProof/>
-        </w:rPr>
-        <w:t xml:space="preserve"> 91(4):773-781.</w:t>
+        <w:t>New trends in networking, computing, E-learning, systems sciences, and engineering</w:t>
+      </w:r>
+      <w:r>
+        <w:rPr>
+          <w:noProof/>
+        </w:rPr>
+        <w:t>:343-348.</w:t>
       </w:r>
     </w:p>
     <w:p>
@@ -20451,20 +20476,20 @@
         <w:rPr>
           <w:noProof/>
         </w:rPr>
-        <w:t xml:space="preserve">Park, Y. S., Konge, L. and Artino, A. R.  2020.  The positivism paradigm of research.  </w:t>
+        <w:t xml:space="preserve">Pang, Y., Yuan, Y., Li, X. and Pan, J.  2011.  Efficient hog human detection.  </w:t>
       </w:r>
       <w:r>
         <w:rPr>
           <w:i/>
           <w:noProof/>
         </w:rPr>
-        <w:t>Academic Medicine,</w:t>
-      </w:r>
-      <w:r>
-        <w:rPr>
-          <w:noProof/>
-        </w:rPr>
-        <w:t xml:space="preserve"> 95(5):690-694.</w:t>
+        <w:t>Signal processing,</w:t>
+      </w:r>
+      <w:r>
+        <w:rPr>
+          <w:noProof/>
+        </w:rPr>
+        <w:t xml:space="preserve"> 91(4):773-781.</w:t>
       </w:r>
     </w:p>
     <w:p>
@@ -20479,20 +20504,20 @@
         <w:rPr>
           <w:noProof/>
         </w:rPr>
-        <w:t xml:space="preserve">Paudel, P.  2021.  Online education: Benefits, challenges and strategies during and after covid-19 in higher education.  </w:t>
+        <w:t xml:space="preserve">Park, Y. S., Konge, L. and Artino, A. R.  2020.  The positivism paradigm of research.  </w:t>
       </w:r>
       <w:r>
         <w:rPr>
           <w:i/>
           <w:noProof/>
         </w:rPr>
-        <w:t>International Journal on Studies in Education,</w:t>
-      </w:r>
-      <w:r>
-        <w:rPr>
-          <w:noProof/>
-        </w:rPr>
-        <w:t xml:space="preserve"> 3(2):70-85.</w:t>
+        <w:t>Academic Medicine,</w:t>
+      </w:r>
+      <w:r>
+        <w:rPr>
+          <w:noProof/>
+        </w:rPr>
+        <w:t xml:space="preserve"> 95(5):690-694.</w:t>
       </w:r>
     </w:p>
     <w:p>
@@ -20507,20 +20532,20 @@
         <w:rPr>
           <w:noProof/>
         </w:rPr>
-        <w:t xml:space="preserve">Peffers, K., Tuunanen, T., Rothenberger, M. A. and Chatterjee, S.  2007.  A design science research methodology for information systems research.  </w:t>
+        <w:t xml:space="preserve">Paudel, P.  2021.  Online education: Benefits, challenges and strategies during and after covid-19 in higher education.  </w:t>
       </w:r>
       <w:r>
         <w:rPr>
           <w:i/>
           <w:noProof/>
         </w:rPr>
-        <w:t>Journal of management information systems,</w:t>
-      </w:r>
-      <w:r>
-        <w:rPr>
-          <w:noProof/>
-        </w:rPr>
-        <w:t xml:space="preserve"> 24(3):45-77.</w:t>
+        <w:t>International Journal on Studies in Education,</w:t>
+      </w:r>
+      <w:r>
+        <w:rPr>
+          <w:noProof/>
+        </w:rPr>
+        <w:t xml:space="preserve"> 3(2):70-85.</w:t>
       </w:r>
     </w:p>
     <w:p>
@@ -20535,20 +20560,20 @@
         <w:rPr>
           <w:noProof/>
         </w:rPr>
-        <w:t xml:space="preserve">Ping, S. T. Y., Weng, C. H. and Lau, B.  2003.  Face detection through template matching and color segmentation.  </w:t>
+        <w:t xml:space="preserve">Peffers, K., Tuunanen, T., Rothenberger, M. A. and Chatterjee, S.  2007.  A design science research methodology for information systems research.  </w:t>
       </w:r>
       <w:r>
         <w:rPr>
           <w:i/>
           <w:noProof/>
         </w:rPr>
-        <w:t>Nevim: Nevim,</w:t>
-      </w:r>
-      <w:r>
-        <w:rPr>
-          <w:noProof/>
-        </w:rPr>
-        <w:t xml:space="preserve"> 89.</w:t>
+        <w:t>Journal of management information systems,</w:t>
+      </w:r>
+      <w:r>
+        <w:rPr>
+          <w:noProof/>
+        </w:rPr>
+        <w:t xml:space="preserve"> 24(3):45-77.</w:t>
       </w:r>
     </w:p>
     <w:p>
@@ -20563,20 +20588,20 @@
         <w:rPr>
           <w:noProof/>
         </w:rPr>
-        <w:t xml:space="preserve">Pochedly, J. T., Widen, S. C. and Russell, J. A.  2012.  What emotion does the “facial expression of disgust” express?  </w:t>
+        <w:t xml:space="preserve">Ping, S. T. Y., Weng, C. H. and Lau, B.  2003.  Face detection through template matching and color segmentation.  </w:t>
       </w:r>
       <w:r>
         <w:rPr>
           <w:i/>
           <w:noProof/>
         </w:rPr>
-        <w:t>Emotion,</w:t>
-      </w:r>
-      <w:r>
-        <w:rPr>
-          <w:noProof/>
-        </w:rPr>
-        <w:t xml:space="preserve"> 12(6):1315.</w:t>
+        <w:t>Nevim: Nevim,</w:t>
+      </w:r>
+      <w:r>
+        <w:rPr>
+          <w:noProof/>
+        </w:rPr>
+        <w:t xml:space="preserve"> 89.</w:t>
       </w:r>
     </w:p>
     <w:p>
@@ -20591,20 +20616,20 @@
         <w:rPr>
           <w:noProof/>
         </w:rPr>
-        <w:t xml:space="preserve">Price, J. H. and Murnan, J.  2004.  Research limitations and the necessity of reporting them.  </w:t>
+        <w:t xml:space="preserve">Pochedly, J. T., Widen, S. C. and Russell, J. A.  2012.  What emotion does the “facial expression of disgust” express?  </w:t>
       </w:r>
       <w:r>
         <w:rPr>
           <w:i/>
           <w:noProof/>
         </w:rPr>
-        <w:t>American journal of health education,</w:t>
-      </w:r>
-      <w:r>
-        <w:rPr>
-          <w:noProof/>
-        </w:rPr>
-        <w:t xml:space="preserve"> 35(2):66.</w:t>
+        <w:t>Emotion,</w:t>
+      </w:r>
+      <w:r>
+        <w:rPr>
+          <w:noProof/>
+        </w:rPr>
+        <w:t xml:space="preserve"> 12(6):1315.</w:t>
       </w:r>
     </w:p>
     <w:p>
@@ -20619,20 +20644,20 @@
         <w:rPr>
           <w:noProof/>
         </w:rPr>
-        <w:t xml:space="preserve">Qu, W. and Zhang, C.  2013.  The analysis of summative assessment and formative assessment and their roles in college english assessment system.  </w:t>
+        <w:t xml:space="preserve">Price, J. H. and Murnan, J.  2004.  Research limitations and the necessity of reporting them.  </w:t>
       </w:r>
       <w:r>
         <w:rPr>
           <w:i/>
           <w:noProof/>
         </w:rPr>
-        <w:t>Journal of Language Teaching and Research,</w:t>
-      </w:r>
-      <w:r>
-        <w:rPr>
-          <w:noProof/>
-        </w:rPr>
-        <w:t xml:space="preserve"> 4(2):335.</w:t>
+        <w:t>American journal of health education,</w:t>
+      </w:r>
+      <w:r>
+        <w:rPr>
+          <w:noProof/>
+        </w:rPr>
+        <w:t xml:space="preserve"> 35(2):66.</w:t>
       </w:r>
     </w:p>
     <w:p>
@@ -20647,7 +20672,20 @@
         <w:rPr>
           <w:noProof/>
         </w:rPr>
-        <w:t>Quinzio-Zafran, A. M. and Wilkins, E. A.  2020.  The new teacher's guide to overcoming common challenges: Curated advice from award-winning teachers. Routledge.</w:t>
+        <w:t xml:space="preserve">Qu, W. and Zhang, C.  2013.  The analysis of summative assessment and formative assessment and their roles in college english assessment system.  </w:t>
+      </w:r>
+      <w:r>
+        <w:rPr>
+          <w:i/>
+          <w:noProof/>
+        </w:rPr>
+        <w:t>Journal of Language Teaching and Research,</w:t>
+      </w:r>
+      <w:r>
+        <w:rPr>
+          <w:noProof/>
+        </w:rPr>
+        <w:t xml:space="preserve"> 4(2):335.</w:t>
       </w:r>
     </w:p>
     <w:p>
@@ -20662,20 +20700,7 @@
         <w:rPr>
           <w:noProof/>
         </w:rPr>
-        <w:t xml:space="preserve">Reed, L. I., Zeglen, K. N. and Schmidt, K. L.  2012.  Facial expressions as honest signals of cooperative intent in a one-shot anonymous prisoner's dilemma game.  </w:t>
-      </w:r>
-      <w:r>
-        <w:rPr>
-          <w:i/>
-          <w:noProof/>
-        </w:rPr>
-        <w:t>Evolution and Human Behavior,</w:t>
-      </w:r>
-      <w:r>
-        <w:rPr>
-          <w:noProof/>
-        </w:rPr>
-        <w:t xml:space="preserve"> 33(3):200-209.</w:t>
+        <w:t>Quinzio-Zafran, A. M. and Wilkins, E. A.  2020.  The new teacher's guide to overcoming common challenges: Curated advice from award-winning teachers. Routledge.</w:t>
       </w:r>
     </w:p>
     <w:p>
@@ -20690,20 +20715,20 @@
         <w:rPr>
           <w:noProof/>
         </w:rPr>
-        <w:t xml:space="preserve">Rehman, A. A. and Alharthi, K.  2016.  An introduction to research paradigms.  </w:t>
+        <w:t xml:space="preserve">Reed, L. I., Zeglen, K. N. and Schmidt, K. L.  2012.  Facial expressions as honest signals of cooperative intent in a one-shot anonymous prisoner's dilemma game.  </w:t>
       </w:r>
       <w:r>
         <w:rPr>
           <w:i/>
           <w:noProof/>
         </w:rPr>
-        <w:t>International Journal of Educational Investigations,</w:t>
-      </w:r>
-      <w:r>
-        <w:rPr>
-          <w:noProof/>
-        </w:rPr>
-        <w:t xml:space="preserve"> 3(8):51-59.</w:t>
+        <w:t>Evolution and Human Behavior,</w:t>
+      </w:r>
+      <w:r>
+        <w:rPr>
+          <w:noProof/>
+        </w:rPr>
+        <w:t xml:space="preserve"> 33(3):200-209.</w:t>
       </w:r>
     </w:p>
     <w:p>
@@ -20718,20 +20743,20 @@
         <w:rPr>
           <w:noProof/>
         </w:rPr>
-        <w:t xml:space="preserve">Revina, I. M. and Emmanuel, W. S.  2021.  A survey on human face expression recognition techniques.  </w:t>
+        <w:t xml:space="preserve">Rehman, A. A. and Alharthi, K.  2016.  An introduction to research paradigms.  </w:t>
       </w:r>
       <w:r>
         <w:rPr>
           <w:i/>
           <w:noProof/>
         </w:rPr>
-        <w:t>Journal of King Saud University-Computer and Information Sciences,</w:t>
-      </w:r>
-      <w:r>
-        <w:rPr>
-          <w:noProof/>
-        </w:rPr>
-        <w:t xml:space="preserve"> 33(6):619-628.</w:t>
+        <w:t>International Journal of Educational Investigations,</w:t>
+      </w:r>
+      <w:r>
+        <w:rPr>
+          <w:noProof/>
+        </w:rPr>
+        <w:t xml:space="preserve"> 3(8):51-59.</w:t>
       </w:r>
     </w:p>
     <w:p>
@@ -20747,7 +20772,20 @@
           <w:noProof/>
         </w:rPr>
         <w:lastRenderedPageBreak/>
-        <w:t>Russel, S. J. and Norvig, P.  2021.  Artificial intelligence - a modern approach. Pearson Fourth ed.  New Jersey: Pearson Education Inc.</w:t>
+        <w:t xml:space="preserve">Revina, I. M. and Emmanuel, W. S.  2021.  A survey on human face expression recognition techniques.  </w:t>
+      </w:r>
+      <w:r>
+        <w:rPr>
+          <w:i/>
+          <w:noProof/>
+        </w:rPr>
+        <w:t>Journal of King Saud University-Computer and Information Sciences,</w:t>
+      </w:r>
+      <w:r>
+        <w:rPr>
+          <w:noProof/>
+        </w:rPr>
+        <w:t xml:space="preserve"> 33(6):619-628.</w:t>
       </w:r>
     </w:p>
     <w:p>
@@ -20762,20 +20800,7 @@
         <w:rPr>
           <w:noProof/>
         </w:rPr>
-        <w:t xml:space="preserve">Sathik, M. and Jonathan, S. G.  2013.  Effect of facial expressions on student’s comprehension recognition in virtual educational environments.  </w:t>
-      </w:r>
-      <w:r>
-        <w:rPr>
-          <w:i/>
-          <w:noProof/>
-        </w:rPr>
-        <w:t>SpringerPlus,</w:t>
-      </w:r>
-      <w:r>
-        <w:rPr>
-          <w:noProof/>
-        </w:rPr>
-        <w:t xml:space="preserve"> 2(1):1-9.</w:t>
+        <w:t>Russel, S. J. and Norvig, P.  2021.  Artificial intelligence - a modern approach. Pearson Fourth ed.  New Jersey: Pearson Education Inc.</w:t>
       </w:r>
     </w:p>
     <w:p>
@@ -20790,23 +20815,20 @@
         <w:rPr>
           <w:noProof/>
         </w:rPr>
-        <w:t xml:space="preserve">Silvia, P.  2013.  Knowledge emotions: Feelings that foster learning, exploring, and reflecting. </w:t>
-      </w:r>
-      <w:hyperlink r:id="rId24" w:history="1">
-        <w:r>
-          <w:rPr>
-            <w:rStyle w:val="Hyperlink"/>
-            <w:noProof/>
-            <w:sz w:val="22"/>
-          </w:rPr>
-          <w:t>https://nobaproject.com/modules/knowledge-emotions-feelings-that-foster-learning-exploring-and-reflecting</w:t>
-        </w:r>
-      </w:hyperlink>
-      <w:r>
-        <w:rPr>
-          <w:noProof/>
-        </w:rPr>
-        <w:t xml:space="preserve"> Date of access: 2022/10/01 2022.</w:t>
+        <w:t xml:space="preserve">Sathik, M. and Jonathan, S. G.  2013.  Effect of facial expressions on student’s comprehension recognition in virtual educational environments.  </w:t>
+      </w:r>
+      <w:r>
+        <w:rPr>
+          <w:i/>
+          <w:noProof/>
+        </w:rPr>
+        <w:t>SpringerPlus,</w:t>
+      </w:r>
+      <w:r>
+        <w:rPr>
+          <w:noProof/>
+        </w:rPr>
+        <w:t xml:space="preserve"> 2(1):1-9.</w:t>
       </w:r>
     </w:p>
     <w:p>
@@ -20821,20 +20843,23 @@
         <w:rPr>
           <w:noProof/>
         </w:rPr>
-        <w:t xml:space="preserve">Smith, A.  2019.  More than half of us adults trust law enforcement to use facial recognition responsibly.  </w:t>
-      </w:r>
-      <w:r>
-        <w:rPr>
-          <w:i/>
-          <w:noProof/>
-        </w:rPr>
-        <w:t>Pew Research Center,</w:t>
-      </w:r>
-      <w:r>
-        <w:rPr>
-          <w:noProof/>
-        </w:rPr>
-        <w:t xml:space="preserve"> 5.</w:t>
+        <w:t xml:space="preserve">Silvia, P.  2013.  Knowledge emotions: Feelings that foster learning, exploring, and reflecting. </w:t>
+      </w:r>
+      <w:hyperlink r:id="rId24" w:history="1">
+        <w:r>
+          <w:rPr>
+            <w:rStyle w:val="Hyperlink"/>
+            <w:noProof/>
+            <w:sz w:val="22"/>
+          </w:rPr>
+          <w:t>https://nobaproject.com/modules/knowledge-emotions-feelings-that-foster-learning-exploring-and-reflecting</w:t>
+        </w:r>
+      </w:hyperlink>
+      <w:r>
+        <w:rPr>
+          <w:noProof/>
+        </w:rPr>
+        <w:t xml:space="preserve"> Date of access: 2022/10/01 2022.</w:t>
       </w:r>
     </w:p>
     <w:p>
@@ -20849,20 +20874,20 @@
         <w:rPr>
           <w:noProof/>
         </w:rPr>
-        <w:t>Sousa, F. J.  2010.  Metatheories in research: Positivism, postmodernism, and critical realism. (</w:t>
+        <w:t xml:space="preserve">Smith, A.  2019.  More than half of us adults trust law enforcement to use facial recognition responsibly.  </w:t>
       </w:r>
       <w:r>
         <w:rPr>
           <w:i/>
           <w:noProof/>
         </w:rPr>
-        <w:t xml:space="preserve">In </w:t>
-      </w:r>
-      <w:r>
-        <w:rPr>
-          <w:noProof/>
-        </w:rPr>
-        <w:t xml:space="preserve"> Organizational culture, business-to-business relationships, and interfirm networks: Emerald Group Publishing Limited.).</w:t>
+        <w:t>Pew Research Center,</w:t>
+      </w:r>
+      <w:r>
+        <w:rPr>
+          <w:noProof/>
+        </w:rPr>
+        <w:t xml:space="preserve"> 5.</w:t>
       </w:r>
     </w:p>
     <w:p>
@@ -20877,23 +20902,20 @@
         <w:rPr>
           <w:noProof/>
         </w:rPr>
-        <w:t xml:space="preserve">Sporer, J. (2022) 'Is summative or formative more important?'. Available at: </w:t>
-      </w:r>
-      <w:hyperlink r:id="rId25" w:history="1">
-        <w:r>
-          <w:rPr>
-            <w:rStyle w:val="Hyperlink"/>
-            <w:noProof/>
-            <w:sz w:val="22"/>
-          </w:rPr>
-          <w:t>https://faq-blog.com/is-summative-or-formative-more-important</w:t>
-        </w:r>
-      </w:hyperlink>
-      <w:r>
-        <w:rPr>
-          <w:noProof/>
-        </w:rPr>
-        <w:t>.</w:t>
+        <w:t>Sousa, F. J.  2010.  Metatheories in research: Positivism, postmodernism, and critical realism. (</w:t>
+      </w:r>
+      <w:r>
+        <w:rPr>
+          <w:i/>
+          <w:noProof/>
+        </w:rPr>
+        <w:t xml:space="preserve">In </w:t>
+      </w:r>
+      <w:r>
+        <w:rPr>
+          <w:noProof/>
+        </w:rPr>
+        <w:t xml:space="preserve"> Organizational culture, business-to-business relationships, and interfirm networks: Emerald Group Publishing Limited.).</w:t>
       </w:r>
     </w:p>
     <w:p>
@@ -20908,20 +20930,23 @@
         <w:rPr>
           <w:noProof/>
         </w:rPr>
-        <w:t xml:space="preserve">Sukamolson, S.  2007.  Fundamentals of quantitative research.  </w:t>
-      </w:r>
-      <w:r>
-        <w:rPr>
-          <w:i/>
-          <w:noProof/>
-        </w:rPr>
-        <w:t>Language Institute Chulalongkorn University,</w:t>
-      </w:r>
-      <w:r>
-        <w:rPr>
-          <w:noProof/>
-        </w:rPr>
-        <w:t xml:space="preserve"> 1(3):1-20.</w:t>
+        <w:t xml:space="preserve">Sporer, J. (2022) 'Is summative or formative more important?'. Available at: </w:t>
+      </w:r>
+      <w:hyperlink r:id="rId25" w:history="1">
+        <w:r>
+          <w:rPr>
+            <w:rStyle w:val="Hyperlink"/>
+            <w:noProof/>
+            <w:sz w:val="22"/>
+          </w:rPr>
+          <w:t>https://faq-blog.com/is-summative-or-formative-more-important</w:t>
+        </w:r>
+      </w:hyperlink>
+      <w:r>
+        <w:rPr>
+          <w:noProof/>
+        </w:rPr>
+        <w:t>.</w:t>
       </w:r>
     </w:p>
     <w:p>
@@ -20936,20 +20961,20 @@
         <w:rPr>
           <w:noProof/>
         </w:rPr>
-        <w:t xml:space="preserve">Sürücü, L. and Maslakçi, A.  2020.  Validity and reliability in quantitative research.  </w:t>
+        <w:t xml:space="preserve">Sukamolson, S.  2007.  Fundamentals of quantitative research.  </w:t>
       </w:r>
       <w:r>
         <w:rPr>
           <w:i/>
           <w:noProof/>
         </w:rPr>
-        <w:t>Business &amp; Management Studies: An International Journal,</w:t>
-      </w:r>
-      <w:r>
-        <w:rPr>
-          <w:noProof/>
-        </w:rPr>
-        <w:t xml:space="preserve"> 8(3):2694-2726.</w:t>
+        <w:t>Language Institute Chulalongkorn University,</w:t>
+      </w:r>
+      <w:r>
+        <w:rPr>
+          <w:noProof/>
+        </w:rPr>
+        <w:t xml:space="preserve"> 1(3):1-20.</w:t>
       </w:r>
     </w:p>
     <w:p>
@@ -20964,20 +20989,20 @@
         <w:rPr>
           <w:noProof/>
         </w:rPr>
-        <w:t xml:space="preserve">Taras, M.  2008.  Summative and formative assessment: Perceptions and realities.  </w:t>
+        <w:t xml:space="preserve">Sürücü, L. and Maslakçi, A.  2020.  Validity and reliability in quantitative research.  </w:t>
       </w:r>
       <w:r>
         <w:rPr>
           <w:i/>
           <w:noProof/>
         </w:rPr>
-        <w:t>Active learning in higher education,</w:t>
-      </w:r>
-      <w:r>
-        <w:rPr>
-          <w:noProof/>
-        </w:rPr>
-        <w:t xml:space="preserve"> 9(2):172-192.</w:t>
+        <w:t>Business &amp; Management Studies: An International Journal,</w:t>
+      </w:r>
+      <w:r>
+        <w:rPr>
+          <w:noProof/>
+        </w:rPr>
+        <w:t xml:space="preserve"> 8(3):2694-2726.</w:t>
       </w:r>
     </w:p>
     <w:p>
@@ -20992,20 +21017,20 @@
         <w:rPr>
           <w:noProof/>
         </w:rPr>
-        <w:t xml:space="preserve">Taylor, G. J.  2000.  Recent developments in alexithymia theory and research.  </w:t>
+        <w:t xml:space="preserve">Taras, M.  2008.  Summative and formative assessment: Perceptions and realities.  </w:t>
       </w:r>
       <w:r>
         <w:rPr>
           <w:i/>
           <w:noProof/>
         </w:rPr>
-        <w:t>The Canadian Journal of Psychiatry,</w:t>
-      </w:r>
-      <w:r>
-        <w:rPr>
-          <w:noProof/>
-        </w:rPr>
-        <w:t xml:space="preserve"> 45(2):134-142.</w:t>
+        <w:t>Active learning in higher education,</w:t>
+      </w:r>
+      <w:r>
+        <w:rPr>
+          <w:noProof/>
+        </w:rPr>
+        <w:t xml:space="preserve"> 9(2):172-192.</w:t>
       </w:r>
     </w:p>
     <w:p>
@@ -21020,20 +21045,20 @@
         <w:rPr>
           <w:noProof/>
         </w:rPr>
-        <w:t xml:space="preserve">Tosuncuoglu, I.  2018.  Importance of assessment in elt.  </w:t>
+        <w:t xml:space="preserve">Taylor, G. J.  2000.  Recent developments in alexithymia theory and research.  </w:t>
       </w:r>
       <w:r>
         <w:rPr>
           <w:i/>
           <w:noProof/>
         </w:rPr>
-        <w:t>Journal of Education and Training Studies,</w:t>
-      </w:r>
-      <w:r>
-        <w:rPr>
-          <w:noProof/>
-        </w:rPr>
-        <w:t xml:space="preserve"> 6(9):163-167.</w:t>
+        <w:t>The Canadian Journal of Psychiatry,</w:t>
+      </w:r>
+      <w:r>
+        <w:rPr>
+          <w:noProof/>
+        </w:rPr>
+        <w:t xml:space="preserve"> 45(2):134-142.</w:t>
       </w:r>
     </w:p>
     <w:p>
@@ -21048,20 +21073,20 @@
         <w:rPr>
           <w:noProof/>
         </w:rPr>
-        <w:t xml:space="preserve">üge Çarıkçı, M. and Özen, F.  2012.  A face recognition system based on eigenfaces method.  </w:t>
+        <w:t xml:space="preserve">Tosuncuoglu, I.  2018.  Importance of assessment in elt.  </w:t>
       </w:r>
       <w:r>
         <w:rPr>
           <w:i/>
           <w:noProof/>
         </w:rPr>
-        <w:t>Procedia Technology,</w:t>
-      </w:r>
-      <w:r>
-        <w:rPr>
-          <w:noProof/>
-        </w:rPr>
-        <w:t xml:space="preserve"> 1:118-123.</w:t>
+        <w:t>Journal of Education and Training Studies,</w:t>
+      </w:r>
+      <w:r>
+        <w:rPr>
+          <w:noProof/>
+        </w:rPr>
+        <w:t xml:space="preserve"> 6(9):163-167.</w:t>
       </w:r>
     </w:p>
     <w:p>
@@ -21076,20 +21101,20 @@
         <w:rPr>
           <w:noProof/>
         </w:rPr>
-        <w:t xml:space="preserve">Vazquez-Fernandez, E. and Gonzalez-Jimenez, D.  2016.  Face recognition for authentication on mobile devices.  </w:t>
+        <w:t xml:space="preserve">üge Çarıkçı, M. and Özen, F.  2012.  A face recognition system based on eigenfaces method.  </w:t>
       </w:r>
       <w:r>
         <w:rPr>
           <w:i/>
           <w:noProof/>
         </w:rPr>
-        <w:t>Image and Vision Computing,</w:t>
-      </w:r>
-      <w:r>
-        <w:rPr>
-          <w:noProof/>
-        </w:rPr>
-        <w:t xml:space="preserve"> 55:31-33.</w:t>
+        <w:t>Procedia Technology,</w:t>
+      </w:r>
+      <w:r>
+        <w:rPr>
+          <w:noProof/>
+        </w:rPr>
+        <w:t xml:space="preserve"> 1:118-123.</w:t>
       </w:r>
     </w:p>
     <w:p>
@@ -21104,20 +21129,20 @@
         <w:rPr>
           <w:noProof/>
         </w:rPr>
-        <w:t>Woodward Jr, J. D., Horn, C., Gatune, J. and Thomas, A.  2003.  Biometrics: A look at facial recognition. (</w:t>
+        <w:t xml:space="preserve">Vazquez-Fernandez, E. and Gonzalez-Jimenez, D.  2016.  Face recognition for authentication on mobile devices.  </w:t>
       </w:r>
       <w:r>
         <w:rPr>
           <w:i/>
           <w:noProof/>
         </w:rPr>
-        <w:t>In</w:t>
-      </w:r>
-      <w:r>
-        <w:rPr>
-          <w:noProof/>
-        </w:rPr>
-        <w:t>. Santa Monica: RAND CORP SANTA MONICA CA.).</w:t>
+        <w:t>Image and Vision Computing,</w:t>
+      </w:r>
+      <w:r>
+        <w:rPr>
+          <w:noProof/>
+        </w:rPr>
+        <w:t xml:space="preserve"> 55:31-33.</w:t>
       </w:r>
     </w:p>
     <w:p>
@@ -21132,20 +21157,20 @@
         <w:rPr>
           <w:noProof/>
         </w:rPr>
-        <w:t xml:space="preserve">Wright, E.  2018.  The future of facial recognition is not fully known: Developing privacy and security regulatory mechanisms for facial recognition in the retail sector.  </w:t>
+        <w:t>Woodward Jr, J. D., Horn, C., Gatune, J. and Thomas, A.  2003.  Biometrics: A look at facial recognition. (</w:t>
       </w:r>
       <w:r>
         <w:rPr>
           <w:i/>
           <w:noProof/>
         </w:rPr>
-        <w:t>Fordham Intell. Prop. Media &amp; Ent. LJ,</w:t>
-      </w:r>
-      <w:r>
-        <w:rPr>
-          <w:noProof/>
-        </w:rPr>
-        <w:t xml:space="preserve"> 29:611.</w:t>
+        <w:t>In</w:t>
+      </w:r>
+      <w:r>
+        <w:rPr>
+          <w:noProof/>
+        </w:rPr>
+        <w:t>. Santa Monica: RAND CORP SANTA MONICA CA.).</w:t>
       </w:r>
     </w:p>
     <w:p>
@@ -21160,20 +21185,20 @@
         <w:rPr>
           <w:noProof/>
         </w:rPr>
-        <w:t>Yang, Z. and Hirschberg, J.  2018.  Predicting arousal and valence from waveforms and spectrograms using deep neural networks. (</w:t>
+        <w:t xml:space="preserve">Wright, E.  2018.  The future of facial recognition is not fully known: Developing privacy and security regulatory mechanisms for facial recognition in the retail sector.  </w:t>
       </w:r>
       <w:r>
         <w:rPr>
           <w:i/>
           <w:noProof/>
         </w:rPr>
-        <w:t>In</w:t>
-      </w:r>
-      <w:r>
-        <w:rPr>
-          <w:noProof/>
-        </w:rPr>
-        <w:t xml:space="preserve"> Interspeech, p. 3092-3096).</w:t>
+        <w:t>Fordham Intell. Prop. Media &amp; Ent. LJ,</w:t>
+      </w:r>
+      <w:r>
+        <w:rPr>
+          <w:noProof/>
+        </w:rPr>
+        <w:t xml:space="preserve"> 29:611.</w:t>
       </w:r>
     </w:p>
     <w:p>
@@ -21188,20 +21213,20 @@
         <w:rPr>
           <w:noProof/>
         </w:rPr>
-        <w:t xml:space="preserve">Youssif, A. A. and Asker, W. A.  2011.  Automatic facial expression recognition system based on geometric and appearance features.  </w:t>
+        <w:t>Yang, Z. and Hirschberg, J.  2018.  Predicting arousal and valence from waveforms and spectrograms using deep neural networks. (</w:t>
       </w:r>
       <w:r>
         <w:rPr>
           <w:i/>
           <w:noProof/>
         </w:rPr>
-        <w:t>Computer and Information Science,</w:t>
-      </w:r>
-      <w:r>
-        <w:rPr>
-          <w:noProof/>
-        </w:rPr>
-        <w:t xml:space="preserve"> 4(2):115.</w:t>
+        <w:t>In</w:t>
+      </w:r>
+      <w:r>
+        <w:rPr>
+          <w:noProof/>
+        </w:rPr>
+        <w:t xml:space="preserve"> Interspeech, p. 3092-3096).</w:t>
       </w:r>
     </w:p>
     <w:p>
@@ -21217,6 +21242,34 @@
           <w:noProof/>
         </w:rPr>
         <w:lastRenderedPageBreak/>
+        <w:t xml:space="preserve">Youssif, A. A. and Asker, W. A.  2011.  Automatic facial expression recognition system based on geometric and appearance features.  </w:t>
+      </w:r>
+      <w:r>
+        <w:rPr>
+          <w:i/>
+          <w:noProof/>
+        </w:rPr>
+        <w:t>Computer and Information Science,</w:t>
+      </w:r>
+      <w:r>
+        <w:rPr>
+          <w:noProof/>
+        </w:rPr>
+        <w:t xml:space="preserve"> 4(2):115.</w:t>
+      </w:r>
+    </w:p>
+    <w:p>
+      <w:pPr>
+        <w:pStyle w:val="EndNoteBibliography"/>
+        <w:ind w:left="720" w:hanging="720"/>
+        <w:rPr>
+          <w:noProof/>
+        </w:rPr>
+      </w:pPr>
+      <w:r>
+        <w:rPr>
+          <w:noProof/>
+        </w:rPr>
         <w:t>Yu, H. and Liu, H.  2015.  Combining appearance and geometric features for facial expression recognition. (</w:t>
       </w:r>
       <w:r>
@@ -21249,8 +21302,8 @@
         </w:rPr>
         <w:fldChar w:fldCharType="end"/>
       </w:r>
-      <w:bookmarkEnd w:id="209"/>
       <w:bookmarkEnd w:id="210"/>
+      <w:bookmarkEnd w:id="211"/>
     </w:p>
     <w:sectPr>
       <w:footerReference w:type="default" r:id="rId26"/>
@@ -21283,7 +21336,7 @@
       </w:r>
     </w:p>
   </w:comment>
-  <w:comment w:id="335" w:author="HENRI VAN RENSBURG" w:date="2022-08-17T10:33:00Z" w:initials="HVR">
+  <w:comment w:id="336" w:author="HENRI VAN RENSBURG" w:date="2022-08-17T10:33:00Z" w:initials="HVR">
     <w:p>
       <w:pPr>
         <w:pStyle w:val="CommentText"/>
@@ -21300,7 +21353,7 @@
       </w:r>
     </w:p>
   </w:comment>
-  <w:comment w:id="337" w:author="HENRI VAN RENSBURG" w:date="2022-08-17T10:33:00Z" w:initials="HVR">
+  <w:comment w:id="338" w:author="HENRI VAN RENSBURG" w:date="2022-08-17T10:33:00Z" w:initials="HVR">
     <w:p>
       <w:pPr>
         <w:pStyle w:val="CommentText"/>
@@ -21317,7 +21370,7 @@
       </w:r>
     </w:p>
   </w:comment>
-  <w:comment w:id="338" w:author="Hano Strydom" w:date="2022-09-09T18:28:00Z" w:initials="HS">
+  <w:comment w:id="339" w:author="Hano Strydom" w:date="2022-09-09T18:28:00Z" w:initials="HS">
     <w:p>
       <w:pPr>
         <w:pStyle w:val="CommentText"/>
@@ -21334,7 +21387,7 @@
       </w:r>
     </w:p>
   </w:comment>
-  <w:comment w:id="340" w:author="HENRI VAN RENSBURG" w:date="2022-08-17T10:43:00Z" w:initials="HVR">
+  <w:comment w:id="341" w:author="HENRI VAN RENSBURG" w:date="2022-08-17T10:43:00Z" w:initials="HVR">
     <w:p>
       <w:pPr>
         <w:pStyle w:val="CommentText"/>
@@ -21361,7 +21414,7 @@
       </w:r>
     </w:p>
   </w:comment>
-  <w:comment w:id="343" w:author="HENRI VAN RENSBURG" w:date="2022-08-17T10:49:00Z" w:initials="HVR">
+  <w:comment w:id="344" w:author="HENRI VAN RENSBURG" w:date="2022-08-17T10:49:00Z" w:initials="HVR">
     <w:p>
       <w:pPr>
         <w:pStyle w:val="CommentText"/>
@@ -21378,7 +21431,7 @@
       </w:r>
     </w:p>
   </w:comment>
-  <w:comment w:id="346" w:author="Hano Strydom" w:date="2022-10-01T14:45:00Z" w:initials="HS">
+  <w:comment w:id="347" w:author="Hano Strydom" w:date="2022-10-01T14:45:00Z" w:initials="HS">
     <w:p>
       <w:pPr>
         <w:pStyle w:val="CommentText"/>
@@ -21395,7 +21448,7 @@
       </w:r>
     </w:p>
   </w:comment>
-  <w:comment w:id="355" w:author="HENRI VAN RENSBURG" w:date="2022-08-17T11:13:00Z" w:initials="HVR">
+  <w:comment w:id="356" w:author="HENRI VAN RENSBURG" w:date="2022-08-17T11:13:00Z" w:initials="HVR">
     <w:p>
       <w:pPr>
         <w:pStyle w:val="CommentText"/>
@@ -21412,7 +21465,7 @@
       </w:r>
     </w:p>
   </w:comment>
-  <w:comment w:id="356" w:author="HENRI VAN RENSBURG" w:date="2022-08-17T11:14:00Z" w:initials="HVR">
+  <w:comment w:id="357" w:author="HENRI VAN RENSBURG" w:date="2022-08-17T11:14:00Z" w:initials="HVR">
     <w:p>
       <w:pPr>
         <w:pStyle w:val="CommentText"/>
@@ -21429,7 +21482,7 @@
       </w:r>
     </w:p>
   </w:comment>
-  <w:comment w:id="359" w:author="HENRI VAN RENSBURG" w:date="2022-08-17T11:16:00Z" w:initials="HVR">
+  <w:comment w:id="360" w:author="HENRI VAN RENSBURG" w:date="2022-08-17T11:16:00Z" w:initials="HVR">
     <w:p>
       <w:pPr>
         <w:pStyle w:val="CommentText"/>
@@ -21446,7 +21499,7 @@
       </w:r>
     </w:p>
   </w:comment>
-  <w:comment w:id="360" w:author="Hano Strydom" w:date="2022-08-23T11:14:00Z" w:initials="HS">
+  <w:comment w:id="361" w:author="Hano Strydom" w:date="2022-08-23T11:14:00Z" w:initials="HS">
     <w:p>
       <w:pPr>
         <w:pStyle w:val="CommentText"/>
@@ -21462,7 +21515,7 @@
       </w:r>
     </w:p>
   </w:comment>
-  <w:comment w:id="362" w:author="HENRI VAN RENSBURG" w:date="2022-08-17T11:19:00Z" w:initials="HVR">
+  <w:comment w:id="363" w:author="HENRI VAN RENSBURG" w:date="2022-08-17T11:19:00Z" w:initials="HVR">
     <w:p>
       <w:pPr>
         <w:pStyle w:val="CommentText"/>
@@ -21479,7 +21532,7 @@
       </w:r>
     </w:p>
   </w:comment>
-  <w:comment w:id="363" w:author="HENRI VAN RENSBURG" w:date="2022-08-17T11:24:00Z" w:initials="HVR">
+  <w:comment w:id="364" w:author="HENRI VAN RENSBURG" w:date="2022-08-17T11:24:00Z" w:initials="HVR">
     <w:p>
       <w:pPr>
         <w:pStyle w:val="CommentText"/>
@@ -21508,7 +21561,7 @@
       </w:r>
     </w:p>
   </w:comment>
-  <w:comment w:id="364" w:author="Hano Strydom" w:date="2022-08-23T11:13:00Z" w:initials="HS">
+  <w:comment w:id="365" w:author="Hano Strydom" w:date="2022-08-23T11:13:00Z" w:initials="HS">
     <w:p>
       <w:pPr>
         <w:pStyle w:val="CommentText"/>
@@ -21524,7 +21577,7 @@
       </w:r>
     </w:p>
   </w:comment>
-  <w:comment w:id="369" w:author="HENRI VAN RENSBURG" w:date="2022-08-17T11:31:00Z" w:initials="HVR">
+  <w:comment w:id="370" w:author="HENRI VAN RENSBURG" w:date="2022-08-17T11:31:00Z" w:initials="HVR">
     <w:p>
       <w:pPr>
         <w:pStyle w:val="CommentText"/>
@@ -21541,7 +21594,7 @@
       </w:r>
     </w:p>
   </w:comment>
-  <w:comment w:id="381" w:author="Hano Strydom" w:date="2022-10-01T14:08:00Z" w:initials="HS">
+  <w:comment w:id="383" w:author="Hano Strydom" w:date="2022-10-01T14:08:00Z" w:initials="HS">
     <w:p>
       <w:pPr>
         <w:pStyle w:val="CommentText"/>
@@ -21558,7 +21611,7 @@
       </w:r>
     </w:p>
   </w:comment>
-  <w:comment w:id="394" w:author="HENRI VAN RENSBURG" w:date="2022-08-17T11:33:00Z" w:initials="HVR">
+  <w:comment w:id="396" w:author="HENRI VAN RENSBURG" w:date="2022-08-17T11:33:00Z" w:initials="HVR">
     <w:p>
       <w:pPr>
         <w:pStyle w:val="CommentText"/>
@@ -21575,7 +21628,7 @@
       </w:r>
     </w:p>
   </w:comment>
-  <w:comment w:id="395" w:author="HENRI VAN RENSBURG" w:date="2022-08-17T11:34:00Z" w:initials="HVR">
+  <w:comment w:id="397" w:author="HENRI VAN RENSBURG" w:date="2022-08-17T11:34:00Z" w:initials="HVR">
     <w:p>
       <w:pPr>
         <w:pStyle w:val="CommentText"/>
@@ -21592,7 +21645,7 @@
       </w:r>
     </w:p>
   </w:comment>
-  <w:comment w:id="396" w:author="Hano Strydom" w:date="2022-10-01T18:07:00Z" w:initials="HS">
+  <w:comment w:id="398" w:author="Hano Strydom" w:date="2022-10-01T18:07:00Z" w:initials="HS">
     <w:p>
       <w:pPr>
         <w:pStyle w:val="CommentText"/>

</xml_diff>

<commit_message>
Made changes to chapter 3
</commit_message>
<xml_diff>
--- a/Documentation/31597793_Scription.docx
+++ b/Documentation/31597793_Scription.docx
@@ -617,8 +617,8 @@
       <w:bookmarkStart w:id="4" w:name="_Toc405901933"/>
       <w:bookmarkStart w:id="5" w:name="_Toc405902488"/>
       <w:bookmarkStart w:id="6" w:name="_Toc405902941"/>
-      <w:bookmarkStart w:id="7" w:name="_Toc322953584"/>
-      <w:bookmarkStart w:id="8" w:name="_Toc116239799"/>
+      <w:bookmarkStart w:id="7" w:name="_Toc116239799"/>
+      <w:bookmarkStart w:id="8" w:name="_Toc322953584"/>
       <w:r>
         <w:lastRenderedPageBreak/>
         <w:t>Acknowledgements</w:t>
@@ -630,7 +630,7 @@
       <w:bookmarkEnd w:id="4"/>
       <w:bookmarkEnd w:id="5"/>
       <w:bookmarkEnd w:id="6"/>
-      <w:bookmarkEnd w:id="8"/>
+      <w:bookmarkEnd w:id="7"/>
     </w:p>
     <w:p>
       <w:r>
@@ -656,28 +656,28 @@
       <w:pPr>
         <w:pStyle w:val="TOCHeading"/>
       </w:pPr>
-      <w:bookmarkStart w:id="10" w:name="_Toc349545908"/>
-      <w:bookmarkStart w:id="11" w:name="_Toc376503764"/>
-      <w:bookmarkStart w:id="12" w:name="_Toc376503832"/>
-      <w:bookmarkStart w:id="13" w:name="_Toc405901934"/>
-      <w:bookmarkStart w:id="14" w:name="_Toc405902489"/>
-      <w:bookmarkStart w:id="15" w:name="_Toc405902942"/>
-      <w:bookmarkStart w:id="16" w:name="_Toc116239800"/>
+      <w:bookmarkStart w:id="10" w:name="_Toc116239800"/>
+      <w:bookmarkStart w:id="11" w:name="_Toc349545908"/>
+      <w:bookmarkStart w:id="12" w:name="_Toc376503764"/>
+      <w:bookmarkStart w:id="13" w:name="_Toc376503832"/>
+      <w:bookmarkStart w:id="14" w:name="_Toc405901934"/>
+      <w:bookmarkStart w:id="15" w:name="_Toc405902489"/>
+      <w:bookmarkStart w:id="16" w:name="_Toc405902942"/>
       <w:r>
         <w:lastRenderedPageBreak/>
         <w:t>Abstract</w:t>
       </w:r>
-      <w:bookmarkEnd w:id="16"/>
+      <w:bookmarkEnd w:id="10"/>
       <w:r>
         <w:t xml:space="preserve"> </w:t>
       </w:r>
       <w:bookmarkEnd w:id="9"/>
-      <w:bookmarkEnd w:id="10"/>
       <w:bookmarkEnd w:id="11"/>
       <w:bookmarkEnd w:id="12"/>
       <w:bookmarkEnd w:id="13"/>
       <w:bookmarkEnd w:id="14"/>
       <w:bookmarkEnd w:id="15"/>
+      <w:bookmarkEnd w:id="16"/>
     </w:p>
     <w:p>
       <w:r>
@@ -781,7 +781,7 @@
       <w:r>
         <w:t>ontents</w:t>
       </w:r>
-      <w:bookmarkEnd w:id="7"/>
+      <w:bookmarkEnd w:id="8"/>
     </w:p>
     <w:p>
       <w:pPr>
@@ -7192,27 +7192,14 @@
       <w:r>
         <w:t xml:space="preserve">Table </w:t>
       </w:r>
-      <w:r>
-        <w:fldChar w:fldCharType="begin"/>
-      </w:r>
-      <w:r>
-        <w:instrText xml:space="preserve"> SEQ Table \* ARABIC </w:instrText>
-      </w:r>
-      <w:r>
-        <w:fldChar w:fldCharType="separate"/>
-      </w:r>
-      <w:r>
-        <w:rPr>
-          <w:noProof/>
-        </w:rPr>
-        <w:t>1</w:t>
-      </w:r>
-      <w:r>
-        <w:rPr>
-          <w:noProof/>
-        </w:rPr>
-        <w:fldChar w:fldCharType="end"/>
-      </w:r>
+      <w:fldSimple w:instr=" SEQ Table \* ARABIC ">
+        <w:r>
+          <w:rPr>
+            <w:noProof/>
+          </w:rPr>
+          <w:t>1</w:t>
+        </w:r>
+      </w:fldSimple>
       <w:r>
         <w:t xml:space="preserve"> </w:t>
       </w:r>
@@ -7364,27 +7351,14 @@
       <w:r>
         <w:t xml:space="preserve">Table </w:t>
       </w:r>
-      <w:r>
-        <w:fldChar w:fldCharType="begin"/>
-      </w:r>
-      <w:r>
-        <w:instrText xml:space="preserve"> SEQ Table \* ARABIC </w:instrText>
-      </w:r>
-      <w:r>
-        <w:fldChar w:fldCharType="separate"/>
-      </w:r>
-      <w:r>
-        <w:rPr>
-          <w:noProof/>
-        </w:rPr>
-        <w:t>2</w:t>
-      </w:r>
-      <w:r>
-        <w:rPr>
-          <w:noProof/>
-        </w:rPr>
-        <w:fldChar w:fldCharType="end"/>
-      </w:r>
+      <w:fldSimple w:instr=" SEQ Table \* ARABIC ">
+        <w:r>
+          <w:rPr>
+            <w:noProof/>
+          </w:rPr>
+          <w:t>2</w:t>
+        </w:r>
+      </w:fldSimple>
       <w:r>
         <w:t xml:space="preserve"> - Abbreviations</w:t>
       </w:r>
@@ -8050,12 +8024,12 @@
       <w:pPr>
         <w:pStyle w:val="Heading2"/>
       </w:pPr>
-      <w:bookmarkStart w:id="152" w:name="_Ref25169864"/>
-      <w:bookmarkStart w:id="153" w:name="_Toc116239803"/>
+      <w:bookmarkStart w:id="152" w:name="_Toc116239803"/>
+      <w:bookmarkStart w:id="153" w:name="_Ref25169864"/>
       <w:r>
         <w:t>Introduction</w:t>
       </w:r>
-      <w:bookmarkEnd w:id="153"/>
+      <w:bookmarkEnd w:id="152"/>
     </w:p>
     <w:p>
       <w:r>
@@ -8421,7 +8395,7 @@
       <w:r>
         <w:t xml:space="preserve">roblem </w:t>
       </w:r>
-      <w:bookmarkEnd w:id="152"/>
+      <w:bookmarkEnd w:id="153"/>
       <w:r>
         <w:t>statement</w:t>
       </w:r>
@@ -10409,27 +10383,14 @@
       <w:r>
         <w:t xml:space="preserve">Table </w:t>
       </w:r>
-      <w:r>
-        <w:fldChar w:fldCharType="begin"/>
-      </w:r>
-      <w:r>
-        <w:instrText xml:space="preserve"> SEQ Table \* ARABIC </w:instrText>
-      </w:r>
-      <w:r>
-        <w:fldChar w:fldCharType="separate"/>
-      </w:r>
-      <w:r>
-        <w:rPr>
-          <w:noProof/>
-        </w:rPr>
-        <w:t>3</w:t>
-      </w:r>
-      <w:r>
-        <w:rPr>
-          <w:noProof/>
-        </w:rPr>
-        <w:fldChar w:fldCharType="end"/>
-      </w:r>
+      <w:fldSimple w:instr=" SEQ Table \* ARABIC ">
+        <w:r>
+          <w:rPr>
+            <w:noProof/>
+          </w:rPr>
+          <w:t>3</w:t>
+        </w:r>
+      </w:fldSimple>
       <w:r>
         <w:t xml:space="preserve"> - Due Dates</w:t>
       </w:r>
@@ -10636,27 +10597,14 @@
       <w:r>
         <w:t xml:space="preserve">Table </w:t>
       </w:r>
-      <w:r>
-        <w:fldChar w:fldCharType="begin"/>
-      </w:r>
-      <w:r>
-        <w:instrText xml:space="preserve"> SEQ Table \* ARABIC </w:instrText>
-      </w:r>
-      <w:r>
-        <w:fldChar w:fldCharType="separate"/>
-      </w:r>
-      <w:r>
-        <w:rPr>
-          <w:noProof/>
-        </w:rPr>
-        <w:t>4</w:t>
-      </w:r>
-      <w:r>
-        <w:rPr>
-          <w:noProof/>
-        </w:rPr>
-        <w:fldChar w:fldCharType="end"/>
-      </w:r>
+      <w:fldSimple w:instr=" SEQ Table \* ARABIC ">
+        <w:r>
+          <w:rPr>
+            <w:noProof/>
+          </w:rPr>
+          <w:t>4</w:t>
+        </w:r>
+      </w:fldSimple>
       <w:r>
         <w:t xml:space="preserve"> - Gantt chart tasks</w:t>
       </w:r>
@@ -10806,27 +10754,14 @@
       <w:r>
         <w:t xml:space="preserve">Figure </w:t>
       </w:r>
-      <w:r>
-        <w:fldChar w:fldCharType="begin"/>
-      </w:r>
-      <w:r>
-        <w:instrText xml:space="preserve"> SEQ Figure \* ARABIC </w:instrText>
-      </w:r>
-      <w:r>
-        <w:fldChar w:fldCharType="separate"/>
-      </w:r>
-      <w:r>
-        <w:rPr>
-          <w:noProof/>
-        </w:rPr>
-        <w:t>1</w:t>
-      </w:r>
-      <w:r>
-        <w:rPr>
-          <w:noProof/>
-        </w:rPr>
-        <w:fldChar w:fldCharType="end"/>
-      </w:r>
+      <w:fldSimple w:instr=" SEQ Figure \* ARABIC ">
+        <w:r>
+          <w:rPr>
+            <w:noProof/>
+          </w:rPr>
+          <w:t>1</w:t>
+        </w:r>
+      </w:fldSimple>
       <w:r>
         <w:t xml:space="preserve"> - Gantt Chart</w:t>
       </w:r>
@@ -10845,9 +10780,9 @@
       <w:pPr>
         <w:pStyle w:val="Heading2"/>
       </w:pPr>
-      <w:bookmarkStart w:id="218" w:name="_Toc349293625"/>
-      <w:bookmarkStart w:id="219" w:name="_Toc349545915"/>
-      <w:bookmarkStart w:id="220" w:name="_Toc116239827"/>
+      <w:bookmarkStart w:id="218" w:name="_Toc116239827"/>
+      <w:bookmarkStart w:id="219" w:name="_Toc349293625"/>
+      <w:bookmarkStart w:id="220" w:name="_Toc349545915"/>
       <w:r>
         <w:lastRenderedPageBreak/>
         <w:t xml:space="preserve">Provisional chapter </w:t>
@@ -10855,7 +10790,7 @@
       <w:r>
         <w:t>division</w:t>
       </w:r>
-      <w:bookmarkEnd w:id="220"/>
+      <w:bookmarkEnd w:id="218"/>
     </w:p>
     <w:p>
       <w:r>
@@ -11228,9 +11163,9 @@
       <w:pPr>
         <w:pStyle w:val="Chapter"/>
       </w:pPr>
-      <w:bookmarkStart w:id="222" w:name="_Toc376503770"/>
-      <w:bookmarkStart w:id="223" w:name="_Toc376503839"/>
-      <w:bookmarkStart w:id="224" w:name="_Toc116239829"/>
+      <w:bookmarkStart w:id="222" w:name="_Toc116239829"/>
+      <w:bookmarkStart w:id="223" w:name="_Toc376503770"/>
+      <w:bookmarkStart w:id="224" w:name="_Toc376503839"/>
       <w:r>
         <w:lastRenderedPageBreak/>
         <w:t xml:space="preserve">Chapter </w:t>
@@ -11250,7 +11185,7 @@
       <w:r>
         <w:t>Literature Review</w:t>
       </w:r>
-      <w:bookmarkEnd w:id="224"/>
+      <w:bookmarkEnd w:id="222"/>
     </w:p>
     <w:p>
       <w:pPr>
@@ -13286,27 +13221,14 @@
         <w:lastRenderedPageBreak/>
         <w:t xml:space="preserve">Table </w:t>
       </w:r>
-      <w:r>
-        <w:fldChar w:fldCharType="begin"/>
-      </w:r>
-      <w:r>
-        <w:instrText xml:space="preserve"> SEQ Table \* ARABIC </w:instrText>
-      </w:r>
-      <w:r>
-        <w:fldChar w:fldCharType="separate"/>
-      </w:r>
-      <w:r>
-        <w:rPr>
-          <w:noProof/>
-        </w:rPr>
-        <w:t>5</w:t>
-      </w:r>
-      <w:r>
-        <w:rPr>
-          <w:noProof/>
-        </w:rPr>
-        <w:fldChar w:fldCharType="end"/>
-      </w:r>
+      <w:fldSimple w:instr=" SEQ Table \* ARABIC ">
+        <w:r>
+          <w:rPr>
+            <w:noProof/>
+          </w:rPr>
+          <w:t>5</w:t>
+        </w:r>
+      </w:fldSimple>
       <w:bookmarkEnd w:id="349"/>
       <w:r>
         <w:t xml:space="preserve"> </w:t>
@@ -15230,27 +15152,14 @@
       <w:r>
         <w:t xml:space="preserve">Figure </w:t>
       </w:r>
-      <w:r>
-        <w:fldChar w:fldCharType="begin"/>
-      </w:r>
-      <w:r>
-        <w:instrText xml:space="preserve"> SEQ Figure \* ARABIC </w:instrText>
-      </w:r>
-      <w:r>
-        <w:fldChar w:fldCharType="separate"/>
-      </w:r>
-      <w:r>
-        <w:rPr>
-          <w:noProof/>
-        </w:rPr>
-        <w:t>2</w:t>
-      </w:r>
-      <w:r>
-        <w:rPr>
-          <w:noProof/>
-        </w:rPr>
-        <w:fldChar w:fldCharType="end"/>
-      </w:r>
+      <w:fldSimple w:instr=" SEQ Figure \* ARABIC ">
+        <w:r>
+          <w:rPr>
+            <w:noProof/>
+          </w:rPr>
+          <w:t>2</w:t>
+        </w:r>
+      </w:fldSimple>
       <w:bookmarkEnd w:id="368"/>
       <w:r>
         <w:t xml:space="preserve"> - Basic Agent Working </w:t>
@@ -18476,8 +18385,83 @@
       <w:bookmarkEnd w:id="402"/>
     </w:p>
     <w:p>
-      <w:r>
-        <w:t>The purpose of developing this artefact is to determine if the proposed artefact can resolve the problem identified in Chapter 1. This implies that the proposed artefact should strive to accomplish the following:</w:t>
+      <w:commentRangeStart w:id="403"/>
+      <w:r>
+        <w:t xml:space="preserve">During the study, it was determined that lecturers and other professionals needs a tool in classrooms that can help them get a better understanding of whether the students understand the topic being discussed. A way to solve this problem is to use technology, such as a camera, and a program, otherwise known as the artefact. </w:t>
+      </w:r>
+      <w:commentRangeEnd w:id="403"/>
+      <w:r>
+        <w:rPr>
+          <w:rStyle w:val="CommentReference"/>
+        </w:rPr>
+        <w:commentReference w:id="403"/>
+      </w:r>
+    </w:p>
+    <w:p>
+      <w:r>
+        <w:t>The artefact will aim to detect faces, determine whether the student is confused</w:t>
+      </w:r>
+      <w:r>
+        <w:t xml:space="preserve"> based on their expression</w:t>
+      </w:r>
+      <w:r>
+        <w:t xml:space="preserve"> and then provide feedback to the lecturer. The lecturer will be able to see on the screen the number of students that possibly do not understand the topics being </w:t>
+      </w:r>
+      <w:r>
+        <w:t>discussed and</w:t>
+      </w:r>
+      <w:r>
+        <w:t xml:space="preserve"> can change the lecture accordingly. </w:t>
+      </w:r>
+      <w:r>
+        <w:t xml:space="preserve">The artefact will also be able to keep track of the general sentiment for a given time period provided by the </w:t>
+      </w:r>
+      <w:r>
+        <w:t>lecturer and</w:t>
+      </w:r>
+      <w:r>
+        <w:t xml:space="preserve"> save </w:t>
+      </w:r>
+      <w:r>
+        <w:t>those values</w:t>
+      </w:r>
+      <w:r>
+        <w:t xml:space="preserve"> along with the date and time to a CSV file. A function will then create a line chart with these values to show a visual representation of the data. </w:t>
+      </w:r>
+    </w:p>
+    <w:p>
+      <w:pPr>
+        <w:pStyle w:val="Heading2"/>
+      </w:pPr>
+      <w:bookmarkStart w:id="404" w:name="_Toc116239853"/>
+      <w:r>
+        <w:t>Description of artefact</w:t>
+      </w:r>
+      <w:bookmarkEnd w:id="404"/>
+    </w:p>
+    <w:p>
+      <w:r>
+        <w:t>The artefact will display the classroom of students, with their faces blurred out, and a text telling the lecturer how many students are confused at that current moment. The lecturer will also specify a time that the program should keep track of the general sentiment, and the results will be displayed in the python console</w:t>
+      </w:r>
+      <w:r>
+        <w:t>. It will also be</w:t>
+      </w:r>
+      <w:r>
+        <w:t xml:space="preserve"> written to an CSV file for later viewing. After the program has been terminated, a graph will be displayed with the emotions and the timestamps, giving a graphical representation of the sentiment results during class.</w:t>
+      </w:r>
+    </w:p>
+    <w:p>
+      <w:r>
+        <w:t xml:space="preserve">In order to address </w:t>
+      </w:r>
+      <w:r>
+        <w:t>the problem identified in Chapter 1</w:t>
+      </w:r>
+      <w:r>
+        <w:t>, the</w:t>
+      </w:r>
+      <w:r>
+        <w:t xml:space="preserve"> artefact should strive to accomplish the following:</w:t>
       </w:r>
     </w:p>
     <w:p>
@@ -18501,10 +18485,7 @@
         </w:numPr>
       </w:pPr>
       <w:r>
-        <w:t>Determine each facial expression</w:t>
-      </w:r>
-      <w:r>
-        <w:t xml:space="preserve"> of the individual faces</w:t>
+        <w:t>Determine each facial expression of the individual faces</w:t>
       </w:r>
     </w:p>
     <w:p>
@@ -18519,7 +18500,13 @@
         <w:t xml:space="preserve">Determine whether the </w:t>
       </w:r>
       <w:r>
-        <w:t>emotion may be classified as confusion</w:t>
+        <w:t xml:space="preserve">emotion </w:t>
+      </w:r>
+      <w:r>
+        <w:t xml:space="preserve">expressed </w:t>
+      </w:r>
+      <w:r>
+        <w:t>may be classified as confusion</w:t>
       </w:r>
     </w:p>
     <w:p>
@@ -18543,7 +18530,21 @@
         </w:numPr>
       </w:pPr>
       <w:r>
-        <w:t>Keep tract of the general sentiment for a determined time</w:t>
+        <w:t xml:space="preserve">Keep </w:t>
+      </w:r>
+      <w:commentRangeStart w:id="405"/>
+      <w:r>
+        <w:t xml:space="preserve">track </w:t>
+      </w:r>
+      <w:commentRangeEnd w:id="405"/>
+      <w:r>
+        <w:rPr>
+          <w:rStyle w:val="CommentReference"/>
+        </w:rPr>
+        <w:commentReference w:id="405"/>
+      </w:r>
+      <w:r>
+        <w:t>of the general sentiment for a determined time period</w:t>
       </w:r>
     </w:p>
     <w:p>
@@ -18555,67 +18556,7 @@
         </w:numPr>
       </w:pPr>
       <w:r>
-        <w:t>Show</w:t>
-      </w:r>
-      <w:r>
-        <w:t xml:space="preserve"> and save</w:t>
-      </w:r>
-      <w:r>
-        <w:t xml:space="preserve"> the general sentiment </w:t>
-      </w:r>
-      <w:r>
-        <w:t>in a comma-separated values file.</w:t>
-      </w:r>
-    </w:p>
-    <w:p>
-      <w:r>
-        <w:t xml:space="preserve">This Chapter will provide a description of the artefact, the life cycle followed to finish the artefact, and a development description. </w:t>
-      </w:r>
-    </w:p>
-    <w:p>
-      <w:pPr>
-        <w:pStyle w:val="Heading2"/>
-      </w:pPr>
-      <w:bookmarkStart w:id="403" w:name="_Toc116239853"/>
-      <w:r>
-        <w:t>Description of artefact</w:t>
-      </w:r>
-      <w:bookmarkEnd w:id="403"/>
-    </w:p>
-    <w:p>
-      <w:r>
-        <w:t xml:space="preserve">During the study, it was determined that lecturers and other professionals needs a tool in classrooms that can help them get a better understanding of whether the students understand the topic being discussed. </w:t>
-      </w:r>
-      <w:r>
-        <w:t>A way to solve this problem is to use technology</w:t>
-      </w:r>
-      <w:r>
-        <w:t xml:space="preserve">, such as a </w:t>
-      </w:r>
-      <w:r>
-        <w:t xml:space="preserve">camera, and a program, otherwise known as the artefact. </w:t>
-      </w:r>
-    </w:p>
-    <w:p>
-      <w:r>
-        <w:t>There are different things the artefact does to solve the problem …</w:t>
-      </w:r>
-    </w:p>
-    <w:p>
-      <w:r>
-        <w:t>The artefact will display the classroom of students, with their faces blurred out, and a text telling the lecturer how many students are confused at that current moment</w:t>
-      </w:r>
-      <w:r>
-        <w:t xml:space="preserve">. </w:t>
-      </w:r>
-      <w:r>
-        <w:t>The lecturer will al</w:t>
-      </w:r>
-      <w:r>
-        <w:t xml:space="preserve">so specify a time that the program should keep track of the general sentiment, and the results will be displayed in the python console, as well as written to an excel file for later viewing. </w:t>
-      </w:r>
-      <w:r>
-        <w:t xml:space="preserve">After the program has been terminated, a graph will be displayed with the emotions and the timestamps, giving a graphical representation of the results during class. </w:t>
+        <w:t>Show and save the general sentiment in a comma-separated values file</w:t>
       </w:r>
     </w:p>
     <w:p>
@@ -18631,14 +18572,14 @@
       <w:pPr>
         <w:pStyle w:val="Heading2"/>
       </w:pPr>
-      <w:bookmarkStart w:id="404" w:name="_Ref115953228"/>
-      <w:bookmarkStart w:id="405" w:name="_Toc116239854"/>
+      <w:bookmarkStart w:id="406" w:name="_Ref115953228"/>
+      <w:bookmarkStart w:id="407" w:name="_Toc116239854"/>
       <w:r>
         <w:lastRenderedPageBreak/>
         <w:t>The life cycle followed and its different phases</w:t>
       </w:r>
-      <w:bookmarkEnd w:id="404"/>
-      <w:bookmarkEnd w:id="405"/>
+      <w:bookmarkEnd w:id="406"/>
+      <w:bookmarkEnd w:id="407"/>
     </w:p>
     <w:p>
       <w:r>
@@ -18675,7 +18616,24 @@
         <w:t>artefact</w:t>
       </w:r>
       <w:r>
-        <w:t xml:space="preserve"> that will solve the problem identifie</w:t>
+        <w:t xml:space="preserve"> that will </w:t>
+      </w:r>
+      <w:r>
+        <w:t>address</w:t>
+      </w:r>
+      <w:commentRangeStart w:id="408"/>
+      <w:r>
+        <w:t xml:space="preserve"> </w:t>
+      </w:r>
+      <w:commentRangeEnd w:id="408"/>
+      <w:r>
+        <w:rPr>
+          <w:rStyle w:val="CommentReference"/>
+        </w:rPr>
+        <w:commentReference w:id="408"/>
+      </w:r>
+      <w:r>
+        <w:t>the problem identifie</w:t>
       </w:r>
       <w:r>
         <w:t xml:space="preserve">d. </w:t>
@@ -18737,24 +18695,28 @@
         <w:t>,</w:t>
       </w:r>
       <w:r>
-        <w:t xml:space="preserve"> as illustrated in </w:t>
+        <w:t xml:space="preserve"> as illustrated in</w:t>
+      </w:r>
+      <w:r>
+        <w:t xml:space="preserve"> </w:t>
       </w:r>
       <w:r>
         <w:fldChar w:fldCharType="begin"/>
       </w:r>
       <w:r>
-        <w:instrText xml:space="preserve"> REF _Ref115960364 \h </w:instrText>
+        <w:instrText xml:space="preserve"> REF _Ref116727443 \h </w:instrText>
       </w:r>
       <w:r>
         <w:fldChar w:fldCharType="separate"/>
       </w:r>
       <w:r>
-        <w:rPr>
-          <w:b/>
-          <w:bCs/>
-          <w:lang w:val="en-US"/>
-        </w:rPr>
-        <w:t>Error! Reference source not found.</w:t>
+        <w:t xml:space="preserve">Table </w:t>
+      </w:r>
+      <w:r>
+        <w:rPr>
+          <w:noProof/>
+        </w:rPr>
+        <w:t>6</w:t>
       </w:r>
       <w:r>
         <w:fldChar w:fldCharType="end"/>
@@ -18766,7 +18728,13 @@
         <w:t>equirements</w:t>
       </w:r>
       <w:r>
-        <w:t>, Designing, develop, testing and deployment</w:t>
+        <w:t xml:space="preserve">, </w:t>
+      </w:r>
+      <w:r>
+        <w:t xml:space="preserve"> designing</w:t>
+      </w:r>
+      <w:r>
+        <w:t>, develop, testing and deployment</w:t>
       </w:r>
       <w:r>
         <w:t xml:space="preserve"> </w:t>
@@ -18792,43 +18760,26 @@
       <w:r>
         <w:t xml:space="preserve">. </w:t>
       </w:r>
-    </w:p>
-    <w:p>
-      <w:pPr>
-        <w:pStyle w:val="Caption"/>
-        <w:jc w:val="center"/>
-      </w:pPr>
     </w:p>
     <w:p>
       <w:pPr>
         <w:pStyle w:val="Caption"/>
         <w:keepNext/>
       </w:pPr>
-      <w:bookmarkStart w:id="406" w:name="_Toc116239867"/>
+      <w:bookmarkStart w:id="409" w:name="_Ref116727443"/>
+      <w:bookmarkStart w:id="410" w:name="_Toc116239867"/>
       <w:r>
         <w:t xml:space="preserve">Table </w:t>
       </w:r>
-      <w:r>
-        <w:fldChar w:fldCharType="begin"/>
-      </w:r>
-      <w:r>
-        <w:instrText xml:space="preserve"> SEQ Table \* ARABIC </w:instrText>
-      </w:r>
-      <w:r>
-        <w:fldChar w:fldCharType="separate"/>
-      </w:r>
-      <w:r>
-        <w:rPr>
-          <w:noProof/>
-        </w:rPr>
-        <w:t>6</w:t>
-      </w:r>
-      <w:r>
-        <w:rPr>
-          <w:noProof/>
-        </w:rPr>
-        <w:fldChar w:fldCharType="end"/>
-      </w:r>
+      <w:fldSimple w:instr=" SEQ Table \* ARABIC ">
+        <w:r>
+          <w:rPr>
+            <w:noProof/>
+          </w:rPr>
+          <w:t>6</w:t>
+        </w:r>
+      </w:fldSimple>
+      <w:bookmarkEnd w:id="409"/>
       <w:r>
         <w:t xml:space="preserve"> </w:t>
       </w:r>
@@ -18847,7 +18798,7 @@
         </w:rPr>
         <w:t xml:space="preserve"> Phases</w:t>
       </w:r>
-      <w:bookmarkEnd w:id="406"/>
+      <w:bookmarkEnd w:id="410"/>
     </w:p>
     <w:tbl>
       <w:tblPr>
@@ -18924,21 +18875,19 @@
               <w:jc w:val="left"/>
             </w:pPr>
             <w:r>
-              <w:t xml:space="preserve">During this phase the </w:t>
+              <w:t>During this phase the terms of the project is determined</w:t>
             </w:r>
-            <w:proofErr w:type="gramStart"/>
             <w:r>
-              <w:t>terms</w:t>
+              <w:t xml:space="preserve"> which includes the </w:t>
             </w:r>
-            <w:proofErr w:type="gramEnd"/>
             <w:r>
-              <w:t xml:space="preserve"> of the project is determined. This is where the goals and due dates of the </w:t>
+              <w:t xml:space="preserve">goals and due dates of the </w:t>
             </w:r>
             <w:r>
               <w:t>artefact</w:t>
             </w:r>
             <w:r>
-              <w:t xml:space="preserve"> is determined.</w:t>
+              <w:t>.</w:t>
             </w:r>
           </w:p>
         </w:tc>
@@ -18968,21 +18917,30 @@
               <w:jc w:val="left"/>
             </w:pPr>
             <w:r>
-              <w:t xml:space="preserve">During this phase, the </w:t>
-            </w:r>
-            <w:proofErr w:type="gramStart"/>
-            <w:r>
-              <w:t>requirements</w:t>
-            </w:r>
-            <w:proofErr w:type="gramEnd"/>
-            <w:r>
-              <w:t xml:space="preserve"> of the </w:t>
+              <w:t xml:space="preserve">During this phase, the requirements of the </w:t>
             </w:r>
             <w:r>
               <w:t>artefact</w:t>
             </w:r>
             <w:r>
-              <w:t xml:space="preserve"> is determined. This is where it is decided what the </w:t>
+              <w:t xml:space="preserve"> is determined. This is where </w:t>
+            </w:r>
+            <w:r>
+              <w:t>established</w:t>
+            </w:r>
+            <w:commentRangeStart w:id="411"/>
+            <w:r>
+              <w:t xml:space="preserve"> </w:t>
+            </w:r>
+            <w:commentRangeEnd w:id="411"/>
+            <w:r>
+              <w:rPr>
+                <w:rStyle w:val="CommentReference"/>
+              </w:rPr>
+              <w:commentReference w:id="411"/>
+            </w:r>
+            <w:r>
+              <w:t xml:space="preserve">what the </w:t>
             </w:r>
             <w:r>
               <w:t xml:space="preserve">artefact should do in order to solve the </w:t>
@@ -19080,13 +19038,19 @@
             <w:r>
               <w:t xml:space="preserve">Testing of the artefact to determine whether it </w:t>
             </w:r>
-            <w:proofErr w:type="gramStart"/>
             <w:r>
-              <w:t>doing</w:t>
+              <w:t xml:space="preserve">conforms to the requirements established. </w:t>
             </w:r>
-            <w:proofErr w:type="gramEnd"/>
+            <w:commentRangeStart w:id="412"/>
             <w:r>
-              <w:t xml:space="preserve"> what it is set to do. </w:t>
+              <w:t xml:space="preserve"> </w:t>
+            </w:r>
+            <w:commentRangeEnd w:id="412"/>
+            <w:r>
+              <w:rPr>
+                <w:rStyle w:val="CommentReference"/>
+              </w:rPr>
+              <w:commentReference w:id="412"/>
             </w:r>
           </w:p>
         </w:tc>
@@ -19136,7 +19100,7 @@
         </w:rPr>
         <w:lastRenderedPageBreak/>
         <w:drawing>
-          <wp:inline distT="0" distB="0" distL="0" distR="0" wp14:anchorId="135662D5" wp14:editId="00C3109B">
+          <wp:inline distT="0" distB="0" distL="0" distR="0" wp14:anchorId="135662D5" wp14:editId="0758C164">
             <wp:extent cx="3638550" cy="2815349"/>
             <wp:effectExtent l="0" t="0" r="0" b="4445"/>
             <wp:docPr id="4" name="Picture 4" descr="C:\Users\Hano Strydom\AppData\Local\Microsoft\Windows\INetCache\Content.Word\SDLC.png"/>
@@ -19190,38 +19154,97 @@
         <w:pStyle w:val="Caption"/>
         <w:jc w:val="center"/>
       </w:pPr>
-      <w:bookmarkStart w:id="407" w:name="_Toc116239872"/>
+      <w:bookmarkStart w:id="413" w:name="_Toc116239872"/>
       <w:r>
         <w:t xml:space="preserve">Figure </w:t>
       </w:r>
-      <w:r>
-        <w:fldChar w:fldCharType="begin"/>
-      </w:r>
-      <w:r>
-        <w:instrText xml:space="preserve"> SEQ Figure \* ARABIC </w:instrText>
-      </w:r>
-      <w:r>
-        <w:fldChar w:fldCharType="separate"/>
-      </w:r>
-      <w:r>
-        <w:rPr>
-          <w:noProof/>
-        </w:rPr>
-        <w:t>3</w:t>
-      </w:r>
-      <w:r>
-        <w:rPr>
-          <w:noProof/>
-        </w:rPr>
-        <w:fldChar w:fldCharType="end"/>
-      </w:r>
+      <w:fldSimple w:instr=" SEQ Figure \* ARABIC ">
+        <w:r>
+          <w:rPr>
+            <w:noProof/>
+          </w:rPr>
+          <w:t>3</w:t>
+        </w:r>
+      </w:fldSimple>
       <w:r>
         <w:t xml:space="preserve"> -</w:t>
       </w:r>
       <w:r>
         <w:t>Software Development Life Cycle</w:t>
       </w:r>
-      <w:bookmarkEnd w:id="407"/>
+      <w:bookmarkEnd w:id="413"/>
+    </w:p>
+    <w:p>
+      <w:r>
+        <w:t xml:space="preserve">There are different types of </w:t>
+      </w:r>
+      <w:r>
+        <w:t>life cycles that can be used</w:t>
+      </w:r>
+      <w:r>
+        <w:t xml:space="preserve"> from different methodologies</w:t>
+      </w:r>
+      <w:r>
+        <w:t xml:space="preserve">, and these life cycles are variations of the SDLC, such as </w:t>
+      </w:r>
+      <w:r>
+        <w:t xml:space="preserve">the </w:t>
+      </w:r>
+      <w:r>
+        <w:t xml:space="preserve">Waterfall </w:t>
+      </w:r>
+      <w:r>
+        <w:t>life cycle</w:t>
+      </w:r>
+      <w:r>
+        <w:t xml:space="preserve">, </w:t>
+      </w:r>
+      <w:r>
+        <w:t>agile</w:t>
+      </w:r>
+      <w:r>
+        <w:t xml:space="preserve"> </w:t>
+      </w:r>
+      <w:r>
+        <w:t xml:space="preserve">life cycle </w:t>
+      </w:r>
+      <w:r>
+        <w:t xml:space="preserve">and </w:t>
+      </w:r>
+      <w:r>
+        <w:t xml:space="preserve">iterative life cycle. </w:t>
+      </w:r>
+      <w:r>
+        <w:t xml:space="preserve">The life cycle followed for developing </w:t>
+      </w:r>
+      <w:r>
+        <w:t>the artefact for this study</w:t>
+      </w:r>
+      <w:r>
+        <w:t xml:space="preserve"> is the iterative life </w:t>
+      </w:r>
+      <w:commentRangeStart w:id="414"/>
+      <w:commentRangeStart w:id="415"/>
+      <w:r>
+        <w:t>cycle</w:t>
+      </w:r>
+      <w:commentRangeEnd w:id="414"/>
+      <w:r>
+        <w:rPr>
+          <w:rStyle w:val="CommentReference"/>
+        </w:rPr>
+        <w:commentReference w:id="414"/>
+      </w:r>
+      <w:commentRangeEnd w:id="415"/>
+      <w:r>
+        <w:rPr>
+          <w:rStyle w:val="CommentReference"/>
+        </w:rPr>
+        <w:commentReference w:id="415"/>
+      </w:r>
+      <w:r>
+        <w:t xml:space="preserve">. </w:t>
+      </w:r>
     </w:p>
     <w:p>
       <w:r>
@@ -19229,165 +19252,17 @@
           <w:noProof/>
           <w:lang w:val="en-GB" w:eastAsia="en-GB"/>
         </w:rPr>
-        <mc:AlternateContent>
-          <mc:Choice Requires="wps">
-            <w:drawing>
-              <wp:anchor distT="0" distB="0" distL="114300" distR="114300" simplePos="0" relativeHeight="251663360" behindDoc="0" locked="0" layoutInCell="1" allowOverlap="1" wp14:anchorId="5AF5DFD8" wp14:editId="26D68F47">
-                <wp:simplePos x="0" y="0"/>
-                <wp:positionH relativeFrom="column">
-                  <wp:posOffset>310515</wp:posOffset>
-                </wp:positionH>
-                <wp:positionV relativeFrom="paragraph">
-                  <wp:posOffset>5815330</wp:posOffset>
-                </wp:positionV>
-                <wp:extent cx="5060315" cy="635"/>
-                <wp:effectExtent l="0" t="0" r="0" b="0"/>
-                <wp:wrapNone/>
-                <wp:docPr id="8" name="Text Box 8"/>
-                <wp:cNvGraphicFramePr/>
-                <a:graphic xmlns:a="http://schemas.openxmlformats.org/drawingml/2006/main">
-                  <a:graphicData uri="http://schemas.microsoft.com/office/word/2010/wordprocessingShape">
-                    <wps:wsp>
-                      <wps:cNvSpPr txBox="1"/>
-                      <wps:spPr>
-                        <a:xfrm>
-                          <a:off x="0" y="0"/>
-                          <a:ext cx="5060315" cy="635"/>
-                        </a:xfrm>
-                        <a:prstGeom prst="rect">
-                          <a:avLst/>
-                        </a:prstGeom>
-                        <a:solidFill>
-                          <a:prstClr val="white"/>
-                        </a:solidFill>
-                        <a:ln>
-                          <a:noFill/>
-                        </a:ln>
-                      </wps:spPr>
-                      <wps:txbx>
-                        <w:txbxContent>
-                          <w:p>
-                            <w:pPr>
-                              <w:pStyle w:val="Caption"/>
-                              <w:rPr>
-                                <w:noProof/>
-                                <w:szCs w:val="20"/>
-                              </w:rPr>
-                            </w:pPr>
-                            <w:bookmarkStart w:id="408" w:name="_Toc116239873"/>
-                            <w:r>
-                              <w:t xml:space="preserve">Figure </w:t>
-                            </w:r>
-                            <w:r>
-                              <w:fldChar w:fldCharType="begin"/>
-                            </w:r>
-                            <w:r>
-                              <w:instrText xml:space="preserve"> SEQ Figure \* ARABIC </w:instrText>
-                            </w:r>
-                            <w:r>
-                              <w:fldChar w:fldCharType="separate"/>
-                            </w:r>
-                            <w:r>
-                              <w:rPr>
-                                <w:noProof/>
-                              </w:rPr>
-                              <w:t>4</w:t>
-                            </w:r>
-                            <w:r>
-                              <w:rPr>
-                                <w:noProof/>
-                              </w:rPr>
-                              <w:fldChar w:fldCharType="end"/>
-                            </w:r>
-                            <w:r>
-                              <w:t xml:space="preserve"> - Iterative Life Cycle</w:t>
-                            </w:r>
-                            <w:bookmarkEnd w:id="408"/>
-                          </w:p>
-                        </w:txbxContent>
-                      </wps:txbx>
-                      <wps:bodyPr rot="0" spcFirstLastPara="0" vertOverflow="overflow" horzOverflow="overflow" vert="horz" wrap="square" lIns="0" tIns="0" rIns="0" bIns="0" numCol="1" spcCol="0" rtlCol="0" fromWordArt="0" anchor="t" anchorCtr="0" forceAA="0" compatLnSpc="1">
-                        <a:prstTxWarp prst="textNoShape">
-                          <a:avLst/>
-                        </a:prstTxWarp>
-                        <a:spAutoFit/>
-                      </wps:bodyPr>
-                    </wps:wsp>
-                  </a:graphicData>
-                </a:graphic>
-              </wp:anchor>
-            </w:drawing>
-          </mc:Choice>
-          <mc:Fallback>
-            <w:pict>
-              <v:shapetype w14:anchorId="5AF5DFD8" id="_x0000_t202" coordsize="21600,21600" o:spt="202" path="m,l,21600r21600,l21600,xe">
-                <v:stroke joinstyle="miter"/>
-                <v:path gradientshapeok="t" o:connecttype="rect"/>
-              </v:shapetype>
-              <v:shape id="Text Box 8" o:spid="_x0000_s1026" type="#_x0000_t202" style="position:absolute;left:0;text-align:left;margin-left:24.45pt;margin-top:457.9pt;width:398.45pt;height:.05pt;z-index:251663360;visibility:visible;mso-wrap-style:square;mso-wrap-distance-left:9pt;mso-wrap-distance-top:0;mso-wrap-distance-right:9pt;mso-wrap-distance-bottom:0;mso-position-horizontal:absolute;mso-position-horizontal-relative:text;mso-position-vertical:absolute;mso-position-vertical-relative:text;v-text-anchor:top" o:gfxdata="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" stroked="f">
-                <v:textbox style="mso-fit-shape-to-text:t" inset="0,0,0,0">
-                  <w:txbxContent>
-                    <w:p>
-                      <w:pPr>
-                        <w:pStyle w:val="Caption"/>
-                        <w:rPr>
-                          <w:noProof/>
-                          <w:szCs w:val="20"/>
-                        </w:rPr>
-                      </w:pPr>
-                      <w:bookmarkStart w:id="409" w:name="_Toc116239873"/>
-                      <w:r>
-                        <w:t xml:space="preserve">Figure </w:t>
-                      </w:r>
-                      <w:r>
-                        <w:fldChar w:fldCharType="begin"/>
-                      </w:r>
-                      <w:r>
-                        <w:instrText xml:space="preserve"> SEQ Figure \* ARABIC </w:instrText>
-                      </w:r>
-                      <w:r>
-                        <w:fldChar w:fldCharType="separate"/>
-                      </w:r>
-                      <w:r>
-                        <w:rPr>
-                          <w:noProof/>
-                        </w:rPr>
-                        <w:t>4</w:t>
-                      </w:r>
-                      <w:r>
-                        <w:rPr>
-                          <w:noProof/>
-                        </w:rPr>
-                        <w:fldChar w:fldCharType="end"/>
-                      </w:r>
-                      <w:r>
-                        <w:t xml:space="preserve"> - Iterative Life Cycle</w:t>
-                      </w:r>
-                      <w:bookmarkEnd w:id="409"/>
-                    </w:p>
-                  </w:txbxContent>
-                </v:textbox>
-              </v:shape>
-            </w:pict>
-          </mc:Fallback>
-        </mc:AlternateContent>
-      </w:r>
-      <w:r>
-        <w:rPr>
-          <w:noProof/>
-          <w:lang w:val="en-GB" w:eastAsia="en-GB"/>
-        </w:rPr>
         <w:drawing>
-          <wp:anchor distT="0" distB="0" distL="114300" distR="114300" simplePos="0" relativeHeight="251661312" behindDoc="0" locked="0" layoutInCell="1" allowOverlap="1" wp14:anchorId="70994E89" wp14:editId="7931BCFD">
+          <wp:anchor distT="0" distB="0" distL="114300" distR="114300" simplePos="0" relativeHeight="251661312" behindDoc="0" locked="0" layoutInCell="1" allowOverlap="1" wp14:anchorId="70994E89" wp14:editId="717298B5">
             <wp:simplePos x="0" y="0"/>
-            <wp:positionH relativeFrom="column">
-              <wp:posOffset>310515</wp:posOffset>
+            <wp:positionH relativeFrom="page">
+              <wp:align>center</wp:align>
             </wp:positionH>
             <wp:positionV relativeFrom="paragraph">
-              <wp:posOffset>1061085</wp:posOffset>
+              <wp:posOffset>9096</wp:posOffset>
             </wp:positionV>
-            <wp:extent cx="5060315" cy="4697095"/>
-            <wp:effectExtent l="0" t="0" r="6985" b="8255"/>
+            <wp:extent cx="4286580" cy="3978897"/>
+            <wp:effectExtent l="0" t="0" r="0" b="3175"/>
             <wp:wrapNone/>
             <wp:docPr id="7" name="Picture 7" descr="C:\Users\Hano Strydom\AppData\Local\Microsoft\Windows\INetCache\Content.Word\Iterative Life Cycle.png"/>
             <wp:cNvGraphicFramePr>
@@ -19418,7 +19293,7 @@
                   <pic:spPr bwMode="auto">
                     <a:xfrm>
                       <a:off x="0" y="0"/>
-                      <a:ext cx="5060315" cy="4697095"/>
+                      <a:ext cx="4286580" cy="3978897"/>
                     </a:xfrm>
                     <a:prstGeom prst="rect">
                       <a:avLst/>
@@ -19440,45 +19315,6 @@
           </wp:anchor>
         </w:drawing>
       </w:r>
-      <w:r>
-        <w:t xml:space="preserve">There are different types of </w:t>
-      </w:r>
-      <w:r>
-        <w:t>types of</w:t>
-      </w:r>
-      <w:r>
-        <w:t xml:space="preserve"> life cycles that can be used</w:t>
-      </w:r>
-      <w:r>
-        <w:t xml:space="preserve"> from different methodologies</w:t>
-      </w:r>
-      <w:r>
-        <w:t xml:space="preserve">, and these life cycles are variations of the SDLC, such as Waterfall </w:t>
-      </w:r>
-      <w:r>
-        <w:t>life cycle</w:t>
-      </w:r>
-      <w:r>
-        <w:t xml:space="preserve">, </w:t>
-      </w:r>
-      <w:r>
-        <w:t>agile</w:t>
-      </w:r>
-      <w:r>
-        <w:t xml:space="preserve"> </w:t>
-      </w:r>
-      <w:r>
-        <w:t xml:space="preserve">life cycle </w:t>
-      </w:r>
-      <w:r>
-        <w:t xml:space="preserve">and </w:t>
-      </w:r>
-      <w:r>
-        <w:t xml:space="preserve">iterative life cycle. </w:t>
-      </w:r>
-      <w:r>
-        <w:t xml:space="preserve">The life cycle followed for developing this projects artefact is the iterative life cycle. </w:t>
-      </w:r>
     </w:p>
     <w:p/>
     <w:p/>
@@ -19489,7 +19325,205 @@
     <w:p/>
     <w:p/>
     <w:p/>
-    <w:p/>
+    <w:p>
+      <w:r>
+        <w:rPr>
+          <w:noProof/>
+          <w:lang w:val="en-GB" w:eastAsia="en-GB"/>
+        </w:rPr>
+        <mc:AlternateContent>
+          <mc:Choice Requires="wps">
+            <w:drawing>
+              <wp:anchor distT="0" distB="0" distL="114300" distR="114300" simplePos="0" relativeHeight="251663360" behindDoc="0" locked="0" layoutInCell="1" allowOverlap="1" wp14:anchorId="5AF5DFD8" wp14:editId="45B87F2F">
+                <wp:simplePos x="0" y="0"/>
+                <wp:positionH relativeFrom="margin">
+                  <wp:align>center</wp:align>
+                </wp:positionH>
+                <wp:positionV relativeFrom="paragraph">
+                  <wp:posOffset>34602</wp:posOffset>
+                </wp:positionV>
+                <wp:extent cx="2732629" cy="169138"/>
+                <wp:effectExtent l="0" t="0" r="0" b="2540"/>
+                <wp:wrapNone/>
+                <wp:docPr id="8" name="Text Box 8"/>
+                <wp:cNvGraphicFramePr/>
+                <a:graphic xmlns:a="http://schemas.openxmlformats.org/drawingml/2006/main">
+                  <a:graphicData uri="http://schemas.microsoft.com/office/word/2010/wordprocessingShape">
+                    <wps:wsp>
+                      <wps:cNvSpPr txBox="1"/>
+                      <wps:spPr>
+                        <a:xfrm>
+                          <a:off x="0" y="0"/>
+                          <a:ext cx="2732629" cy="169138"/>
+                        </a:xfrm>
+                        <a:prstGeom prst="rect">
+                          <a:avLst/>
+                        </a:prstGeom>
+                        <a:solidFill>
+                          <a:prstClr val="white"/>
+                        </a:solidFill>
+                        <a:ln>
+                          <a:noFill/>
+                        </a:ln>
+                      </wps:spPr>
+                      <wps:txbx>
+                        <w:txbxContent>
+                          <w:p>
+                            <w:pPr>
+                              <w:pStyle w:val="Caption"/>
+                              <w:rPr>
+                                <w:noProof/>
+                                <w:szCs w:val="20"/>
+                              </w:rPr>
+                            </w:pPr>
+                            <w:bookmarkStart w:id="416" w:name="_Toc116239873"/>
+                            <w:r>
+                              <w:t xml:space="preserve">Figure </w:t>
+                            </w:r>
+                            <w:fldSimple w:instr=" SEQ Figure \* ARABIC ">
+                              <w:r>
+                                <w:rPr>
+                                  <w:noProof/>
+                                </w:rPr>
+                                <w:t>4</w:t>
+                              </w:r>
+                            </w:fldSimple>
+                            <w:r>
+                              <w:t xml:space="preserve"> - Iterative Life Cycle</w:t>
+                            </w:r>
+                            <w:bookmarkEnd w:id="416"/>
+                            <w:r>
+                              <w:t xml:space="preserve"> </w:t>
+                            </w:r>
+                            <w:r>
+                              <w:fldChar w:fldCharType="begin"/>
+                            </w:r>
+                            <w:r>
+                              <w:instrText xml:space="preserve"> ADDIN EN.CITE &lt;EndNote&gt;&lt;Cite&gt;&lt;Author&gt;Okesola&lt;/Author&gt;&lt;Year&gt;2020&lt;/Year&gt;&lt;RecNum&gt;210&lt;/RecNum&gt;&lt;DisplayText&gt;(Okesola&lt;style face="italic"&gt; et al.&lt;/style&gt;, 2020)&lt;/DisplayText&gt;&lt;record&gt;&lt;rec-number&gt;210&lt;/rec-number&gt;&lt;foreign-keys&gt;&lt;key app="EN" db-id="s2xw0vz9jzefa7esev65w0pkfwtz5frps9fw" timestamp="1665051734" guid="ba1b85d1-55ec-4cce-84a1-a364c6635374"&gt;210&lt;/key&gt;&lt;/foreign-keys&gt;&lt;ref-type name="Conference Proceedings"&gt;10&lt;/ref-type&gt;&lt;contributors&gt;&lt;authors&gt;&lt;author&gt;Okesola, Olatunji J&lt;/author&gt;&lt;author&gt;Adebiyi, Ayodele A&lt;/author&gt;&lt;author&gt;Owoade, Ayoade A&lt;/author&gt;&lt;author&gt;Adeaga, Oyetunde&lt;/author&gt;&lt;author&gt;Adeyemi, Oluseyi&lt;/author&gt;&lt;author&gt;Odun-Ayo, Isaac&lt;/author&gt;&lt;/authors&gt;&lt;/contributors&gt;&lt;titles&gt;&lt;title&gt;Software Requirement in Iterative SDLC Model&lt;/title&gt;&lt;secondary-title&gt;Computer Science On-line Conference&lt;/secondary-title&gt;&lt;/titles&gt;&lt;pages&gt;26-34&lt;/pages&gt;&lt;dates&gt;&lt;year&gt;2020&lt;/year&gt;&lt;/dates&gt;&lt;publisher&gt;Springer&lt;/publisher&gt;&lt;urls&gt;&lt;/urls&gt;&lt;/record&gt;&lt;/Cite&gt;&lt;/EndNote&gt;</w:instrText>
+                            </w:r>
+                            <w:r>
+                              <w:fldChar w:fldCharType="separate"/>
+                            </w:r>
+                            <w:r>
+                              <w:rPr>
+                                <w:noProof/>
+                              </w:rPr>
+                              <w:t>(Okesola</w:t>
+                            </w:r>
+                            <w:r>
+                              <w:rPr>
+                                <w:i/>
+                                <w:noProof/>
+                              </w:rPr>
+                              <w:t xml:space="preserve"> et al.</w:t>
+                            </w:r>
+                            <w:r>
+                              <w:rPr>
+                                <w:noProof/>
+                              </w:rPr>
+                              <w:t>, 2020)</w:t>
+                            </w:r>
+                            <w:r>
+                              <w:fldChar w:fldCharType="end"/>
+                            </w:r>
+                          </w:p>
+                        </w:txbxContent>
+                      </wps:txbx>
+                      <wps:bodyPr rot="0" spcFirstLastPara="0" vertOverflow="overflow" horzOverflow="overflow" vert="horz" wrap="square" lIns="0" tIns="0" rIns="0" bIns="0" numCol="1" spcCol="0" rtlCol="0" fromWordArt="0" anchor="t" anchorCtr="0" forceAA="0" compatLnSpc="1">
+                        <a:prstTxWarp prst="textNoShape">
+                          <a:avLst/>
+                        </a:prstTxWarp>
+                        <a:noAutofit/>
+                      </wps:bodyPr>
+                    </wps:wsp>
+                  </a:graphicData>
+                </a:graphic>
+                <wp14:sizeRelH relativeFrom="margin">
+                  <wp14:pctWidth>0</wp14:pctWidth>
+                </wp14:sizeRelH>
+                <wp14:sizeRelV relativeFrom="margin">
+                  <wp14:pctHeight>0</wp14:pctHeight>
+                </wp14:sizeRelV>
+              </wp:anchor>
+            </w:drawing>
+          </mc:Choice>
+          <mc:Fallback>
+            <w:pict>
+              <v:shapetype w14:anchorId="5AF5DFD8" id="_x0000_t202" coordsize="21600,21600" o:spt="202" path="m,l,21600r21600,l21600,xe">
+                <v:stroke joinstyle="miter"/>
+                <v:path gradientshapeok="t" o:connecttype="rect"/>
+              </v:shapetype>
+              <v:shape id="Text Box 8" o:spid="_x0000_s1026" type="#_x0000_t202" style="position:absolute;left:0;text-align:left;margin-left:0;margin-top:2.7pt;width:215.15pt;height:13.3pt;z-index:251663360;visibility:visible;mso-wrap-style:square;mso-width-percent:0;mso-height-percent:0;mso-wrap-distance-left:9pt;mso-wrap-distance-top:0;mso-wrap-distance-right:9pt;mso-wrap-distance-bottom:0;mso-position-horizontal:center;mso-position-horizontal-relative:margin;mso-position-vertical:absolute;mso-position-vertical-relative:text;mso-width-percent:0;mso-height-percent:0;mso-width-relative:margin;mso-height-relative:margin;v-text-anchor:top" o:gfxdata="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" stroked="f">
+                <v:textbox inset="0,0,0,0">
+                  <w:txbxContent>
+                    <w:p>
+                      <w:pPr>
+                        <w:pStyle w:val="Caption"/>
+                        <w:rPr>
+                          <w:noProof/>
+                          <w:szCs w:val="20"/>
+                        </w:rPr>
+                      </w:pPr>
+                      <w:bookmarkStart w:id="417" w:name="_Toc116239873"/>
+                      <w:r>
+                        <w:t xml:space="preserve">Figure </w:t>
+                      </w:r>
+                      <w:fldSimple w:instr=" SEQ Figure \* ARABIC ">
+                        <w:r>
+                          <w:rPr>
+                            <w:noProof/>
+                          </w:rPr>
+                          <w:t>4</w:t>
+                        </w:r>
+                      </w:fldSimple>
+                      <w:r>
+                        <w:t xml:space="preserve"> - Iterative Life Cycle</w:t>
+                      </w:r>
+                      <w:bookmarkEnd w:id="417"/>
+                      <w:r>
+                        <w:t xml:space="preserve"> </w:t>
+                      </w:r>
+                      <w:r>
+                        <w:fldChar w:fldCharType="begin"/>
+                      </w:r>
+                      <w:r>
+                        <w:instrText xml:space="preserve"> ADDIN EN.CITE &lt;EndNote&gt;&lt;Cite&gt;&lt;Author&gt;Okesola&lt;/Author&gt;&lt;Year&gt;2020&lt;/Year&gt;&lt;RecNum&gt;210&lt;/RecNum&gt;&lt;DisplayText&gt;(Okesola&lt;style face="italic"&gt; et al.&lt;/style&gt;, 2020)&lt;/DisplayText&gt;&lt;record&gt;&lt;rec-number&gt;210&lt;/rec-number&gt;&lt;foreign-keys&gt;&lt;key app="EN" db-id="s2xw0vz9jzefa7esev65w0pkfwtz5frps9fw" timestamp="1665051734" guid="ba1b85d1-55ec-4cce-84a1-a364c6635374"&gt;210&lt;/key&gt;&lt;/foreign-keys&gt;&lt;ref-type name="Conference Proceedings"&gt;10&lt;/ref-type&gt;&lt;contributors&gt;&lt;authors&gt;&lt;author&gt;Okesola, Olatunji J&lt;/author&gt;&lt;author&gt;Adebiyi, Ayodele A&lt;/author&gt;&lt;author&gt;Owoade, Ayoade A&lt;/author&gt;&lt;author&gt;Adeaga, Oyetunde&lt;/author&gt;&lt;author&gt;Adeyemi, Oluseyi&lt;/author&gt;&lt;author&gt;Odun-Ayo, Isaac&lt;/author&gt;&lt;/authors&gt;&lt;/contributors&gt;&lt;titles&gt;&lt;title&gt;Software Requirement in Iterative SDLC Model&lt;/title&gt;&lt;secondary-title&gt;Computer Science On-line Conference&lt;/secondary-title&gt;&lt;/titles&gt;&lt;pages&gt;26-34&lt;/pages&gt;&lt;dates&gt;&lt;year&gt;2020&lt;/year&gt;&lt;/dates&gt;&lt;publisher&gt;Springer&lt;/publisher&gt;&lt;urls&gt;&lt;/urls&gt;&lt;/record&gt;&lt;/Cite&gt;&lt;/EndNote&gt;</w:instrText>
+                      </w:r>
+                      <w:r>
+                        <w:fldChar w:fldCharType="separate"/>
+                      </w:r>
+                      <w:r>
+                        <w:rPr>
+                          <w:noProof/>
+                        </w:rPr>
+                        <w:t>(Okesola</w:t>
+                      </w:r>
+                      <w:r>
+                        <w:rPr>
+                          <w:i/>
+                          <w:noProof/>
+                        </w:rPr>
+                        <w:t xml:space="preserve"> et al.</w:t>
+                      </w:r>
+                      <w:r>
+                        <w:rPr>
+                          <w:noProof/>
+                        </w:rPr>
+                        <w:t>, 2020)</w:t>
+                      </w:r>
+                      <w:r>
+                        <w:fldChar w:fldCharType="end"/>
+                      </w:r>
+                    </w:p>
+                  </w:txbxContent>
+                </v:textbox>
+                <w10:wrap anchorx="margin"/>
+              </v:shape>
+            </w:pict>
+          </mc:Fallback>
+        </mc:AlternateContent>
+      </w:r>
+    </w:p>
     <w:p>
       <w:r>
         <w:lastRenderedPageBreak/>
@@ -19538,16 +19572,25 @@
       <w:r>
         <w:t xml:space="preserve"> needed before the </w:t>
       </w:r>
-      <w:proofErr w:type="gramStart"/>
-      <w:r>
-        <w:t>Building</w:t>
-      </w:r>
-      <w:proofErr w:type="gramEnd"/>
-      <w:r>
-        <w:t xml:space="preserve"> cycles can start. </w:t>
-      </w:r>
-      <w:r>
-        <w:t xml:space="preserve">Each build is a functionality that is added to the artefact, and needs to be completed, testes and implemented before the next build can begin. </w:t>
+      <w:r>
+        <w:t>b</w:t>
+      </w:r>
+      <w:r>
+        <w:t xml:space="preserve">uilding cycles can start. </w:t>
+      </w:r>
+      <w:commentRangeStart w:id="418"/>
+      <w:r>
+        <w:t>Each build is a functionality</w:t>
+      </w:r>
+      <w:commentRangeEnd w:id="418"/>
+      <w:r>
+        <w:rPr>
+          <w:rStyle w:val="CommentReference"/>
+        </w:rPr>
+        <w:commentReference w:id="418"/>
+      </w:r>
+      <w:r>
+        <w:t xml:space="preserve"> that is added to the artefact, and needs to be completed, testes and implemented before the next build can begin. </w:t>
       </w:r>
       <w:r>
         <w:t xml:space="preserve">Iterative life cycle is very easy to implement when using it with the Design Science Research methodology, and allows the </w:t>
@@ -19622,18 +19665,32 @@
         </w:numPr>
       </w:pPr>
       <w:r>
-        <w:t>Can easily decide to add new functionalities and requirements</w:t>
+        <w:t xml:space="preserve">Can easily add new functionalities and </w:t>
+      </w:r>
+      <w:r>
+        <w:t xml:space="preserve">revise the </w:t>
+      </w:r>
+      <w:r>
+        <w:t>requirements</w:t>
+      </w:r>
+    </w:p>
+    <w:p>
+      <w:r>
+        <w:t xml:space="preserve">GitHub is used for version control throughout the project, </w:t>
+      </w:r>
+      <w:r>
+        <w:t xml:space="preserve">and the iterative life cycle will enable anybody to co-create and add functionality to the artefact, while having a functioning version available at all times. </w:t>
       </w:r>
     </w:p>
     <w:p>
       <w:pPr>
         <w:pStyle w:val="Heading2"/>
       </w:pPr>
-      <w:bookmarkStart w:id="410" w:name="_Toc116239855"/>
+      <w:bookmarkStart w:id="419" w:name="_Toc116239855"/>
       <w:r>
         <w:t>Description of the development of the artefact</w:t>
       </w:r>
-      <w:bookmarkEnd w:id="410"/>
+      <w:bookmarkEnd w:id="419"/>
     </w:p>
     <w:p>
       <w:r>
@@ -19667,7 +19724,7 @@
         <w:t xml:space="preserve"> the goal of the artefact is to determine whether students understand their work with the use of facial recognition. </w:t>
       </w:r>
       <w:r>
-        <w:t>It was also determined that the due date for the project / artefact to be finished is the 20</w:t>
+        <w:t>It was also determined that the due date for the artefact to be finished is the 20</w:t>
       </w:r>
       <w:r>
         <w:rPr>
@@ -19683,11 +19740,9 @@
       <w:r>
         <w:t xml:space="preserve">A goal and due date </w:t>
       </w:r>
-      <w:proofErr w:type="gramStart"/>
-      <w:r>
-        <w:t>was</w:t>
-      </w:r>
-      <w:proofErr w:type="gramEnd"/>
+      <w:r>
+        <w:t>were</w:t>
+      </w:r>
       <w:r>
         <w:t xml:space="preserve"> determined, but before the development could begin, the requirements needed to be defined</w:t>
       </w:r>
@@ -19746,10 +19801,32 @@
         <w:t>expression</w:t>
       </w:r>
       <w:r>
-        <w:t xml:space="preserve"> the person is displaying</w:t>
-      </w:r>
-      <w:r>
-        <w:t xml:space="preserve"> and display the expression</w:t>
+        <w:t xml:space="preserve"> the person is </w:t>
+      </w:r>
+      <w:commentRangeStart w:id="420"/>
+      <w:commentRangeStart w:id="421"/>
+      <w:r>
+        <w:t>exhibiting</w:t>
+      </w:r>
+      <w:r>
+        <w:t xml:space="preserve"> </w:t>
+      </w:r>
+      <w:commentRangeEnd w:id="420"/>
+      <w:r>
+        <w:rPr>
+          <w:rStyle w:val="CommentReference"/>
+        </w:rPr>
+        <w:commentReference w:id="420"/>
+      </w:r>
+      <w:commentRangeEnd w:id="421"/>
+      <w:r>
+        <w:rPr>
+          <w:rStyle w:val="CommentReference"/>
+        </w:rPr>
+        <w:commentReference w:id="421"/>
+      </w:r>
+      <w:r>
+        <w:t>and display the expression</w:t>
       </w:r>
     </w:p>
     <w:p>
@@ -19786,13 +19863,11 @@
       <w:r>
         <w:t xml:space="preserve">One of the advantages of the iterative life cycle is that the requirements can </w:t>
       </w:r>
-      <w:proofErr w:type="gramStart"/>
-      <w:r>
-        <w:t>change</w:t>
-      </w:r>
-      <w:proofErr w:type="gramEnd"/>
-      <w:r>
-        <w:t xml:space="preserve"> and new functionalities can easily be added, and throughout the build, new requirements were also added to the initial requirements list:</w:t>
+      <w:r>
+        <w:t>change,</w:t>
+      </w:r>
+      <w:r>
+        <w:t xml:space="preserve"> and new functionalities can easily be added, and throughout the build new requirements were also added to the initial requirements list:</w:t>
       </w:r>
     </w:p>
     <w:p>
@@ -19819,7 +19894,33 @@
         </w:numPr>
       </w:pPr>
       <w:r>
-        <w:t>Remove the emotion and only display text saying ‘student’</w:t>
+        <w:t xml:space="preserve">Hide </w:t>
+      </w:r>
+      <w:r>
+        <w:t>the emotion</w:t>
+      </w:r>
+      <w:r>
+        <w:t xml:space="preserve"> for each student</w:t>
+      </w:r>
+      <w:r>
+        <w:t xml:space="preserve"> and only display text </w:t>
+      </w:r>
+      <w:r>
+        <w:t>indicating</w:t>
+      </w:r>
+      <w:commentRangeStart w:id="422"/>
+      <w:r>
+        <w:t xml:space="preserve"> </w:t>
+      </w:r>
+      <w:commentRangeEnd w:id="422"/>
+      <w:r>
+        <w:rPr>
+          <w:rStyle w:val="CommentReference"/>
+        </w:rPr>
+        <w:commentReference w:id="422"/>
+      </w:r>
+      <w:r>
+        <w:t>‘student’</w:t>
       </w:r>
     </w:p>
     <w:p>
@@ -19834,7 +19935,16 @@
         <w:t>Keep track of general sentimen</w:t>
       </w:r>
       <w:r>
-        <w:t>t for a time the lecturer provides</w:t>
+        <w:t>t for a time</w:t>
+      </w:r>
+      <w:r>
+        <w:t xml:space="preserve"> period</w:t>
+      </w:r>
+      <w:r>
+        <w:t xml:space="preserve"> the </w:t>
+      </w:r>
+      <w:r>
+        <w:t>lecturer specifies</w:t>
       </w:r>
     </w:p>
     <w:p>
@@ -19846,6 +19956,7 @@
         </w:numPr>
       </w:pPr>
       <w:r>
+        <w:lastRenderedPageBreak/>
         <w:t xml:space="preserve">Write the general sentiment for the time period in a comma separated </w:t>
       </w:r>
       <w:r>
@@ -19875,7 +19986,6 @@
     </w:p>
     <w:p>
       <w:r>
-        <w:lastRenderedPageBreak/>
         <w:t xml:space="preserve">After finalizing the </w:t>
       </w:r>
       <w:r>
@@ -19897,13 +20007,36 @@
         <w:t xml:space="preserve">nguage, code </w:t>
       </w:r>
       <w:r>
-        <w:t>editor and resource manager</w:t>
+        <w:t>editor</w:t>
+      </w:r>
+      <w:r>
+        <w:t xml:space="preserve">, </w:t>
+      </w:r>
+      <w:r>
+        <w:t>resource manager</w:t>
       </w:r>
       <w:r>
         <w:t xml:space="preserve"> and technologies</w:t>
       </w:r>
       <w:r>
-        <w:t xml:space="preserve"> needed to be decided. </w:t>
+        <w:t xml:space="preserve"> needed to</w:t>
+      </w:r>
+      <w:commentRangeStart w:id="423"/>
+      <w:r>
+        <w:t xml:space="preserve"> be </w:t>
+      </w:r>
+      <w:commentRangeEnd w:id="423"/>
+      <w:r>
+        <w:t>determined</w:t>
+      </w:r>
+      <w:r>
+        <w:rPr>
+          <w:rStyle w:val="CommentReference"/>
+        </w:rPr>
+        <w:commentReference w:id="423"/>
+      </w:r>
+      <w:r>
+        <w:t xml:space="preserve">. </w:t>
       </w:r>
       <w:r>
         <w:t xml:space="preserve">Python was chosen as the programming language seeing a lot of libraries can be used in aiding the development of the artefact. </w:t>
@@ -19921,7 +20054,51 @@
         <w:t xml:space="preserve">It is easy to use and has a familiar feel to it. </w:t>
       </w:r>
       <w:r>
-        <w:t xml:space="preserve">Different extensions such as co-pilot and GitHub aided in the development of the artefact. </w:t>
+        <w:t xml:space="preserve">Different extensions such as </w:t>
+      </w:r>
+      <w:r>
+        <w:t>“</w:t>
+      </w:r>
+      <w:commentRangeStart w:id="424"/>
+      <w:r>
+        <w:t>C</w:t>
+      </w:r>
+      <w:r>
+        <w:t>o-</w:t>
+      </w:r>
+      <w:r>
+        <w:t>P</w:t>
+      </w:r>
+      <w:r>
+        <w:t>ilot</w:t>
+      </w:r>
+      <w:r>
+        <w:t>”</w:t>
+      </w:r>
+      <w:r>
+        <w:t xml:space="preserve"> </w:t>
+      </w:r>
+      <w:commentRangeEnd w:id="424"/>
+      <w:r>
+        <w:rPr>
+          <w:rStyle w:val="CommentReference"/>
+        </w:rPr>
+        <w:commentReference w:id="424"/>
+      </w:r>
+      <w:r>
+        <w:t xml:space="preserve">and </w:t>
+      </w:r>
+      <w:r>
+        <w:t>“</w:t>
+      </w:r>
+      <w:r>
+        <w:t>GitHub</w:t>
+      </w:r>
+      <w:r>
+        <w:t>”</w:t>
+      </w:r>
+      <w:r>
+        <w:t xml:space="preserve"> aided in the development of the artefact. </w:t>
       </w:r>
       <w:r>
         <w:t xml:space="preserve">The resource manager that was used is </w:t>
@@ -19948,18 +20125,36 @@
         <w:t xml:space="preserve">. </w:t>
       </w:r>
       <w:r>
-        <w:t xml:space="preserve">Seeing as the goal is to use facial recognition </w:t>
-      </w:r>
-      <w:proofErr w:type="gramStart"/>
-      <w:r>
-        <w:t>is</w:t>
-      </w:r>
-      <w:proofErr w:type="gramEnd"/>
-      <w:r>
-        <w:t xml:space="preserve"> was obvious that a computer and </w:t>
-      </w:r>
-      <w:r>
-        <w:t xml:space="preserve">some sort of camera was needed. A Hikvision 1080p webcam and a North-West University computer was used. </w:t>
+        <w:t>Seeing as the goal is to use facial recognition</w:t>
+      </w:r>
+      <w:r>
+        <w:t>, a</w:t>
+      </w:r>
+      <w:r>
+        <w:t xml:space="preserve"> </w:t>
+      </w:r>
+      <w:r>
+        <w:t>computer and some sort of camera was needed</w:t>
+      </w:r>
+      <w:r>
+        <w:t xml:space="preserve">. A Hikvision 1080p webcam and a </w:t>
+      </w:r>
+      <w:r>
+        <w:t>general</w:t>
+      </w:r>
+      <w:commentRangeStart w:id="425"/>
+      <w:r>
+        <w:t xml:space="preserve"> </w:t>
+      </w:r>
+      <w:commentRangeEnd w:id="425"/>
+      <w:r>
+        <w:rPr>
+          <w:rStyle w:val="CommentReference"/>
+        </w:rPr>
+        <w:commentReference w:id="425"/>
+      </w:r>
+      <w:r>
+        <w:t xml:space="preserve">computer was used. </w:t>
       </w:r>
     </w:p>
     <w:p>
@@ -19967,7 +20162,13 @@
         <w:t xml:space="preserve">It is important to note that not every build would satisfy a </w:t>
       </w:r>
       <w:r>
-        <w:t>requirement but</w:t>
+        <w:t>requirement</w:t>
+      </w:r>
+      <w:r>
+        <w:t xml:space="preserve"> in its entirety</w:t>
+      </w:r>
+      <w:r>
+        <w:t xml:space="preserve"> but</w:t>
       </w:r>
       <w:r>
         <w:t xml:space="preserve"> could be part of the completion of a specific requirement. </w:t>
@@ -19984,14 +20185,23 @@
       <w:r>
         <w:t xml:space="preserve">1’ could </w:t>
       </w:r>
-      <w:r>
-        <w:t xml:space="preserve">begin. </w:t>
-      </w:r>
-    </w:p>
-    <w:p>
-      <w:pPr>
-        <w:spacing w:after="0" w:line="240" w:lineRule="auto"/>
-        <w:jc w:val="left"/>
+      <w:commentRangeStart w:id="426"/>
+      <w:r>
+        <w:t>begin</w:t>
+      </w:r>
+      <w:commentRangeEnd w:id="426"/>
+      <w:r>
+        <w:rPr>
+          <w:rStyle w:val="CommentReference"/>
+        </w:rPr>
+        <w:commentReference w:id="426"/>
+      </w:r>
+      <w:r>
+        <w:t xml:space="preserve">. </w:t>
+      </w:r>
+    </w:p>
+    <w:p>
+      <w:pPr>
         <w:rPr>
           <w:b/>
         </w:rPr>
@@ -20000,35 +20210,29 @@
         <w:rPr>
           <w:b/>
         </w:rPr>
-        <w:br w:type="page"/>
-      </w:r>
-    </w:p>
-    <w:p>
-      <w:pPr>
+        <w:t>Build 1:</w:t>
+      </w:r>
+      <w:r>
         <w:rPr>
           <w:b/>
         </w:rPr>
-      </w:pPr>
-      <w:r>
-        <w:rPr>
-          <w:b/>
-        </w:rPr>
-        <w:lastRenderedPageBreak/>
-        <w:t>Build 1:</w:t>
-      </w:r>
-      <w:r>
-        <w:rPr>
-          <w:b/>
-        </w:rPr>
         <w:t xml:space="preserve"> Face Detection</w:t>
       </w:r>
     </w:p>
     <w:p>
-      <w:r>
-        <w:t>The first build’</w:t>
-      </w:r>
-      <w:r>
-        <w:t xml:space="preserve">s goal was to develop a function that could </w:t>
+      <w:commentRangeStart w:id="427"/>
+      <w:commentRangeEnd w:id="427"/>
+      <w:r>
+        <w:rPr>
+          <w:rStyle w:val="CommentReference"/>
+        </w:rPr>
+        <w:commentReference w:id="427"/>
+      </w:r>
+      <w:r>
+        <w:t xml:space="preserve">The goal of the first build </w:t>
+      </w:r>
+      <w:r>
+        <w:t xml:space="preserve">was to develop a function that could </w:t>
       </w:r>
       <w:r>
         <w:t xml:space="preserve">detect human faces. </w:t>
@@ -20048,7 +20252,10 @@
     </w:p>
     <w:p>
       <w:r>
-        <w:t xml:space="preserve">Using a camera, the artefact will open a window showing what the camera sees. The video is divided into frames, and each frame is processed. First an algorithm will detect whether faces is present in the frame. The HOG facial detection algorithm will be used, seeing as it looked like one of the better algorithms discussed in Section </w:t>
+        <w:t>Using a camera, the artefact will open a window showing what the camera sees. The video is divided into frames, and each frame is processed. First an algorithm will detect whether faces is present in the frame. The HOG facial detection algorithm</w:t>
+      </w:r>
+      <w:r>
+        <w:t xml:space="preserve">, that was discussed in Section </w:t>
       </w:r>
       <w:r>
         <w:fldChar w:fldCharType="begin"/>
@@ -20066,6 +20273,15 @@
         <w:fldChar w:fldCharType="end"/>
       </w:r>
       <w:r>
+        <w:t xml:space="preserve">, </w:t>
+      </w:r>
+      <w:r>
+        <w:t xml:space="preserve">will be used seeing </w:t>
+      </w:r>
+      <w:r>
+        <w:t>it is an algorithm that will work on most computers</w:t>
+      </w:r>
+      <w:r>
         <w:t xml:space="preserve">. When a face is detected, it will draw a square around the face. These functions will be performed using the help of OpenCV, which is a free, open-source library used for computer vision and machine learning and the face_recognition library. </w:t>
       </w:r>
       <w:r>
@@ -20081,7 +20297,13 @@
         <w:t>around each</w:t>
       </w:r>
       <w:r>
-        <w:t xml:space="preserve"> face, </w:t>
+        <w:t xml:space="preserve"> face</w:t>
+      </w:r>
+      <w:r>
+        <w:t xml:space="preserve"> as shown in Figure 5</w:t>
+      </w:r>
+      <w:r>
+        <w:t xml:space="preserve">, </w:t>
       </w:r>
       <w:r>
         <w:t>‘</w:t>
@@ -20108,6 +20330,10 @@
         <w:jc w:val="center"/>
       </w:pPr>
       <w:r>
+        <w:rPr>
+          <w:noProof/>
+        </w:rPr>
+        <w:lastRenderedPageBreak/>
         <w:drawing>
           <wp:inline distT="0" distB="0" distL="0" distR="0" wp14:anchorId="748E8D52" wp14:editId="72D15173">
             <wp:extent cx="3070746" cy="2447470"/>
@@ -20157,32 +20383,22 @@
         <w:pStyle w:val="Caption"/>
         <w:jc w:val="center"/>
       </w:pPr>
-      <w:bookmarkStart w:id="411" w:name="_Toc116239874"/>
+      <w:bookmarkStart w:id="428" w:name="_Toc116239874"/>
       <w:r>
         <w:t xml:space="preserve">Figure </w:t>
       </w:r>
-      <w:r>
-        <w:fldChar w:fldCharType="begin"/>
-      </w:r>
-      <w:r>
-        <w:instrText xml:space="preserve"> SEQ Figure \* ARABIC </w:instrText>
-      </w:r>
-      <w:r>
-        <w:fldChar w:fldCharType="separate"/>
-      </w:r>
-      <w:r>
-        <w:rPr>
-          <w:noProof/>
-        </w:rPr>
-        <w:t>5</w:t>
-      </w:r>
-      <w:r>
-        <w:fldChar w:fldCharType="end"/>
-      </w:r>
+      <w:fldSimple w:instr=" SEQ Figure \* ARABIC ">
+        <w:r>
+          <w:rPr>
+            <w:noProof/>
+          </w:rPr>
+          <w:t>5</w:t>
+        </w:r>
+      </w:fldSimple>
       <w:r>
         <w:t xml:space="preserve"> - Facial Detection</w:t>
       </w:r>
-      <w:bookmarkEnd w:id="411"/>
+      <w:bookmarkEnd w:id="428"/>
     </w:p>
     <w:p>
       <w:pPr>
@@ -20228,13 +20444,7 @@
         <w:rPr>
           <w:bCs/>
         </w:rPr>
-        <w:t>In order to determine whether the detected person is confused, neutral or happy, it firsts needs to determine the expression that the person expresses</w:t>
-      </w:r>
-      <w:r>
-        <w:rPr>
-          <w:bCs/>
-        </w:rPr>
-        <w:t>, and therefore the</w:t>
+        <w:t>In order to determine whether the detected person is confused, neutral or happy, it firsts needs to determine the expression that the person expresses, and therefore the</w:t>
       </w:r>
       <w:r>
         <w:rPr>
@@ -20301,14 +20511,7 @@
         <w:rPr>
           <w:bCs/>
         </w:rPr>
-        <w:t xml:space="preserve"> that was </w:t>
-      </w:r>
-      <w:r>
-        <w:rPr>
-          <w:bCs/>
-        </w:rPr>
-        <w:lastRenderedPageBreak/>
-        <w:t xml:space="preserve">used for </w:t>
+        <w:t xml:space="preserve"> that was used for </w:t>
       </w:r>
       <w:r>
         <w:rPr>
@@ -20338,13 +20541,25 @@
         <w:rPr>
           <w:bCs/>
         </w:rPr>
-        <w:t>These files are part of his GitHub repository under the MIT license</w:t>
-      </w:r>
-      <w:r>
-        <w:rPr>
-          <w:bCs/>
-        </w:rPr>
-        <w:t xml:space="preserve">, meaning it is free to use. </w:t>
+        <w:t xml:space="preserve">These files are part of his GitHub repository under the MIT </w:t>
+      </w:r>
+      <w:r>
+        <w:rPr>
+          <w:bCs/>
+        </w:rPr>
+        <w:t xml:space="preserve">free to use </w:t>
+      </w:r>
+      <w:r>
+        <w:rPr>
+          <w:bCs/>
+        </w:rPr>
+        <w:t>license</w:t>
+      </w:r>
+      <w:r>
+        <w:rPr>
+          <w:bCs/>
+        </w:rPr>
+        <w:t xml:space="preserve">. </w:t>
       </w:r>
       <w:r>
         <w:rPr>
@@ -20372,11 +20587,20 @@
       <w:r>
         <w:rPr>
           <w:bCs/>
+          <w:noProof/>
         </w:rPr>
         <w:drawing>
-          <wp:inline distT="0" distB="0" distL="0" distR="0" wp14:anchorId="074B4744" wp14:editId="093C6DF4">
+          <wp:anchor distT="0" distB="0" distL="114300" distR="114300" simplePos="0" relativeHeight="251673600" behindDoc="1" locked="0" layoutInCell="1" allowOverlap="1" wp14:anchorId="074B4744" wp14:editId="0FC43AC2">
+            <wp:simplePos x="0" y="0"/>
+            <wp:positionH relativeFrom="margin">
+              <wp:posOffset>-635</wp:posOffset>
+            </wp:positionH>
+            <wp:positionV relativeFrom="paragraph">
+              <wp:posOffset>6350</wp:posOffset>
+            </wp:positionV>
             <wp:extent cx="5940425" cy="965835"/>
             <wp:effectExtent l="0" t="0" r="3175" b="5715"/>
+            <wp:wrapNone/>
             <wp:docPr id="11" name="Picture 11"/>
             <wp:cNvGraphicFramePr>
               <a:graphicFrameLocks xmlns:a="http://schemas.openxmlformats.org/drawingml/2006/main" noChangeAspect="1"/>
@@ -20389,7 +20613,13 @@
                     <pic:cNvPicPr/>
                   </pic:nvPicPr>
                   <pic:blipFill>
-                    <a:blip r:embed="rId23"/>
+                    <a:blip r:embed="rId23">
+                      <a:extLst>
+                        <a:ext uri="{28A0092B-C50C-407E-A947-70E740481C1C}">
+                          <a14:useLocalDpi xmlns:a14="http://schemas.microsoft.com/office/drawing/2010/main" val="0"/>
+                        </a:ext>
+                      </a:extLst>
+                    </a:blip>
                     <a:stretch>
                       <a:fillRect/>
                     </a:stretch>
@@ -20406,57 +20636,66 @@
                 </pic:pic>
               </a:graphicData>
             </a:graphic>
-          </wp:inline>
+            <wp14:sizeRelH relativeFrom="page">
+              <wp14:pctWidth>0</wp14:pctWidth>
+            </wp14:sizeRelH>
+            <wp14:sizeRelV relativeFrom="page">
+              <wp14:pctHeight>0</wp14:pctHeight>
+            </wp14:sizeRelV>
+          </wp:anchor>
         </w:drawing>
       </w:r>
     </w:p>
     <w:p>
       <w:pPr>
+        <w:keepNext/>
+      </w:pPr>
+    </w:p>
+    <w:p>
+      <w:pPr>
+        <w:keepNext/>
+      </w:pPr>
+    </w:p>
+    <w:p>
+      <w:pPr>
         <w:pStyle w:val="Caption"/>
-        <w:rPr>
-          <w:bCs w:val="0"/>
-        </w:rPr>
-      </w:pPr>
-      <w:bookmarkStart w:id="412" w:name="_Ref116220506"/>
-      <w:bookmarkStart w:id="413" w:name="_Toc116239875"/>
+        <w:jc w:val="center"/>
+      </w:pPr>
       <w:r>
         <w:t xml:space="preserve">Figure </w:t>
       </w:r>
-      <w:r>
-        <w:fldChar w:fldCharType="begin"/>
-      </w:r>
-      <w:r>
-        <w:instrText xml:space="preserve"> SEQ Figure \* ARABIC </w:instrText>
-      </w:r>
-      <w:r>
-        <w:fldChar w:fldCharType="separate"/>
-      </w:r>
-      <w:r>
-        <w:rPr>
-          <w:noProof/>
-        </w:rPr>
-        <w:t>6</w:t>
-      </w:r>
-      <w:r>
-        <w:fldChar w:fldCharType="end"/>
-      </w:r>
-      <w:bookmarkEnd w:id="412"/>
-      <w:r>
-        <w:t xml:space="preserve"> - Loading model and weights</w:t>
-      </w:r>
-      <w:bookmarkEnd w:id="413"/>
-    </w:p>
-    <w:p>
-      <w:pPr>
-        <w:rPr>
-          <w:bCs/>
-        </w:rPr>
-      </w:pPr>
-      <w:r>
-        <w:rPr>
-          <w:bCs/>
-        </w:rPr>
-        <w:t>The following is how the expression is detected:</w:t>
+      <w:fldSimple w:instr=" SEQ Figure \* ARABIC ">
+        <w:r>
+          <w:rPr>
+            <w:noProof/>
+          </w:rPr>
+          <w:t>6</w:t>
+        </w:r>
+      </w:fldSimple>
+      <w:r>
+        <w:t xml:space="preserve"> - </w:t>
+      </w:r>
+      <w:r>
+        <w:t>Loading model and weights</w:t>
+      </w:r>
+    </w:p>
+    <w:p>
+      <w:pPr>
+        <w:rPr>
+          <w:bCs/>
+        </w:rPr>
+      </w:pPr>
+      <w:r>
+        <w:rPr>
+          <w:bCs/>
+        </w:rPr>
+        <w:t>The expression detection process is as follows</w:t>
+      </w:r>
+      <w:r>
+        <w:rPr>
+          <w:bCs/>
+        </w:rPr>
+        <w:t>:</w:t>
       </w:r>
     </w:p>
     <w:p>
@@ -20528,6 +20767,7 @@
         <w:rPr>
           <w:bCs/>
         </w:rPr>
+        <w:lastRenderedPageBreak/>
         <w:t xml:space="preserve">The image is then converted into a </w:t>
       </w:r>
       <w:r>
@@ -20813,7 +21053,31 @@
         <w:rPr>
           <w:bCs/>
         </w:rPr>
-        <w:t xml:space="preserve">expression under the square that was drawn around the persons face in Build 1. </w:t>
+        <w:t xml:space="preserve">expression under the square that was drawn around the persons face in </w:t>
+      </w:r>
+      <w:r>
+        <w:rPr>
+          <w:bCs/>
+        </w:rPr>
+        <w:t>‘</w:t>
+      </w:r>
+      <w:r>
+        <w:rPr>
+          <w:bCs/>
+        </w:rPr>
+        <w:t>Build 1</w:t>
+      </w:r>
+      <w:r>
+        <w:rPr>
+          <w:bCs/>
+        </w:rPr>
+        <w:t>’</w:t>
+      </w:r>
+      <w:r>
+        <w:rPr>
+          <w:bCs/>
+        </w:rPr>
+        <w:t xml:space="preserve">. </w:t>
       </w:r>
       <w:r>
         <w:t>It was continuously tested</w:t>
@@ -20825,7 +21089,20 @@
         <w:rPr>
           <w:bCs/>
         </w:rPr>
-        <w:t xml:space="preserve"> in </w:t>
+        <w:t xml:space="preserve"> </w:t>
+      </w:r>
+      <w:commentRangeStart w:id="429"/>
+      <w:r>
+        <w:rPr>
+          <w:bCs/>
+        </w:rPr>
+        <w:t>in</w:t>
+      </w:r>
+      <w:r>
+        <w:rPr>
+          <w:bCs/>
+        </w:rPr>
+        <w:t xml:space="preserve"> </w:t>
       </w:r>
       <w:r>
         <w:rPr>
@@ -20837,6 +21114,63 @@
         <w:rPr>
           <w:bCs/>
         </w:rPr>
+        <w:instrText xml:space="preserve"> REF _Ref116222094 \h </w:instrText>
+      </w:r>
+      <w:r>
+        <w:rPr>
+          <w:bCs/>
+        </w:rPr>
+      </w:r>
+      <w:r>
+        <w:rPr>
+          <w:bCs/>
+        </w:rPr>
+        <w:fldChar w:fldCharType="separate"/>
+      </w:r>
+      <w:r>
+        <w:t xml:space="preserve">Figure </w:t>
+      </w:r>
+      <w:r>
+        <w:rPr>
+          <w:noProof/>
+        </w:rPr>
+        <w:t>7</w:t>
+      </w:r>
+      <w:r>
+        <w:rPr>
+          <w:bCs/>
+        </w:rPr>
+        <w:fldChar w:fldCharType="end"/>
+      </w:r>
+      <w:r>
+        <w:rPr>
+          <w:bCs/>
+        </w:rPr>
+        <w:t xml:space="preserve"> and</w:t>
+      </w:r>
+      <w:r>
+        <w:rPr>
+          <w:bCs/>
+        </w:rPr>
+        <w:t xml:space="preserve"> </w:t>
+      </w:r>
+      <w:commentRangeEnd w:id="429"/>
+      <w:r>
+        <w:rPr>
+          <w:rStyle w:val="CommentReference"/>
+        </w:rPr>
+        <w:commentReference w:id="429"/>
+      </w:r>
+      <w:r>
+        <w:rPr>
+          <w:bCs/>
+        </w:rPr>
+        <w:fldChar w:fldCharType="begin"/>
+      </w:r>
+      <w:r>
+        <w:rPr>
+          <w:bCs/>
+        </w:rPr>
         <w:instrText xml:space="preserve"> REF _Ref116222100 \h </w:instrText>
       </w:r>
       <w:r>
@@ -20869,72 +21203,16 @@
         <w:rPr>
           <w:bCs/>
         </w:rPr>
-        <w:t xml:space="preserve"> and </w:t>
-      </w:r>
-      <w:r>
-        <w:rPr>
-          <w:bCs/>
-        </w:rPr>
-        <w:fldChar w:fldCharType="begin"/>
-      </w:r>
-      <w:r>
-        <w:rPr>
-          <w:bCs/>
-        </w:rPr>
-        <w:instrText xml:space="preserve"> REF _Ref116222094 \h </w:instrText>
-      </w:r>
-      <w:r>
-        <w:rPr>
-          <w:bCs/>
-        </w:rPr>
-      </w:r>
-      <w:r>
-        <w:rPr>
-          <w:bCs/>
-        </w:rPr>
-        <w:fldChar w:fldCharType="separate"/>
-      </w:r>
-      <w:r>
-        <w:t xml:space="preserve">Figure </w:t>
-      </w:r>
-      <w:r>
-        <w:rPr>
-          <w:noProof/>
-        </w:rPr>
-        <w:t>7</w:t>
-      </w:r>
-      <w:r>
-        <w:rPr>
-          <w:bCs/>
-        </w:rPr>
-        <w:fldChar w:fldCharType="end"/>
-      </w:r>
-      <w:r>
-        <w:rPr>
-          <w:bCs/>
-        </w:rPr>
         <w:t>,</w:t>
       </w:r>
       <w:r>
-        <w:t xml:space="preserve"> and once the program detected</w:t>
-      </w:r>
-      <w:r>
-        <w:t xml:space="preserve"> the correct expressions of</w:t>
-      </w:r>
-      <w:r>
-        <w:t xml:space="preserve"> a person</w:t>
-      </w:r>
-      <w:r>
-        <w:t xml:space="preserve"> and displayed it</w:t>
-      </w:r>
-      <w:r>
-        <w:t xml:space="preserve">, ‘Build </w:t>
-      </w:r>
-      <w:r>
-        <w:t>2</w:t>
-      </w:r>
-      <w:r>
-        <w:t xml:space="preserve">’ was done, and </w:t>
+        <w:t xml:space="preserve"> and once the program detected the correct expressions of a person and displayed </w:t>
+      </w:r>
+      <w:r>
+        <w:t>the associated expression</w:t>
+      </w:r>
+      <w:r>
+        <w:t xml:space="preserve">, ‘Build 2’ was done, and </w:t>
       </w:r>
       <w:r>
         <w:t>committed</w:t>
@@ -20955,6 +21233,7 @@
       <w:r>
         <w:rPr>
           <w:b/>
+          <w:noProof/>
         </w:rPr>
         <w:drawing>
           <wp:anchor distT="0" distB="0" distL="114300" distR="114300" simplePos="0" relativeHeight="251665408" behindDoc="0" locked="0" layoutInCell="1" allowOverlap="1" wp14:anchorId="7C14CA2A" wp14:editId="208B1452">
@@ -21022,6 +21301,7 @@
       <w:r>
         <w:rPr>
           <w:b/>
+          <w:noProof/>
         </w:rPr>
         <w:drawing>
           <wp:anchor distT="0" distB="0" distL="114300" distR="114300" simplePos="0" relativeHeight="251664384" behindDoc="0" locked="0" layoutInCell="1" allowOverlap="1" wp14:anchorId="7E4BC7A1" wp14:editId="73907D33">
@@ -21136,34 +21416,24 @@
                                 <w:szCs w:val="20"/>
                               </w:rPr>
                             </w:pPr>
-                            <w:bookmarkStart w:id="414" w:name="_Ref116222094"/>
-                            <w:bookmarkStart w:id="415" w:name="_Toc116239876"/>
+                            <w:bookmarkStart w:id="430" w:name="_Ref116222094"/>
+                            <w:bookmarkStart w:id="431" w:name="_Toc116239876"/>
                             <w:r>
                               <w:t xml:space="preserve">Figure </w:t>
                             </w:r>
-                            <w:r>
-                              <w:fldChar w:fldCharType="begin"/>
-                            </w:r>
-                            <w:r>
-                              <w:instrText xml:space="preserve"> SEQ Figure \* ARABIC </w:instrText>
-                            </w:r>
-                            <w:r>
-                              <w:fldChar w:fldCharType="separate"/>
-                            </w:r>
-                            <w:r>
-                              <w:rPr>
-                                <w:noProof/>
-                              </w:rPr>
-                              <w:t>7</w:t>
-                            </w:r>
-                            <w:r>
-                              <w:fldChar w:fldCharType="end"/>
-                            </w:r>
-                            <w:bookmarkEnd w:id="414"/>
+                            <w:fldSimple w:instr=" SEQ Figure \* ARABIC ">
+                              <w:r>
+                                <w:rPr>
+                                  <w:noProof/>
+                                </w:rPr>
+                                <w:t>7</w:t>
+                              </w:r>
+                            </w:fldSimple>
+                            <w:bookmarkEnd w:id="430"/>
                             <w:r>
                               <w:t xml:space="preserve"> - Neural Expression</w:t>
                             </w:r>
-                            <w:bookmarkEnd w:id="415"/>
+                            <w:bookmarkEnd w:id="431"/>
                           </w:p>
                         </w:txbxContent>
                       </wps:txbx>
@@ -21191,34 +21461,24 @@
                           <w:szCs w:val="20"/>
                         </w:rPr>
                       </w:pPr>
-                      <w:bookmarkStart w:id="416" w:name="_Ref116222094"/>
-                      <w:bookmarkStart w:id="417" w:name="_Toc116239876"/>
+                      <w:bookmarkStart w:id="432" w:name="_Ref116222094"/>
+                      <w:bookmarkStart w:id="433" w:name="_Toc116239876"/>
                       <w:r>
                         <w:t xml:space="preserve">Figure </w:t>
                       </w:r>
-                      <w:r>
-                        <w:fldChar w:fldCharType="begin"/>
-                      </w:r>
-                      <w:r>
-                        <w:instrText xml:space="preserve"> SEQ Figure \* ARABIC </w:instrText>
-                      </w:r>
-                      <w:r>
-                        <w:fldChar w:fldCharType="separate"/>
-                      </w:r>
-                      <w:r>
-                        <w:rPr>
-                          <w:noProof/>
-                        </w:rPr>
-                        <w:t>7</w:t>
-                      </w:r>
-                      <w:r>
-                        <w:fldChar w:fldCharType="end"/>
-                      </w:r>
-                      <w:bookmarkEnd w:id="416"/>
+                      <w:fldSimple w:instr=" SEQ Figure \* ARABIC ">
+                        <w:r>
+                          <w:rPr>
+                            <w:noProof/>
+                          </w:rPr>
+                          <w:t>7</w:t>
+                        </w:r>
+                      </w:fldSimple>
+                      <w:bookmarkEnd w:id="432"/>
                       <w:r>
                         <w:t xml:space="preserve"> - Neural Expression</w:t>
                       </w:r>
-                      <w:bookmarkEnd w:id="417"/>
+                      <w:bookmarkEnd w:id="433"/>
                     </w:p>
                   </w:txbxContent>
                 </v:textbox>
@@ -21275,34 +21535,24 @@
                                 <w:szCs w:val="20"/>
                               </w:rPr>
                             </w:pPr>
-                            <w:bookmarkStart w:id="418" w:name="_Ref116222100"/>
-                            <w:bookmarkStart w:id="419" w:name="_Toc116239877"/>
+                            <w:bookmarkStart w:id="434" w:name="_Ref116222100"/>
+                            <w:bookmarkStart w:id="435" w:name="_Toc116239877"/>
                             <w:r>
                               <w:t xml:space="preserve">Figure </w:t>
                             </w:r>
-                            <w:r>
-                              <w:fldChar w:fldCharType="begin"/>
-                            </w:r>
-                            <w:r>
-                              <w:instrText xml:space="preserve"> SEQ Figure \* ARABIC </w:instrText>
-                            </w:r>
-                            <w:r>
-                              <w:fldChar w:fldCharType="separate"/>
-                            </w:r>
-                            <w:r>
-                              <w:rPr>
-                                <w:noProof/>
-                              </w:rPr>
-                              <w:t>8</w:t>
-                            </w:r>
-                            <w:r>
-                              <w:fldChar w:fldCharType="end"/>
-                            </w:r>
-                            <w:bookmarkEnd w:id="418"/>
+                            <w:fldSimple w:instr=" SEQ Figure \* ARABIC ">
+                              <w:r>
+                                <w:rPr>
+                                  <w:noProof/>
+                                </w:rPr>
+                                <w:t>8</w:t>
+                              </w:r>
+                            </w:fldSimple>
+                            <w:bookmarkEnd w:id="434"/>
                             <w:r>
                               <w:t xml:space="preserve"> - Angry Expression</w:t>
                             </w:r>
-                            <w:bookmarkEnd w:id="419"/>
+                            <w:bookmarkEnd w:id="435"/>
                           </w:p>
                         </w:txbxContent>
                       </wps:txbx>
@@ -21330,34 +21580,24 @@
                           <w:szCs w:val="20"/>
                         </w:rPr>
                       </w:pPr>
-                      <w:bookmarkStart w:id="420" w:name="_Ref116222100"/>
-                      <w:bookmarkStart w:id="421" w:name="_Toc116239877"/>
+                      <w:bookmarkStart w:id="436" w:name="_Ref116222100"/>
+                      <w:bookmarkStart w:id="437" w:name="_Toc116239877"/>
                       <w:r>
                         <w:t xml:space="preserve">Figure </w:t>
                       </w:r>
-                      <w:r>
-                        <w:fldChar w:fldCharType="begin"/>
-                      </w:r>
-                      <w:r>
-                        <w:instrText xml:space="preserve"> SEQ Figure \* ARABIC </w:instrText>
-                      </w:r>
-                      <w:r>
-                        <w:fldChar w:fldCharType="separate"/>
-                      </w:r>
-                      <w:r>
-                        <w:rPr>
-                          <w:noProof/>
-                        </w:rPr>
-                        <w:t>8</w:t>
-                      </w:r>
-                      <w:r>
-                        <w:fldChar w:fldCharType="end"/>
-                      </w:r>
-                      <w:bookmarkEnd w:id="420"/>
+                      <w:fldSimple w:instr=" SEQ Figure \* ARABIC ">
+                        <w:r>
+                          <w:rPr>
+                            <w:noProof/>
+                          </w:rPr>
+                          <w:t>8</w:t>
+                        </w:r>
+                      </w:fldSimple>
+                      <w:bookmarkEnd w:id="436"/>
                       <w:r>
                         <w:t xml:space="preserve"> - Angry Expression</w:t>
                       </w:r>
-                      <w:bookmarkEnd w:id="421"/>
+                      <w:bookmarkEnd w:id="437"/>
                     </w:p>
                   </w:txbxContent>
                 </v:textbox>
@@ -21456,10 +21696,7 @@
         </w:rPr>
       </w:pPr>
       <w:r>
-        <w:t>As</w:t>
-      </w:r>
-      <w:r>
-        <w:t xml:space="preserve"> explained in Section </w:t>
+        <w:t xml:space="preserve">As explained in Section </w:t>
       </w:r>
       <w:r>
         <w:fldChar w:fldCharType="begin"/>
@@ -21477,16 +21714,16 @@
         <w:fldChar w:fldCharType="end"/>
       </w:r>
       <w:r>
-        <w:t>, anger, disgust</w:t>
-      </w:r>
-      <w:r>
-        <w:t>, fear and</w:t>
-      </w:r>
-      <w:r>
-        <w:t xml:space="preserve"> sadness </w:t>
-      </w:r>
-      <w:r>
-        <w:t>have the same facial characteristics as confusion; thus, if a student is exhibiting any of these emotions, it may be interpreted as confus</w:t>
+        <w:t xml:space="preserve">, anger, disgust, fear and sadness </w:t>
+      </w:r>
+      <w:r>
+        <w:t>have the same</w:t>
+      </w:r>
+      <w:r>
+        <w:t xml:space="preserve"> underlying</w:t>
+      </w:r>
+      <w:r>
+        <w:t xml:space="preserve"> facial characteristics as confusion; thus, if a student is exhibiting any of these emotions, it may be interpreted as confus</w:t>
       </w:r>
       <w:r>
         <w:t>ion</w:t>
@@ -21510,19 +21747,44 @@
         <w:t xml:space="preserve">three </w:t>
       </w:r>
       <w:r>
-        <w:t xml:space="preserve">types of ‘emotions’, namely confused, happy and neural. If a student is detected as </w:t>
-      </w:r>
+        <w:t xml:space="preserve">classifications </w:t>
+      </w:r>
+      <w:r>
+        <w:t>of ‘emotions’</w:t>
+      </w:r>
+      <w:r>
+        <w:t xml:space="preserve"> relevant to the study</w:t>
+      </w:r>
+      <w:r>
+        <w:t xml:space="preserve">, namely confused, happy and neural. If a student is detected as </w:t>
+      </w:r>
+      <w:commentRangeStart w:id="438"/>
+      <w:commentRangeStart w:id="439"/>
       <w:r>
         <w:t xml:space="preserve">fear, </w:t>
       </w:r>
       <w:r>
-        <w:t xml:space="preserve">sad, angry or disgusted the confusion counter will be incremented, if a student is happy, the happy counter will be incremented and if a student is neutral, the neutral counter will be incremented. </w:t>
-      </w:r>
-      <w:r>
-        <w:t>The counter with the highest value will be referred to as the general sentiment.</w:t>
-      </w:r>
-      <w:r>
-        <w:t xml:space="preserve"> </w:t>
+        <w:t xml:space="preserve">sad, angry or disgusted </w:t>
+      </w:r>
+      <w:commentRangeEnd w:id="438"/>
+      <w:r>
+        <w:rPr>
+          <w:rStyle w:val="CommentReference"/>
+        </w:rPr>
+        <w:commentReference w:id="438"/>
+      </w:r>
+      <w:commentRangeEnd w:id="439"/>
+      <w:r>
+        <w:rPr>
+          <w:rStyle w:val="CommentReference"/>
+        </w:rPr>
+        <w:commentReference w:id="439"/>
+      </w:r>
+      <w:r>
+        <w:t xml:space="preserve">the confusion counter will be incremented, if a student is happy, the happy counter will be incremented and if a student is neutral, the neutral counter will be incremented. </w:t>
+      </w:r>
+      <w:r>
+        <w:t xml:space="preserve">The counter with the highest value will be referred to as the general sentiment. </w:t>
       </w:r>
       <w:r>
         <w:t>Each frame of the video, the general sentiment will be displayed</w:t>
@@ -21669,6 +21931,7 @@
       <w:r>
         <w:rPr>
           <w:b/>
+          <w:noProof/>
         </w:rPr>
         <w:drawing>
           <wp:inline distT="0" distB="0" distL="0" distR="0" wp14:anchorId="31B62D5D" wp14:editId="1D79EDD5">
@@ -21715,34 +21978,24 @@
           <w:b w:val="0"/>
         </w:rPr>
       </w:pPr>
-      <w:bookmarkStart w:id="422" w:name="_Ref116223771"/>
-      <w:bookmarkStart w:id="423" w:name="_Toc116239878"/>
+      <w:bookmarkStart w:id="440" w:name="_Ref116223771"/>
+      <w:bookmarkStart w:id="441" w:name="_Toc116239878"/>
       <w:r>
         <w:t xml:space="preserve">Figure </w:t>
       </w:r>
-      <w:r>
-        <w:fldChar w:fldCharType="begin"/>
-      </w:r>
-      <w:r>
-        <w:instrText xml:space="preserve"> SEQ Figure \* ARABIC </w:instrText>
-      </w:r>
-      <w:r>
-        <w:fldChar w:fldCharType="separate"/>
-      </w:r>
-      <w:r>
-        <w:rPr>
-          <w:noProof/>
-        </w:rPr>
-        <w:t>9</w:t>
-      </w:r>
-      <w:r>
-        <w:fldChar w:fldCharType="end"/>
-      </w:r>
-      <w:bookmarkEnd w:id="422"/>
+      <w:fldSimple w:instr=" SEQ Figure \* ARABIC ">
+        <w:r>
+          <w:rPr>
+            <w:noProof/>
+          </w:rPr>
+          <w:t>9</w:t>
+        </w:r>
+      </w:fldSimple>
+      <w:bookmarkEnd w:id="440"/>
       <w:r>
         <w:t xml:space="preserve"> - Confused Counter UI</w:t>
       </w:r>
-      <w:bookmarkEnd w:id="423"/>
+      <w:bookmarkEnd w:id="441"/>
     </w:p>
     <w:p>
       <w:pPr>
@@ -21752,6 +22005,7 @@
       <w:r>
         <w:rPr>
           <w:b/>
+          <w:noProof/>
         </w:rPr>
         <w:drawing>
           <wp:inline distT="0" distB="0" distL="0" distR="0" wp14:anchorId="12C75938" wp14:editId="04B68074">
@@ -21798,34 +22052,24 @@
           <w:b w:val="0"/>
         </w:rPr>
       </w:pPr>
-      <w:bookmarkStart w:id="424" w:name="_Ref116223805"/>
-      <w:bookmarkStart w:id="425" w:name="_Toc116239879"/>
+      <w:bookmarkStart w:id="442" w:name="_Ref116223805"/>
+      <w:bookmarkStart w:id="443" w:name="_Toc116239879"/>
       <w:r>
         <w:t xml:space="preserve">Figure </w:t>
       </w:r>
-      <w:r>
-        <w:fldChar w:fldCharType="begin"/>
-      </w:r>
-      <w:r>
-        <w:instrText xml:space="preserve"> SEQ Figure \* ARABIC </w:instrText>
-      </w:r>
-      <w:r>
-        <w:fldChar w:fldCharType="separate"/>
-      </w:r>
-      <w:r>
-        <w:rPr>
-          <w:noProof/>
-        </w:rPr>
-        <w:t>10</w:t>
-      </w:r>
-      <w:r>
-        <w:fldChar w:fldCharType="end"/>
-      </w:r>
-      <w:bookmarkEnd w:id="424"/>
+      <w:fldSimple w:instr=" SEQ Figure \* ARABIC ">
+        <w:r>
+          <w:rPr>
+            <w:noProof/>
+          </w:rPr>
+          <w:t>10</w:t>
+        </w:r>
+      </w:fldSimple>
+      <w:bookmarkEnd w:id="442"/>
       <w:r>
         <w:t xml:space="preserve"> - Console Confused Percentage</w:t>
       </w:r>
-      <w:bookmarkEnd w:id="425"/>
+      <w:bookmarkEnd w:id="443"/>
     </w:p>
     <w:p>
       <w:pPr>
@@ -21875,7 +22119,52 @@
         <w:rPr>
           <w:bCs/>
         </w:rPr>
-        <w:t>Although it was not part of the original requirements, it is necessary to consider privacy when it comes to people's rights; hence, it was thought essential to obscure the students' faces. This was performed using the GaussianBlur function of OpenCV. It blurs the face inside the detection square from Build 1 and anything else within it.</w:t>
+        <w:t xml:space="preserve">Although it was not part of the original requirements, it is necessary to consider </w:t>
+      </w:r>
+      <w:r>
+        <w:rPr>
+          <w:bCs/>
+        </w:rPr>
+        <w:t xml:space="preserve">the </w:t>
+      </w:r>
+      <w:r>
+        <w:t>Protection of Personal Information Act No.4 of 2013, when using facial detection and recognition</w:t>
+      </w:r>
+      <w:r>
+        <w:rPr>
+          <w:bCs/>
+        </w:rPr>
+        <w:t xml:space="preserve">; </w:t>
+      </w:r>
+      <w:r>
+        <w:rPr>
+          <w:bCs/>
+        </w:rPr>
+        <w:t xml:space="preserve">hence, it was thought essential to obscure the students' faces. This was performed using the GaussianBlur function of OpenCV. It blurs the face inside the detection square from </w:t>
+      </w:r>
+      <w:r>
+        <w:rPr>
+          <w:bCs/>
+        </w:rPr>
+        <w:t>‘</w:t>
+      </w:r>
+      <w:r>
+        <w:rPr>
+          <w:bCs/>
+        </w:rPr>
+        <w:t>Build 1</w:t>
+      </w:r>
+      <w:r>
+        <w:rPr>
+          <w:bCs/>
+        </w:rPr>
+        <w:t>’</w:t>
+      </w:r>
+      <w:r>
+        <w:rPr>
+          <w:bCs/>
+        </w:rPr>
+        <w:t xml:space="preserve"> and anything else within it.</w:t>
       </w:r>
     </w:p>
     <w:p>
@@ -21953,10 +22242,13 @@
         <w:t xml:space="preserve">. </w:t>
       </w:r>
       <w:r>
-        <w:t>Unfortunately, one students face was not detected, and therefore manually removed to ensure his privacy</w:t>
-      </w:r>
-      <w:r>
-        <w:t xml:space="preserve">. </w:t>
+        <w:t xml:space="preserve">Unfortunately, one students face was not detected, and therefore manually removed to ensure </w:t>
+      </w:r>
+      <w:r>
+        <w:t xml:space="preserve">their </w:t>
+      </w:r>
+      <w:r>
+        <w:t xml:space="preserve">privacy. </w:t>
       </w:r>
     </w:p>
     <w:p>
@@ -22024,30 +22316,20 @@
         <w:pStyle w:val="Caption"/>
         <w:jc w:val="center"/>
       </w:pPr>
-      <w:bookmarkStart w:id="426" w:name="_Ref116227632"/>
-      <w:bookmarkStart w:id="427" w:name="_Toc116239880"/>
+      <w:bookmarkStart w:id="444" w:name="_Ref116227632"/>
+      <w:bookmarkStart w:id="445" w:name="_Toc116239880"/>
       <w:r>
         <w:t xml:space="preserve">Figure </w:t>
       </w:r>
-      <w:r>
-        <w:fldChar w:fldCharType="begin"/>
-      </w:r>
-      <w:r>
-        <w:instrText xml:space="preserve"> SEQ Figure \* ARABIC </w:instrText>
-      </w:r>
-      <w:r>
-        <w:fldChar w:fldCharType="separate"/>
-      </w:r>
-      <w:r>
-        <w:rPr>
-          <w:noProof/>
-        </w:rPr>
-        <w:t>11</w:t>
-      </w:r>
-      <w:r>
-        <w:fldChar w:fldCharType="end"/>
-      </w:r>
-      <w:bookmarkEnd w:id="426"/>
+      <w:fldSimple w:instr=" SEQ Figure \* ARABIC ">
+        <w:r>
+          <w:rPr>
+            <w:noProof/>
+          </w:rPr>
+          <w:t>11</w:t>
+        </w:r>
+      </w:fldSimple>
+      <w:bookmarkEnd w:id="444"/>
       <w:r>
         <w:t xml:space="preserve"> </w:t>
       </w:r>
@@ -22057,17 +22339,46 @@
       <w:r>
         <w:t xml:space="preserve"> Privacy</w:t>
       </w:r>
-      <w:bookmarkEnd w:id="427"/>
+      <w:bookmarkEnd w:id="445"/>
     </w:p>
     <w:p>
       <w:r>
         <w:t>After successfully testing the artefact with fellow students, it w</w:t>
       </w:r>
       <w:r>
-        <w:t>as determined that the artefact works, and privacy is ensured.</w:t>
-      </w:r>
-      <w:r>
-        <w:t xml:space="preserve"> Build 4 was then uploaded onto GitHub</w:t>
+        <w:t>as determined that the</w:t>
+      </w:r>
+      <w:r>
+        <w:t xml:space="preserve"> iteration of the</w:t>
+      </w:r>
+      <w:r>
+        <w:t xml:space="preserve"> artefact works, and privacy is ensured.</w:t>
+      </w:r>
+      <w:r>
+        <w:t xml:space="preserve"> </w:t>
+      </w:r>
+      <w:r>
+        <w:t>‘</w:t>
+      </w:r>
+      <w:commentRangeStart w:id="446"/>
+      <w:r>
+        <w:t xml:space="preserve">Build </w:t>
+      </w:r>
+      <w:commentRangeEnd w:id="446"/>
+      <w:r>
+        <w:rPr>
+          <w:rStyle w:val="CommentReference"/>
+        </w:rPr>
+        <w:commentReference w:id="446"/>
+      </w:r>
+      <w:r>
+        <w:t>4</w:t>
+      </w:r>
+      <w:r>
+        <w:t>’</w:t>
+      </w:r>
+      <w:r>
+        <w:t xml:space="preserve"> was then uploaded onto GitHub</w:t>
       </w:r>
       <w:r>
         <w:t xml:space="preserve"> </w:t>
@@ -22148,13 +22459,51 @@
         <w:rPr>
           <w:bCs/>
         </w:rPr>
-        <w:t>When initiating the artefact, lecturers can specify the time period within which they want to monitor the general sentiment</w:t>
-      </w:r>
-      <w:r>
-        <w:rPr>
-          <w:bCs/>
-        </w:rPr>
-        <w:t xml:space="preserve">. </w:t>
+        <w:t xml:space="preserve">When initiating the artefact, lecturers can specify the time period </w:t>
+      </w:r>
+      <w:r>
+        <w:rPr>
+          <w:bCs/>
+        </w:rPr>
+        <w:t xml:space="preserve">segments in </w:t>
+      </w:r>
+      <w:r>
+        <w:rPr>
+          <w:bCs/>
+        </w:rPr>
+        <w:t>which they want to monitor the general sentiment</w:t>
+      </w:r>
+      <w:r>
+        <w:rPr>
+          <w:bCs/>
+        </w:rPr>
+        <w:t xml:space="preserve"> based on the topic(s) to be </w:t>
+      </w:r>
+      <w:commentRangeStart w:id="447"/>
+      <w:r>
+        <w:rPr>
+          <w:bCs/>
+        </w:rPr>
+        <w:t>discussed</w:t>
+      </w:r>
+      <w:commentRangeEnd w:id="447"/>
+      <w:r>
+        <w:rPr>
+          <w:rStyle w:val="CommentReference"/>
+        </w:rPr>
+        <w:commentReference w:id="447"/>
+      </w:r>
+      <w:r>
+        <w:rPr>
+          <w:bCs/>
+        </w:rPr>
+        <w:t>.</w:t>
+      </w:r>
+      <w:r>
+        <w:rPr>
+          <w:bCs/>
+        </w:rPr>
+        <w:t xml:space="preserve"> </w:t>
       </w:r>
       <w:r>
         <w:rPr>
@@ -22201,6 +22550,7 @@
       <w:r>
         <w:rPr>
           <w:bCs/>
+          <w:noProof/>
         </w:rPr>
         <w:drawing>
           <wp:inline distT="0" distB="0" distL="0" distR="0" wp14:anchorId="60100783" wp14:editId="45DD1B6E">
@@ -22247,32 +22597,22 @@
           <w:bCs w:val="0"/>
         </w:rPr>
       </w:pPr>
-      <w:bookmarkStart w:id="428" w:name="_Toc116239881"/>
+      <w:bookmarkStart w:id="448" w:name="_Toc116239881"/>
       <w:r>
         <w:t xml:space="preserve">Figure </w:t>
       </w:r>
-      <w:r>
-        <w:fldChar w:fldCharType="begin"/>
-      </w:r>
-      <w:r>
-        <w:instrText xml:space="preserve"> SEQ Figure \* ARABIC </w:instrText>
-      </w:r>
-      <w:r>
-        <w:fldChar w:fldCharType="separate"/>
-      </w:r>
-      <w:r>
-        <w:rPr>
-          <w:noProof/>
-        </w:rPr>
-        <w:t>12</w:t>
-      </w:r>
-      <w:r>
-        <w:fldChar w:fldCharType="end"/>
-      </w:r>
+      <w:fldSimple w:instr=" SEQ Figure \* ARABIC ">
+        <w:r>
+          <w:rPr>
+            <w:noProof/>
+          </w:rPr>
+          <w:t>12</w:t>
+        </w:r>
+      </w:fldSimple>
       <w:r>
         <w:t xml:space="preserve"> - Time Period GUI</w:t>
       </w:r>
-      <w:bookmarkEnd w:id="428"/>
+      <w:bookmarkEnd w:id="448"/>
     </w:p>
     <w:p>
       <w:pPr>
@@ -22644,7 +22984,31 @@
         <w:rPr>
           <w:bCs/>
         </w:rPr>
-        <w:t xml:space="preserve"> depending on the emotion received by Build 3. </w:t>
+        <w:t xml:space="preserve"> depending on the emotion received by </w:t>
+      </w:r>
+      <w:r>
+        <w:rPr>
+          <w:bCs/>
+        </w:rPr>
+        <w:t>‘</w:t>
+      </w:r>
+      <w:r>
+        <w:rPr>
+          <w:bCs/>
+        </w:rPr>
+        <w:t>Build 3</w:t>
+      </w:r>
+      <w:r>
+        <w:rPr>
+          <w:bCs/>
+        </w:rPr>
+        <w:t>’</w:t>
+      </w:r>
+      <w:r>
+        <w:rPr>
+          <w:bCs/>
+        </w:rPr>
+        <w:t xml:space="preserve">. </w:t>
       </w:r>
     </w:p>
     <w:p>
@@ -22914,6 +23278,7 @@
       <w:r>
         <w:rPr>
           <w:bCs/>
+          <w:noProof/>
         </w:rPr>
         <w:lastRenderedPageBreak/>
         <w:drawing>
@@ -22958,32 +23323,44 @@
         <w:pStyle w:val="Caption"/>
         <w:jc w:val="center"/>
       </w:pPr>
-      <w:bookmarkStart w:id="429" w:name="_Toc116239882"/>
+      <w:bookmarkStart w:id="449" w:name="_Toc116239882"/>
       <w:r>
         <w:t xml:space="preserve">Figure </w:t>
       </w:r>
-      <w:r>
-        <w:fldChar w:fldCharType="begin"/>
-      </w:r>
-      <w:r>
-        <w:instrText xml:space="preserve"> SEQ Figure \* ARABIC </w:instrText>
-      </w:r>
-      <w:r>
-        <w:fldChar w:fldCharType="separate"/>
-      </w:r>
-      <w:r>
-        <w:rPr>
-          <w:noProof/>
-        </w:rPr>
-        <w:t>13</w:t>
-      </w:r>
-      <w:r>
-        <w:fldChar w:fldCharType="end"/>
-      </w:r>
-      <w:r>
-        <w:t xml:space="preserve"> - The console after a specified time period</w:t>
-      </w:r>
-      <w:bookmarkEnd w:id="429"/>
+      <w:fldSimple w:instr=" SEQ Figure \* ARABIC ">
+        <w:r>
+          <w:rPr>
+            <w:noProof/>
+          </w:rPr>
+          <w:t>13</w:t>
+        </w:r>
+      </w:fldSimple>
+      <w:r>
+        <w:t xml:space="preserve"> - The console after a specified time </w:t>
+      </w:r>
+      <w:commentRangeStart w:id="450"/>
+      <w:r>
+        <w:t>period</w:t>
+      </w:r>
+      <w:bookmarkEnd w:id="449"/>
+      <w:commentRangeEnd w:id="450"/>
+      <w:r>
+        <w:rPr>
+          <w:rStyle w:val="CommentReference"/>
+          <w:b w:val="0"/>
+          <w:bCs w:val="0"/>
+          <w:color w:val="auto"/>
+        </w:rPr>
+        <w:commentReference w:id="450"/>
+      </w:r>
+    </w:p>
+    <w:p>
+      <w:r>
+        <w:t>After testing the</w:t>
+      </w:r>
+      <w:r>
+        <w:t xml:space="preserve"> sentiment tracking function, it was determined that the artefact keeps track of the general sentiment for the time period specified with accurate results, and thereafter commit to GitHub. </w:t>
+      </w:r>
     </w:p>
     <w:p>
       <w:pPr>
@@ -23032,13 +23409,31 @@
         <w:rPr>
           <w:bCs/>
         </w:rPr>
+        <w:t>‘</w:t>
+      </w:r>
+      <w:r>
+        <w:rPr>
+          <w:bCs/>
+        </w:rPr>
         <w:t>B</w:t>
       </w:r>
       <w:r>
         <w:rPr>
           <w:bCs/>
         </w:rPr>
-        <w:t xml:space="preserve">uild 5, the general sentiment for the time period </w:t>
+        <w:t>uild 5</w:t>
+      </w:r>
+      <w:r>
+        <w:rPr>
+          <w:bCs/>
+        </w:rPr>
+        <w:t>’</w:t>
+      </w:r>
+      <w:r>
+        <w:rPr>
+          <w:bCs/>
+        </w:rPr>
+        <w:t xml:space="preserve">, the general sentiment for the time period </w:t>
       </w:r>
       <w:r>
         <w:rPr>
@@ -23050,7 +23445,13 @@
         <w:rPr>
           <w:bCs/>
         </w:rPr>
-        <w:t xml:space="preserve">Therefor the General sentiment will be written to an array called </w:t>
+        <w:t>Therefore,</w:t>
+      </w:r>
+      <w:r>
+        <w:rPr>
+          <w:bCs/>
+        </w:rPr>
+        <w:t xml:space="preserve"> the General sentiment will be written to an array called </w:t>
       </w:r>
       <w:r>
         <w:rPr>
@@ -23074,7 +23475,25 @@
         <w:rPr>
           <w:bCs/>
         </w:rPr>
-        <w:t xml:space="preserve"> in the ‘if’ statement of Build 5</w:t>
+        <w:t xml:space="preserve"> in the ‘if’ statement of </w:t>
+      </w:r>
+      <w:r>
+        <w:rPr>
+          <w:bCs/>
+        </w:rPr>
+        <w:t>‘</w:t>
+      </w:r>
+      <w:r>
+        <w:rPr>
+          <w:bCs/>
+        </w:rPr>
+        <w:t>Build 5</w:t>
+      </w:r>
+      <w:r>
+        <w:rPr>
+          <w:bCs/>
+        </w:rPr>
+        <w:t>’</w:t>
       </w:r>
       <w:r>
         <w:rPr>
@@ -23125,6 +23544,9 @@
         <w:jc w:val="center"/>
       </w:pPr>
       <w:r>
+        <w:rPr>
+          <w:noProof/>
+        </w:rPr>
         <w:drawing>
           <wp:inline distT="0" distB="0" distL="0" distR="0" wp14:anchorId="07533A6D" wp14:editId="74889E77">
             <wp:extent cx="2687541" cy="2747264"/>
@@ -23170,46 +23592,29 @@
           <w:bCs w:val="0"/>
         </w:rPr>
       </w:pPr>
-      <w:bookmarkStart w:id="430" w:name="_Toc116239883"/>
+      <w:bookmarkStart w:id="451" w:name="_Toc116239883"/>
       <w:r>
         <w:t xml:space="preserve">Figure </w:t>
       </w:r>
-      <w:r>
-        <w:fldChar w:fldCharType="begin"/>
-      </w:r>
-      <w:r>
-        <w:instrText xml:space="preserve"> SEQ Figure \* ARABIC </w:instrText>
-      </w:r>
-      <w:r>
-        <w:fldChar w:fldCharType="separate"/>
-      </w:r>
-      <w:r>
-        <w:rPr>
-          <w:noProof/>
-        </w:rPr>
-        <w:t>14</w:t>
-      </w:r>
-      <w:r>
-        <w:fldChar w:fldCharType="end"/>
-      </w:r>
+      <w:fldSimple w:instr=" SEQ Figure \* ARABIC ">
+        <w:r>
+          <w:rPr>
+            <w:noProof/>
+          </w:rPr>
+          <w:t>14</w:t>
+        </w:r>
+      </w:fldSimple>
       <w:r>
         <w:t xml:space="preserve"> - CSV File</w:t>
       </w:r>
-      <w:bookmarkEnd w:id="430"/>
-    </w:p>
-    <w:p>
-      <w:pPr>
-        <w:spacing w:after="0" w:line="240" w:lineRule="auto"/>
-        <w:jc w:val="left"/>
-        <w:rPr>
-          <w:b/>
-        </w:rPr>
-      </w:pPr>
-      <w:r>
-        <w:rPr>
-          <w:b/>
-        </w:rPr>
-        <w:br w:type="page"/>
+      <w:bookmarkEnd w:id="451"/>
+    </w:p>
+    <w:p>
+      <w:r>
+        <w:t xml:space="preserve">The artefact was tested, and after the termination of the artefact, a CSV file was added to the folder, with the data received from the artefact. </w:t>
+      </w:r>
+      <w:r>
+        <w:t xml:space="preserve">After comparing the console values and time stamps, it was determined that this function does work. After the successful testing, this build was committed to GitHub. </w:t>
       </w:r>
     </w:p>
     <w:p>
@@ -23260,19 +23665,35 @@
         <w:rPr>
           <w:bCs/>
         </w:rPr>
-        <w:t xml:space="preserve">Having the data easily accessible to </w:t>
-      </w:r>
-      <w:r>
-        <w:rPr>
-          <w:bCs/>
-        </w:rPr>
-        <w:t>analyse</w:t>
-      </w:r>
-      <w:r>
-        <w:rPr>
-          <w:bCs/>
-        </w:rPr>
-        <w:t xml:space="preserve"> classes is already highly useful for lecturers, but sometimes a visual representation of the findings is preferable. Therefore, a function was added to read the data from the CSV file and then plot it using the mathplotlib and csv library.</w:t>
+        <w:t xml:space="preserve">Having the data easily accessible to analyse classes is already highly useful for lecturers, but sometimes a visual representation of the findings is preferable. Therefore, a function was added to read the data from the CSV file and then plot it using the </w:t>
+      </w:r>
+      <w:r>
+        <w:rPr>
+          <w:bCs/>
+          <w:i/>
+          <w:iCs/>
+        </w:rPr>
+        <w:t>mathplotlib</w:t>
+      </w:r>
+      <w:r>
+        <w:rPr>
+          <w:bCs/>
+        </w:rPr>
+        <w:t xml:space="preserve"> and </w:t>
+      </w:r>
+      <w:r>
+        <w:rPr>
+          <w:bCs/>
+          <w:i/>
+          <w:iCs/>
+        </w:rPr>
+        <w:t>csv</w:t>
+      </w:r>
+      <w:r>
+        <w:rPr>
+          <w:bCs/>
+        </w:rPr>
+        <w:t xml:space="preserve"> library.</w:t>
       </w:r>
     </w:p>
     <w:p>
@@ -23284,6 +23705,7 @@
       <w:r>
         <w:rPr>
           <w:b/>
+          <w:noProof/>
         </w:rPr>
         <w:drawing>
           <wp:anchor distT="0" distB="0" distL="114300" distR="114300" simplePos="0" relativeHeight="251670528" behindDoc="0" locked="0" layoutInCell="1" allowOverlap="1" wp14:anchorId="074116AF" wp14:editId="233FF5A3">
@@ -23345,7 +23767,19 @@
         <w:rPr>
           <w:bCs/>
         </w:rPr>
-        <w:t>When examining Figure 15, it is much simpler to understand how a class went and when students did not comprehend the discussed work. This pop-up graph enables you to zoom in and save the results.</w:t>
+        <w:t>When examining Figure 15, it is much simpler to understand how a class went and when students did not comprehend the discussed work. This pop-up graph enables you to zoom in and save the</w:t>
+      </w:r>
+      <w:r>
+        <w:rPr>
+          <w:bCs/>
+        </w:rPr>
+        <w:t xml:space="preserve"> graphically presented</w:t>
+      </w:r>
+      <w:r>
+        <w:rPr>
+          <w:bCs/>
+        </w:rPr>
+        <w:t xml:space="preserve"> results.</w:t>
       </w:r>
     </w:p>
     <w:p>
@@ -23417,34 +23851,24 @@
                                 <w:szCs w:val="20"/>
                               </w:rPr>
                             </w:pPr>
-                            <w:bookmarkStart w:id="431" w:name="_Ref116237568"/>
-                            <w:bookmarkStart w:id="432" w:name="_Toc116239884"/>
+                            <w:bookmarkStart w:id="452" w:name="_Ref116237568"/>
+                            <w:bookmarkStart w:id="453" w:name="_Toc116239884"/>
                             <w:r>
                               <w:t xml:space="preserve">Figure </w:t>
                             </w:r>
-                            <w:r>
-                              <w:fldChar w:fldCharType="begin"/>
-                            </w:r>
-                            <w:r>
-                              <w:instrText xml:space="preserve"> SEQ Figure \* ARABIC </w:instrText>
-                            </w:r>
-                            <w:r>
-                              <w:fldChar w:fldCharType="separate"/>
-                            </w:r>
-                            <w:r>
-                              <w:rPr>
-                                <w:noProof/>
-                              </w:rPr>
-                              <w:t>15</w:t>
-                            </w:r>
-                            <w:r>
-                              <w:fldChar w:fldCharType="end"/>
-                            </w:r>
-                            <w:bookmarkEnd w:id="431"/>
+                            <w:fldSimple w:instr=" SEQ Figure \* ARABIC ">
+                              <w:r>
+                                <w:rPr>
+                                  <w:noProof/>
+                                </w:rPr>
+                                <w:t>15</w:t>
+                              </w:r>
+                            </w:fldSimple>
+                            <w:bookmarkEnd w:id="452"/>
                             <w:r>
                               <w:t xml:space="preserve"> - Graphical Results</w:t>
                             </w:r>
-                            <w:bookmarkEnd w:id="432"/>
+                            <w:bookmarkEnd w:id="453"/>
                           </w:p>
                         </w:txbxContent>
                       </wps:txbx>
@@ -23475,34 +23899,24 @@
                           <w:szCs w:val="20"/>
                         </w:rPr>
                       </w:pPr>
-                      <w:bookmarkStart w:id="433" w:name="_Ref116237568"/>
-                      <w:bookmarkStart w:id="434" w:name="_Toc116239884"/>
+                      <w:bookmarkStart w:id="454" w:name="_Ref116237568"/>
+                      <w:bookmarkStart w:id="455" w:name="_Toc116239884"/>
                       <w:r>
                         <w:t xml:space="preserve">Figure </w:t>
                       </w:r>
-                      <w:r>
-                        <w:fldChar w:fldCharType="begin"/>
-                      </w:r>
-                      <w:r>
-                        <w:instrText xml:space="preserve"> SEQ Figure \* ARABIC </w:instrText>
-                      </w:r>
-                      <w:r>
-                        <w:fldChar w:fldCharType="separate"/>
-                      </w:r>
-                      <w:r>
-                        <w:rPr>
-                          <w:noProof/>
-                        </w:rPr>
-                        <w:t>15</w:t>
-                      </w:r>
-                      <w:r>
-                        <w:fldChar w:fldCharType="end"/>
-                      </w:r>
-                      <w:bookmarkEnd w:id="433"/>
+                      <w:fldSimple w:instr=" SEQ Figure \* ARABIC ">
+                        <w:r>
+                          <w:rPr>
+                            <w:noProof/>
+                          </w:rPr>
+                          <w:t>15</w:t>
+                        </w:r>
+                      </w:fldSimple>
+                      <w:bookmarkEnd w:id="454"/>
                       <w:r>
                         <w:t xml:space="preserve"> - Graphical Results</w:t>
                       </w:r>
-                      <w:bookmarkEnd w:id="434"/>
+                      <w:bookmarkEnd w:id="455"/>
                     </w:p>
                   </w:txbxContent>
                 </v:textbox>
@@ -23514,6 +23928,35 @@
       </w:r>
     </w:p>
     <w:p>
+      <w:r>
+        <w:t>After ‘Build 6’</w:t>
+      </w:r>
+      <w:r>
+        <w:t>, the function of ‘Build 7’ was test</w:t>
+      </w:r>
+      <w:r>
+        <w:t>ed</w:t>
+      </w:r>
+      <w:r>
+        <w:t xml:space="preserve">, and the results were plotted on a graph after the termination of the </w:t>
+      </w:r>
+      <w:r>
+        <w:t xml:space="preserve">artefact. </w:t>
+      </w:r>
+      <w:r>
+        <w:t xml:space="preserve">This concluded not only ‘Build 7’, but the artefact. </w:t>
+      </w:r>
+      <w:r>
+        <w:t>‘Build 7’ was commit te GitHub</w:t>
+      </w:r>
+      <w:r>
+        <w:t xml:space="preserve">. </w:t>
+      </w:r>
+    </w:p>
+    <w:p>
+      <w:bookmarkStart w:id="456" w:name="_Toc116239856"/>
+    </w:p>
+    <w:p>
       <w:pPr>
         <w:pStyle w:val="Heading2"/>
         <w:rPr>
@@ -23522,35 +23965,168 @@
           <w:szCs w:val="24"/>
         </w:rPr>
       </w:pPr>
-      <w:bookmarkStart w:id="435" w:name="_Toc116239856"/>
       <w:r>
         <w:t>Summary</w:t>
       </w:r>
-      <w:bookmarkEnd w:id="435"/>
-    </w:p>
-    <w:p>
-      <w:r>
-        <w:t>The iterative life cycle assisted in achieving the goal by completing the artefact in small increments known as builds. It made planning, defining requirements, designing, developing, testing, and deploying the artefact extremely simple and manageable. Each of the seven builds contributed to the design, development and deployment of the artifact to achieve the objective of creating a method for lecturers to determine if students comprehend the work addressed in class. The artefact is released on GitHub, and the iterative life cycle will enable anybody to co-create and add functionality to the artefact, while having a functioning version available at all times. The following is a brief explanation of how the seven builds come together to provide the final artefact that helps address the specified problem.</w:t>
-      </w:r>
-    </w:p>
-    <w:p>
-      <w:r>
-        <w:t>The artefact will show the classroom of students, with their faces obscured for privacy, and a text informing the lecturer of the number of students who are currently confused. The lecturer will also set a duration for the program to monitor the overall sentiment, and the results will be displayed in the python console and saved to an Excel file for subsequent perusal. After the program has ended, a graph will be produced with the overall sentiment and timestamps, providing a graphical depiction of the class's outcomes</w:t>
+      <w:bookmarkEnd w:id="456"/>
+    </w:p>
+    <w:p>
+      <w:r>
+        <w:t xml:space="preserve">The iterative life cycle assisted in achieving the goal by </w:t>
+      </w:r>
+      <w:r>
+        <w:t>developing</w:t>
+      </w:r>
+      <w:commentRangeStart w:id="457"/>
+      <w:r>
+        <w:t xml:space="preserve"> </w:t>
+      </w:r>
+      <w:commentRangeEnd w:id="457"/>
+      <w:r>
+        <w:rPr>
+          <w:rStyle w:val="CommentReference"/>
+        </w:rPr>
+        <w:commentReference w:id="457"/>
+      </w:r>
+      <w:r>
+        <w:t xml:space="preserve">the artefact in small increments known as builds. It made planning, defining requirements, designing, developing, testing, and deploying the artefact extremely simple and manageable. Each of the seven builds contributed to the design, development and deployment of the artifact to achieve the objective of creating a method for lecturers to determine if students comprehend the </w:t>
+      </w:r>
+      <w:r>
+        <w:t>topics discussed</w:t>
+      </w:r>
+      <w:commentRangeStart w:id="458"/>
+      <w:r>
+        <w:t xml:space="preserve"> </w:t>
+      </w:r>
+      <w:commentRangeEnd w:id="458"/>
+      <w:r>
+        <w:rPr>
+          <w:rStyle w:val="CommentReference"/>
+        </w:rPr>
+        <w:commentReference w:id="458"/>
+      </w:r>
+      <w:r>
+        <w:t xml:space="preserve">in class. The </w:t>
+      </w:r>
+      <w:r>
+        <w:t>final</w:t>
+      </w:r>
+      <w:r>
+        <w:t xml:space="preserve"> build</w:t>
+      </w:r>
+      <w:r>
+        <w:t xml:space="preserve"> of the </w:t>
+      </w:r>
+      <w:r>
+        <w:t xml:space="preserve">artefact is </w:t>
+      </w:r>
+      <w:r>
+        <w:t>uploaded</w:t>
+      </w:r>
+      <w:commentRangeStart w:id="459"/>
+      <w:r>
+        <w:t xml:space="preserve"> </w:t>
+      </w:r>
+      <w:commentRangeEnd w:id="459"/>
+      <w:r>
+        <w:rPr>
+          <w:rStyle w:val="CommentReference"/>
+        </w:rPr>
+        <w:commentReference w:id="459"/>
+      </w:r>
+      <w:r>
+        <w:t>to</w:t>
+      </w:r>
+      <w:r>
+        <w:t xml:space="preserve"> </w:t>
+      </w:r>
+      <w:r>
+        <w:t xml:space="preserve">the </w:t>
+      </w:r>
+      <w:r>
+        <w:t>GitHub</w:t>
+      </w:r>
+      <w:r>
+        <w:t xml:space="preserve"> repository</w:t>
+      </w:r>
+      <w:r>
+        <w:t>.</w:t>
+      </w:r>
+      <w:r>
+        <w:t xml:space="preserve"> The following is a brief explanation of how the seven builds come together to provide the final artefact that helps address the specified problem.</w:t>
+      </w:r>
+    </w:p>
+    <w:p>
+      <w:commentRangeStart w:id="460"/>
+      <w:r>
+        <w:t xml:space="preserve">The artefact will show the classroom of students, with their faces obscured for privacy, and a text informing the lecturer of the number of students who are currently confused. The lecturer will also set a duration for the program to monitor the overall sentiment, and the results will be displayed </w:t>
+      </w:r>
+      <w:r>
+        <w:lastRenderedPageBreak/>
+        <w:t xml:space="preserve">in the python console and saved to an </w:t>
+      </w:r>
+      <w:r>
+        <w:t xml:space="preserve">CSV </w:t>
+      </w:r>
+      <w:r>
+        <w:t>file for subsequent perusal. After the program has ended, a graph will be produced with the overall sentiment and timestamps, providing a graphical depiction of the class's outcomes</w:t>
       </w:r>
       <w:r>
         <w:t xml:space="preserve">. </w:t>
       </w:r>
+      <w:commentRangeEnd w:id="460"/>
+      <w:r>
+        <w:rPr>
+          <w:rStyle w:val="CommentReference"/>
+        </w:rPr>
+        <w:commentReference w:id="460"/>
+      </w:r>
     </w:p>
     <w:p>
       <w:pPr>
         <w:pStyle w:val="Chapter"/>
       </w:pPr>
-      <w:bookmarkStart w:id="436" w:name="_Toc116239857"/>
-      <w:r>
-        <w:lastRenderedPageBreak/>
-        <w:t>Chapter 4 – Results</w:t>
-      </w:r>
-      <w:bookmarkEnd w:id="436"/>
+      <w:bookmarkStart w:id="461" w:name="_Toc116239857"/>
+      <w:r>
+        <w:t xml:space="preserve">Chapter 4 – </w:t>
+      </w:r>
+      <w:commentRangeStart w:id="462"/>
+      <w:commentRangeStart w:id="463"/>
+      <w:commentRangeStart w:id="464"/>
+      <w:r>
+        <w:t>Results</w:t>
+      </w:r>
+      <w:bookmarkEnd w:id="461"/>
+      <w:commentRangeEnd w:id="462"/>
+      <w:r>
+        <w:rPr>
+          <w:rStyle w:val="CommentReference"/>
+          <w:rFonts w:ascii="Arial" w:hAnsi="Arial"/>
+          <w:b w:val="0"/>
+          <w:caps w:val="0"/>
+        </w:rPr>
+        <w:commentReference w:id="462"/>
+      </w:r>
+      <w:commentRangeEnd w:id="463"/>
+      <w:r>
+        <w:rPr>
+          <w:rStyle w:val="CommentReference"/>
+          <w:rFonts w:ascii="Arial" w:hAnsi="Arial"/>
+          <w:b w:val="0"/>
+          <w:caps w:val="0"/>
+        </w:rPr>
+        <w:commentReference w:id="463"/>
+      </w:r>
+      <w:commentRangeEnd w:id="464"/>
+      <w:r>
+        <w:rPr>
+          <w:rStyle w:val="CommentReference"/>
+          <w:rFonts w:ascii="Arial" w:hAnsi="Arial"/>
+          <w:b w:val="0"/>
+          <w:caps w:val="0"/>
+        </w:rPr>
+        <w:commentReference w:id="464"/>
+      </w:r>
     </w:p>
     <w:p>
       <w:pPr>
@@ -23559,24 +24135,24 @@
       <w:r>
         <w:t>This heading wont print</w:t>
       </w:r>
-      <w:bookmarkStart w:id="437" w:name="_Toc116238747"/>
-      <w:bookmarkStart w:id="438" w:name="_Toc116239858"/>
-      <w:bookmarkEnd w:id="437"/>
-      <w:bookmarkEnd w:id="438"/>
+      <w:bookmarkStart w:id="465" w:name="_Toc116238747"/>
+      <w:bookmarkStart w:id="466" w:name="_Toc116239858"/>
+      <w:bookmarkEnd w:id="465"/>
+      <w:bookmarkEnd w:id="466"/>
     </w:p>
     <w:p>
       <w:pPr>
         <w:pStyle w:val="Heading2"/>
       </w:pPr>
-      <w:bookmarkStart w:id="439" w:name="_Toc116239859"/>
-      <w:commentRangeStart w:id="440"/>
+      <w:bookmarkStart w:id="467" w:name="_Toc116239859"/>
+      <w:commentRangeStart w:id="468"/>
       <w:r>
         <w:t>Success</w:t>
       </w:r>
       <w:r>
         <w:t xml:space="preserve"> or Failure?</w:t>
       </w:r>
-      <w:commentRangeEnd w:id="440"/>
+      <w:commentRangeEnd w:id="468"/>
       <w:r>
         <w:rPr>
           <w:rStyle w:val="CommentReference"/>
@@ -23585,22 +24161,30 @@
           <w:bCs w:val="0"/>
           <w:iCs w:val="0"/>
         </w:rPr>
-        <w:commentReference w:id="440"/>
-      </w:r>
-      <w:bookmarkEnd w:id="439"/>
+        <w:commentReference w:id="468"/>
+      </w:r>
+      <w:bookmarkEnd w:id="467"/>
     </w:p>
     <w:p>
       <w:r>
         <w:t>The artefact was</w:t>
       </w:r>
       <w:r>
-        <w:t xml:space="preserve"> mainly</w:t>
-      </w:r>
-      <w:r>
-        <w:t xml:space="preserve"> tested on the researcher</w:t>
-      </w:r>
-      <w:r>
-        <w:t>, but regularly testes with other University peers</w:t>
+        <w:t xml:space="preserve"> </w:t>
+      </w:r>
+      <w:commentRangeStart w:id="469"/>
+      <w:commentRangeEnd w:id="469"/>
+      <w:r>
+        <w:rPr>
+          <w:rStyle w:val="CommentReference"/>
+        </w:rPr>
+        <w:commentReference w:id="469"/>
+      </w:r>
+      <w:r>
+        <w:t>-</w:t>
+      </w:r>
+      <w:r>
+        <w:t xml:space="preserve"> but regularly testes with other University peers</w:t>
       </w:r>
       <w:r>
         <w:t xml:space="preserve"> as shown in Build 4. </w:t>
@@ -23631,11 +24215,11 @@
       <w:pPr>
         <w:pStyle w:val="Heading2"/>
       </w:pPr>
-      <w:bookmarkStart w:id="441" w:name="_Toc116239860"/>
+      <w:bookmarkStart w:id="470" w:name="_Toc116239860"/>
       <w:r>
         <w:t>Limitations</w:t>
       </w:r>
-      <w:bookmarkEnd w:id="441"/>
+      <w:bookmarkEnd w:id="470"/>
     </w:p>
     <w:p>
       <w:pPr>
@@ -23687,7 +24271,7 @@
       <w:pPr>
         <w:pStyle w:val="Appendix"/>
       </w:pPr>
-      <w:bookmarkStart w:id="442" w:name="Appendix"/>
+      <w:bookmarkStart w:id="471" w:name="Appendix"/>
       <w:r>
         <w:lastRenderedPageBreak/>
         <w:t xml:space="preserve">APPENDIX </w:t>
@@ -23704,20 +24288,20 @@
       <w:r>
         <w:t xml:space="preserve"> </w:t>
       </w:r>
-      <w:commentRangeStart w:id="443"/>
+      <w:commentRangeStart w:id="472"/>
       <w:r>
         <w:t xml:space="preserve">Questionnaire </w:t>
       </w:r>
-      <w:commentRangeEnd w:id="443"/>
+      <w:commentRangeEnd w:id="472"/>
       <w:r>
         <w:rPr>
           <w:rStyle w:val="CommentReference"/>
           <w:b w:val="0"/>
         </w:rPr>
-        <w:commentReference w:id="443"/>
-      </w:r>
-    </w:p>
-    <w:bookmarkEnd w:id="442"/>
+        <w:commentReference w:id="472"/>
+      </w:r>
+    </w:p>
+    <w:bookmarkEnd w:id="471"/>
     <w:p>
       <w:pPr>
         <w:spacing w:after="0"/>
@@ -23836,37 +24420,24 @@
         <w:pStyle w:val="Caption"/>
         <w:keepNext/>
       </w:pPr>
-      <w:bookmarkStart w:id="444" w:name="_Ref108435654"/>
-      <w:bookmarkStart w:id="445" w:name="_Toc116239868"/>
+      <w:bookmarkStart w:id="473" w:name="_Ref108435654"/>
+      <w:bookmarkStart w:id="474" w:name="_Toc116239868"/>
       <w:r>
         <w:t xml:space="preserve">Table </w:t>
       </w:r>
-      <w:r>
-        <w:fldChar w:fldCharType="begin"/>
-      </w:r>
-      <w:r>
-        <w:instrText xml:space="preserve"> SEQ Table \* ARABIC </w:instrText>
-      </w:r>
-      <w:r>
-        <w:fldChar w:fldCharType="separate"/>
-      </w:r>
-      <w:r>
-        <w:rPr>
-          <w:noProof/>
-        </w:rPr>
-        <w:t>7</w:t>
-      </w:r>
-      <w:r>
-        <w:rPr>
-          <w:noProof/>
-        </w:rPr>
-        <w:fldChar w:fldCharType="end"/>
-      </w:r>
-      <w:bookmarkEnd w:id="444"/>
+      <w:fldSimple w:instr=" SEQ Table \* ARABIC ">
+        <w:r>
+          <w:rPr>
+            <w:noProof/>
+          </w:rPr>
+          <w:t>7</w:t>
+        </w:r>
+      </w:fldSimple>
+      <w:bookmarkEnd w:id="473"/>
       <w:r>
         <w:t xml:space="preserve"> - Close-ended Survey Questions</w:t>
       </w:r>
-      <w:bookmarkEnd w:id="445"/>
+      <w:bookmarkEnd w:id="474"/>
     </w:p>
     <w:tbl>
       <w:tblPr>
@@ -24343,37 +24914,24 @@
         <w:pStyle w:val="Caption"/>
         <w:keepNext/>
       </w:pPr>
-      <w:bookmarkStart w:id="446" w:name="_Ref108435727"/>
-      <w:bookmarkStart w:id="447" w:name="_Toc116239869"/>
+      <w:bookmarkStart w:id="475" w:name="_Ref108435727"/>
+      <w:bookmarkStart w:id="476" w:name="_Toc116239869"/>
       <w:r>
         <w:t xml:space="preserve">Table </w:t>
       </w:r>
-      <w:r>
-        <w:fldChar w:fldCharType="begin"/>
-      </w:r>
-      <w:r>
-        <w:instrText xml:space="preserve"> SEQ Table \* ARABIC </w:instrText>
-      </w:r>
-      <w:r>
-        <w:fldChar w:fldCharType="separate"/>
-      </w:r>
-      <w:r>
-        <w:rPr>
-          <w:noProof/>
-        </w:rPr>
-        <w:t>8</w:t>
-      </w:r>
-      <w:r>
-        <w:rPr>
-          <w:noProof/>
-        </w:rPr>
-        <w:fldChar w:fldCharType="end"/>
-      </w:r>
-      <w:bookmarkEnd w:id="446"/>
+      <w:fldSimple w:instr=" SEQ Table \* ARABIC ">
+        <w:r>
+          <w:rPr>
+            <w:noProof/>
+          </w:rPr>
+          <w:t>8</w:t>
+        </w:r>
+      </w:fldSimple>
+      <w:bookmarkEnd w:id="475"/>
       <w:r>
         <w:t xml:space="preserve"> - Survey Question</w:t>
       </w:r>
-      <w:bookmarkEnd w:id="447"/>
+      <w:bookmarkEnd w:id="476"/>
     </w:p>
     <w:tbl>
       <w:tblPr>
@@ -24700,23 +25258,23 @@
       <w:pPr>
         <w:pStyle w:val="TOCHeading"/>
       </w:pPr>
-      <w:bookmarkStart w:id="448" w:name="_Toc405901959"/>
-      <w:bookmarkStart w:id="449" w:name="_Toc405902526"/>
-      <w:bookmarkStart w:id="450" w:name="_Toc405902973"/>
-      <w:bookmarkStart w:id="451" w:name="_Toc116239861"/>
-      <w:commentRangeStart w:id="452"/>
-      <w:commentRangeStart w:id="453"/>
-      <w:commentRangeStart w:id="454"/>
+      <w:bookmarkStart w:id="477" w:name="_Toc405901959"/>
+      <w:bookmarkStart w:id="478" w:name="_Toc405902526"/>
+      <w:bookmarkStart w:id="479" w:name="_Toc405902973"/>
+      <w:bookmarkStart w:id="480" w:name="_Toc116239861"/>
+      <w:commentRangeStart w:id="481"/>
+      <w:commentRangeStart w:id="482"/>
+      <w:commentRangeStart w:id="483"/>
       <w:r>
         <w:lastRenderedPageBreak/>
         <w:t>Bibliography</w:t>
       </w:r>
-      <w:bookmarkEnd w:id="222"/>
       <w:bookmarkEnd w:id="223"/>
-      <w:bookmarkEnd w:id="448"/>
-      <w:bookmarkEnd w:id="449"/>
-      <w:bookmarkEnd w:id="450"/>
-      <w:commentRangeEnd w:id="452"/>
+      <w:bookmarkEnd w:id="224"/>
+      <w:bookmarkEnd w:id="477"/>
+      <w:bookmarkEnd w:id="478"/>
+      <w:bookmarkEnd w:id="479"/>
+      <w:commentRangeEnd w:id="481"/>
       <w:r>
         <w:rPr>
           <w:rStyle w:val="CommentReference"/>
@@ -24724,9 +25282,9 @@
           <w:b w:val="0"/>
           <w:caps w:val="0"/>
         </w:rPr>
-        <w:commentReference w:id="452"/>
-      </w:r>
-      <w:commentRangeEnd w:id="453"/>
+        <w:commentReference w:id="481"/>
+      </w:r>
+      <w:commentRangeEnd w:id="482"/>
       <w:r>
         <w:rPr>
           <w:rStyle w:val="CommentReference"/>
@@ -24734,9 +25292,9 @@
           <w:b w:val="0"/>
           <w:caps w:val="0"/>
         </w:rPr>
-        <w:commentReference w:id="453"/>
-      </w:r>
-      <w:commentRangeEnd w:id="454"/>
+        <w:commentReference w:id="482"/>
+      </w:r>
+      <w:commentRangeEnd w:id="483"/>
       <w:r>
         <w:rPr>
           <w:rStyle w:val="CommentReference"/>
@@ -24744,9 +25302,9 @@
           <w:b w:val="0"/>
           <w:caps w:val="0"/>
         </w:rPr>
-        <w:commentReference w:id="454"/>
-      </w:r>
-      <w:bookmarkEnd w:id="451"/>
+        <w:commentReference w:id="483"/>
+      </w:r>
+      <w:bookmarkEnd w:id="480"/>
     </w:p>
     <w:p>
       <w:pPr>
@@ -25003,7 +25561,7 @@
         </w:rPr>
         <w:t xml:space="preserve">Bernstein, C.  2020.  Face detection. </w:t>
       </w:r>
-      <w:hyperlink r:id="rId34" w:history="1">
+      <w:hyperlink r:id="rId34" w:anchor=":~:text=Face%20detection%20%2D%2D%20also%20called,human%20faces%20in%20digital%20images" w:history="1">
         <w:r>
           <w:rPr>
             <w:rStyle w:val="Hyperlink"/>
@@ -27165,8 +27723,8 @@
         </w:rPr>
         <w:fldChar w:fldCharType="end"/>
       </w:r>
-      <w:bookmarkEnd w:id="218"/>
       <w:bookmarkEnd w:id="219"/>
+      <w:bookmarkEnd w:id="220"/>
     </w:p>
     <w:sectPr>
       <w:footerReference w:type="default" r:id="rId42"/>
@@ -27440,7 +27998,7 @@
       </w:r>
     </w:p>
   </w:comment>
-  <w:comment w:id="440" w:author="Hano Strydom" w:date="2022-10-09T20:24:00Z" w:initials="HS">
+  <w:comment w:id="403" w:author="HENRI VAN RENSBURG" w:date="2022-10-10T07:58:00Z" w:initials="HVR">
     <w:p>
       <w:pPr>
         <w:pStyle w:val="CommentText"/>
@@ -27453,45 +28011,26 @@
         <w:annotationRef/>
       </w:r>
       <w:r>
-        <w:t>Ek probeer nog uitfigure hoe om die beter te klink en wayyy langer te maak. Het Meneer enige idees?</w:t>
-      </w:r>
-    </w:p>
-  </w:comment>
-  <w:comment w:id="443" w:author="Hano Strydom" w:date="2022-10-09T20:29:00Z" w:initials="HS">
+        <w:t>Ek wonder of jy nie hierdie paragraaf by die introduction moet sit. Dan eindig dit met die "known as as the artefact".</w:t>
+      </w:r>
+    </w:p>
     <w:p>
       <w:pPr>
         <w:pStyle w:val="CommentText"/>
         <w:jc w:val="left"/>
       </w:pPr>
-      <w:r>
-        <w:rPr>
-          <w:rStyle w:val="CommentReference"/>
-        </w:rPr>
-        <w:annotationRef/>
-      </w:r>
-      <w:r>
-        <w:t>Sien nog 20 mense het dit ingevul. Ek ook Ricus gevra om sy klas te vra om ook dit in te vul indien moontlik</w:t>
-      </w:r>
-    </w:p>
-  </w:comment>
-  <w:comment w:id="452" w:author="HENRI VAN RENSBURG" w:date="2022-08-17T11:33:00Z" w:initials="HVR">
+    </w:p>
     <w:p>
       <w:pPr>
         <w:pStyle w:val="CommentText"/>
         <w:jc w:val="left"/>
       </w:pPr>
       <w:r>
-        <w:rPr>
-          <w:rStyle w:val="CommentReference"/>
-        </w:rPr>
-        <w:annotationRef/>
-      </w:r>
-      <w:r>
-        <w:t>Die 2de bron is nie lekker nie, dit gaan na die volgende lyn /n voordat die sin klaar is.</w:t>
+        <w:t>Dan net ook 'n kort / high level / general beskrywing van die finale produk / artefak wat die studie propose.. Daarna die Description of the artefact met daai lys van 6 goed. Wat dink jy?</w:t>
       </w:r>
     </w:p>
   </w:comment>
-  <w:comment w:id="453" w:author="HENRI VAN RENSBURG" w:date="2022-08-17T11:34:00Z" w:initials="HVR">
+  <w:comment w:id="405" w:author="HENRI VAN RENSBURG" w:date="2022-10-10T06:33:00Z" w:initials="HVR">
     <w:p>
       <w:pPr>
         <w:pStyle w:val="CommentText"/>
@@ -27504,11 +28043,599 @@
         <w:annotationRef/>
       </w:r>
       <w:r>
+        <w:t>Tract? ☺️</w:t>
+      </w:r>
+    </w:p>
+  </w:comment>
+  <w:comment w:id="408" w:author="HENRI VAN RENSBURG" w:date="2022-10-10T08:02:00Z" w:initials="HVR">
+    <w:p>
+      <w:pPr>
+        <w:pStyle w:val="CommentText"/>
+        <w:jc w:val="left"/>
+      </w:pPr>
+      <w:r>
+        <w:rPr>
+          <w:rStyle w:val="CommentReference"/>
+        </w:rPr>
+        <w:annotationRef/>
+      </w:r>
+      <w:r>
+        <w:t>Weer solve - gebruik eerder "address" / "to address" the problem</w:t>
+      </w:r>
+    </w:p>
+  </w:comment>
+  <w:comment w:id="411" w:author="HENRI VAN RENSBURG" w:date="2022-10-10T08:58:00Z" w:initials="HVR">
+    <w:p>
+      <w:pPr>
+        <w:pStyle w:val="CommentText"/>
+        <w:jc w:val="left"/>
+      </w:pPr>
+      <w:r>
+        <w:rPr>
+          <w:rStyle w:val="CommentReference"/>
+        </w:rPr>
+        <w:annotationRef/>
+      </w:r>
+      <w:r>
+        <w:t>Decided is pre-planning. Gebruik dalk iets soos "established" / "establish" the requirements… / requirements are determined...</w:t>
+      </w:r>
+    </w:p>
+  </w:comment>
+  <w:comment w:id="412" w:author="HENRI VAN RENSBURG" w:date="2022-10-10T09:00:00Z" w:initials="HVR">
+    <w:p>
+      <w:pPr>
+        <w:pStyle w:val="CommentText"/>
+        <w:jc w:val="left"/>
+      </w:pPr>
+      <w:r>
+        <w:rPr>
+          <w:rStyle w:val="CommentReference"/>
+        </w:rPr>
+        <w:annotationRef/>
+      </w:r>
+      <w:r>
+        <w:t>Conforms to the requirements established</w:t>
+      </w:r>
+    </w:p>
+  </w:comment>
+  <w:comment w:id="414" w:author="HENRI VAN RENSBURG" w:date="2022-10-10T09:03:00Z" w:initials="HVR">
+    <w:p>
+      <w:pPr>
+        <w:pStyle w:val="CommentText"/>
+        <w:jc w:val="left"/>
+      </w:pPr>
+      <w:r>
+        <w:rPr>
+          <w:rStyle w:val="CommentReference"/>
+        </w:rPr>
+        <w:annotationRef/>
+      </w:r>
+      <w:r>
+        <w:t>Why? - verwys dalk terug na daai 6 goed wat die artefak moet doen, en se dit is om iteratief elke vereiste funksionaliteit by te voeg</w:t>
+      </w:r>
+    </w:p>
+  </w:comment>
+  <w:comment w:id="415" w:author="HENRI VAN RENSBURG" w:date="2022-10-10T09:06:00Z" w:initials="HVR">
+    <w:p>
+      <w:pPr>
+        <w:pStyle w:val="CommentText"/>
+        <w:jc w:val="left"/>
+      </w:pPr>
+      <w:r>
+        <w:rPr>
+          <w:rStyle w:val="CommentReference"/>
+        </w:rPr>
+        <w:annotationRef/>
+      </w:r>
+      <w:r>
+        <w:t>Jy kan hierdie ignore - sien jy beskryf dit in die volgende paragraaf op die volgende bladsy</w:t>
+      </w:r>
+    </w:p>
+  </w:comment>
+  <w:comment w:id="418" w:author="HENRI VAN RENSBURG" w:date="2022-10-10T09:06:00Z" w:initials="HVR">
+    <w:p>
+      <w:pPr>
+        <w:pStyle w:val="CommentText"/>
+        <w:jc w:val="left"/>
+      </w:pPr>
+      <w:r>
+        <w:rPr>
+          <w:rStyle w:val="CommentReference"/>
+        </w:rPr>
+        <w:annotationRef/>
+      </w:r>
+      <w:r>
+        <w:t>Ooh hier se jy dit ☺️☺️</w:t>
+      </w:r>
+    </w:p>
+  </w:comment>
+  <w:comment w:id="420" w:author="HENRI VAN RENSBURG" w:date="2022-10-10T09:12:00Z" w:initials="HVR">
+    <w:p>
+      <w:pPr>
+        <w:pStyle w:val="CommentText"/>
+        <w:jc w:val="left"/>
+      </w:pPr>
+      <w:r>
+        <w:rPr>
+          <w:rStyle w:val="CommentReference"/>
+        </w:rPr>
+        <w:annotationRef/>
+      </w:r>
+      <w:r>
+        <w:t>Ek het nou gesoek vir 'n ander woord want die "displaying and display" na mekaar lees nie lekker nie. Maar weet ook nie of exhibiting die regte een is nie 😐</w:t>
+      </w:r>
+    </w:p>
+  </w:comment>
+  <w:comment w:id="421" w:author="Hano Strydom" w:date="2022-10-15T12:34:00Z" w:initials="HS">
+    <w:p>
+      <w:pPr>
+        <w:pStyle w:val="CommentText"/>
+        <w:jc w:val="left"/>
+      </w:pPr>
+      <w:r>
+        <w:rPr>
+          <w:rStyle w:val="CommentReference"/>
+        </w:rPr>
+        <w:annotationRef/>
+      </w:r>
+      <w:r>
+        <w:t>Exhibiting klink vir my goed</w:t>
+      </w:r>
+    </w:p>
+  </w:comment>
+  <w:comment w:id="422" w:author="HENRI VAN RENSBURG" w:date="2022-10-10T09:16:00Z" w:initials="HVR">
+    <w:p>
+      <w:pPr>
+        <w:pStyle w:val="CommentText"/>
+        <w:jc w:val="left"/>
+      </w:pPr>
+      <w:r>
+        <w:rPr>
+          <w:rStyle w:val="CommentReference"/>
+        </w:rPr>
+        <w:annotationRef/>
+      </w:r>
+      <w:r>
+        <w:t>Saying - te informeel. Gebruik "displaying" / "indicating" of so iets.</w:t>
+      </w:r>
+    </w:p>
+  </w:comment>
+  <w:comment w:id="423" w:author="HENRI VAN RENSBURG" w:date="2022-10-10T09:18:00Z" w:initials="HVR">
+    <w:p>
+      <w:pPr>
+        <w:pStyle w:val="CommentText"/>
+        <w:jc w:val="left"/>
+      </w:pPr>
+      <w:r>
+        <w:rPr>
+          <w:rStyle w:val="CommentReference"/>
+        </w:rPr>
+        <w:annotationRef/>
+      </w:r>
+      <w:r>
+        <w:t xml:space="preserve">Te informeel - gebruik "determined" </w:t>
+      </w:r>
+    </w:p>
+  </w:comment>
+  <w:comment w:id="424" w:author="HENRI VAN RENSBURG" w:date="2022-10-10T09:20:00Z" w:initials="HVR">
+    <w:p>
+      <w:pPr>
+        <w:pStyle w:val="CommentText"/>
+        <w:jc w:val="left"/>
+      </w:pPr>
+      <w:r>
+        <w:rPr>
+          <w:rStyle w:val="CommentReference"/>
+        </w:rPr>
+        <w:annotationRef/>
+      </w:r>
+      <w:r>
+        <w:t>Ek weet nie hoe moet dit wees nie, maar glo mens moet dit as "Co-Pilot" skryf of as "</w:t>
+      </w:r>
+      <w:r>
+        <w:rPr>
+          <w:i/>
+          <w:iCs/>
+        </w:rPr>
+        <w:t>co-pilot</w:t>
+      </w:r>
+      <w:r>
+        <w:t>" in itallics. Wat dink jy?</w:t>
+      </w:r>
+    </w:p>
+  </w:comment>
+  <w:comment w:id="425" w:author="HENRI VAN RENSBURG" w:date="2022-10-10T09:28:00Z" w:initials="HVR">
+    <w:p>
+      <w:pPr>
+        <w:pStyle w:val="CommentText"/>
+        <w:jc w:val="left"/>
+      </w:pPr>
+      <w:r>
+        <w:rPr>
+          <w:rStyle w:val="CommentReference"/>
+        </w:rPr>
+        <w:annotationRef/>
+      </w:r>
+      <w:r>
+        <w:t>Dit kan jy uithaal. Skryf dalk net general specs soos "8th Gen Intel Core i7" of iets / haal dit uit en se net 'n algemene rekenaar was gebruik</w:t>
+      </w:r>
+    </w:p>
+  </w:comment>
+  <w:comment w:id="426" w:author="HENRI VAN RENSBURG" w:date="2022-10-10T09:31:00Z" w:initials="HVR">
+    <w:p>
+      <w:pPr>
+        <w:pStyle w:val="CommentText"/>
+        <w:jc w:val="left"/>
+      </w:pPr>
+      <w:r>
+        <w:rPr>
+          <w:rStyle w:val="CommentReference"/>
+        </w:rPr>
+        <w:annotationRef/>
+      </w:r>
+      <w:r>
+        <w:t>Haal asb open space hierna uit en begin met Build 1 sonder 'n page break</w:t>
+      </w:r>
+    </w:p>
+  </w:comment>
+  <w:comment w:id="427" w:author="HENRI VAN RENSBURG" w:date="2022-10-10T09:31:00Z" w:initials="HVR">
+    <w:p>
+      <w:pPr>
+        <w:pStyle w:val="CommentText"/>
+        <w:jc w:val="left"/>
+      </w:pPr>
+      <w:r>
+        <w:rPr>
+          <w:rStyle w:val="CommentReference"/>
+        </w:rPr>
+        <w:annotationRef/>
+      </w:r>
+      <w:r>
+        <w:t>Goal of the first build</w:t>
+      </w:r>
+    </w:p>
+  </w:comment>
+  <w:comment w:id="429" w:author="HENRI VAN RENSBURG" w:date="2022-10-10T09:51:00Z" w:initials="HVR">
+    <w:p>
+      <w:pPr>
+        <w:pStyle w:val="CommentText"/>
+        <w:jc w:val="left"/>
+      </w:pPr>
+      <w:r>
+        <w:rPr>
+          <w:rStyle w:val="CommentReference"/>
+        </w:rPr>
+        <w:annotationRef/>
+      </w:r>
+      <w:r>
+        <w:t>Swap 7 &amp; 8</w:t>
+      </w:r>
+    </w:p>
+  </w:comment>
+  <w:comment w:id="438" w:author="HENRI VAN RENSBURG" w:date="2022-10-10T09:55:00Z" w:initials="HVR">
+    <w:p>
+      <w:pPr>
+        <w:pStyle w:val="CommentText"/>
+        <w:jc w:val="left"/>
+      </w:pPr>
+      <w:r>
+        <w:rPr>
+          <w:rStyle w:val="CommentReference"/>
+        </w:rPr>
+        <w:annotationRef/>
+      </w:r>
+      <w:r>
+        <w:t>Het jy dalk iets in Chapter 2 gesê oor daai emotions wat as confusion geklasifiseer kan word? As jy het, sal dit baie goed wees om te kan terugverwys na Literatuur / daai gedeelte van jou literatuur.</w:t>
+      </w:r>
+    </w:p>
+  </w:comment>
+  <w:comment w:id="439" w:author="Hano Strydom" w:date="2022-10-15T13:29:00Z" w:initials="HS">
+    <w:p>
+      <w:pPr>
+        <w:pStyle w:val="CommentText"/>
+        <w:jc w:val="left"/>
+      </w:pPr>
+      <w:r>
+        <w:rPr>
+          <w:rStyle w:val="CommentReference"/>
+        </w:rPr>
+        <w:annotationRef/>
+      </w:r>
+      <w:r>
+        <w:t>Dis in die eertste sin van die paragraaf. Is dit wat Meneer bedoel het</w:t>
+      </w:r>
+    </w:p>
+  </w:comment>
+  <w:comment w:id="446" w:author="HENRI VAN RENSBURG" w:date="2022-10-10T10:08:00Z" w:initials="HVR">
+    <w:p>
+      <w:pPr>
+        <w:pStyle w:val="CommentText"/>
+        <w:jc w:val="left"/>
+      </w:pPr>
+      <w:r>
+        <w:rPr>
+          <w:rStyle w:val="CommentReference"/>
+        </w:rPr>
+        <w:annotationRef/>
+      </w:r>
+      <w:r>
+        <w:t>Jy het die 'Build x' in enkel aanhalingstekens by die voriges, maak net seker jy bly konsekwent.</w:t>
+      </w:r>
+    </w:p>
+  </w:comment>
+  <w:comment w:id="447" w:author="HENRI VAN RENSBURG" w:date="2022-10-10T10:10:00Z" w:initials="HVR">
+    <w:p>
+      <w:pPr>
+        <w:pStyle w:val="CommentText"/>
+        <w:jc w:val="left"/>
+      </w:pPr>
+      <w:r>
+        <w:rPr>
+          <w:rStyle w:val="CommentReference"/>
+        </w:rPr>
+        <w:annotationRef/>
+      </w:r>
+      <w:r>
+        <w:t xml:space="preserve">Iets soos dit - dalk vra die leser </w:t>
+      </w:r>
+      <w:r>
+        <w:rPr>
+          <w:b/>
+          <w:bCs/>
+        </w:rPr>
+        <w:t>Hoekom?</w:t>
+      </w:r>
+    </w:p>
+  </w:comment>
+  <w:comment w:id="450" w:author="HENRI VAN RENSBURG" w:date="2022-10-10T10:15:00Z" w:initials="HVR">
+    <w:p>
+      <w:pPr>
+        <w:pStyle w:val="CommentText"/>
+        <w:jc w:val="left"/>
+      </w:pPr>
+      <w:r>
+        <w:rPr>
+          <w:rStyle w:val="CommentReference"/>
+        </w:rPr>
+        <w:annotationRef/>
+      </w:r>
+      <w:r>
+        <w:t>Na elke build het jy GitHub to geskryf… - wat van hierdie een? = gee net 'n summarised paragrafie oor Build 5, sukses, committed.</w:t>
+      </w:r>
+    </w:p>
+  </w:comment>
+  <w:comment w:id="457" w:author="HENRI VAN RENSBURG" w:date="2022-10-10T10:27:00Z" w:initials="HVR">
+    <w:p>
+      <w:pPr>
+        <w:pStyle w:val="CommentText"/>
+        <w:jc w:val="left"/>
+      </w:pPr>
+      <w:r>
+        <w:rPr>
+          <w:rStyle w:val="CommentReference"/>
+        </w:rPr>
+        <w:annotationRef/>
+      </w:r>
+      <w:r>
+        <w:t>Developing eerder.</w:t>
+      </w:r>
+    </w:p>
+  </w:comment>
+  <w:comment w:id="458" w:author="HENRI VAN RENSBURG" w:date="2022-10-10T10:29:00Z" w:initials="HVR">
+    <w:p>
+      <w:pPr>
+        <w:pStyle w:val="CommentText"/>
+        <w:jc w:val="left"/>
+      </w:pPr>
+      <w:r>
+        <w:rPr>
+          <w:rStyle w:val="CommentReference"/>
+        </w:rPr>
+        <w:annotationRef/>
+      </w:r>
+      <w:r>
+        <w:t>Topic(s) discussed</w:t>
+      </w:r>
+    </w:p>
+  </w:comment>
+  <w:comment w:id="459" w:author="HENRI VAN RENSBURG" w:date="2022-10-10T10:32:00Z" w:initials="HVR">
+    <w:p>
+      <w:pPr>
+        <w:pStyle w:val="CommentText"/>
+        <w:jc w:val="left"/>
+      </w:pPr>
+      <w:r>
+        <w:rPr>
+          <w:rStyle w:val="CommentReference"/>
+        </w:rPr>
+        <w:annotationRef/>
+      </w:r>
+      <w:r>
+        <w:t>Haal released uit.  - weet ook nie of dit nodig is om die volgende sin oor GitHub te bespreek vir die SUMMARY of the artefact nie… jou besluit.</w:t>
+      </w:r>
+    </w:p>
+  </w:comment>
+  <w:comment w:id="460" w:author="HENRI VAN RENSBURG" w:date="2022-10-10T10:37:00Z" w:initials="HVR">
+    <w:p>
+      <w:pPr>
+        <w:pStyle w:val="CommentText"/>
+        <w:jc w:val="left"/>
+      </w:pPr>
+      <w:r>
+        <w:rPr>
+          <w:rStyle w:val="CommentReference"/>
+        </w:rPr>
+        <w:annotationRef/>
+      </w:r>
+      <w:r>
+        <w:t>Ek kan sien jy het hier begin moeg raak… herskryf asb so bietjie hierdie finale paragraaf</w:t>
+      </w:r>
+    </w:p>
+  </w:comment>
+  <w:comment w:id="462" w:author="HENRI VAN RENSBURG" w:date="2022-10-10T10:49:00Z" w:initials="HVR">
+    <w:p>
+      <w:pPr>
+        <w:pStyle w:val="CommentText"/>
+        <w:jc w:val="left"/>
+      </w:pPr>
+      <w:r>
+        <w:rPr>
+          <w:rStyle w:val="CommentReference"/>
+        </w:rPr>
+        <w:annotationRef/>
+      </w:r>
+      <w:r>
+        <w:t xml:space="preserve">Hier gaan jy die projek resultate as geheel evalueer… Dus gaan jy terug na Chapter 1 - wat was die probleem wat hierdie projek probeer aanspreek het, wat was die AIM en Objectives van die projek?... </w:t>
+      </w:r>
+    </w:p>
+    <w:p>
+      <w:pPr>
+        <w:pStyle w:val="CommentText"/>
+        <w:jc w:val="left"/>
+      </w:pPr>
+      <w:r>
+        <w:t xml:space="preserve">Jou laaste aim was 'n evaluering, dus gaan jy nou hierdie artefact evalueer in terme van die probleem as geheel en hoe hierdie artefak 'n uitstekende benadering tot 'n oplossing van die probleem is… </w:t>
+      </w:r>
+    </w:p>
+    <w:p>
+      <w:pPr>
+        <w:pStyle w:val="CommentText"/>
+        <w:jc w:val="left"/>
+      </w:pPr>
+      <w:r>
+        <w:t>- Die facial detection werk great. Die Emotion detection werk goed en was in classe geplaas. Die general sentiment kon suksesvol gemeet word om vir lecturers 'n "Check for Understanding" te gee wat hulle andersins NIE in so groot klas effektief sou kon doen nie. Dit is 'n UITSTEKENDE tool wat ontwikkel is om die probleem van die studie aan te spreek en moet NOG verder ontwikkel word om meer akkuraat te wees, emotion training te doen spesifiek op confusion, ens ens, wat dan die limitations begin uitlig (Camera quality, Confusion training set, ens…)</w:t>
+      </w:r>
+    </w:p>
+  </w:comment>
+  <w:comment w:id="463" w:author="HENRI VAN RENSBURG" w:date="2022-10-10T10:50:00Z" w:initials="HVR">
+    <w:p>
+      <w:pPr>
+        <w:pStyle w:val="CommentText"/>
+        <w:jc w:val="left"/>
+      </w:pPr>
+      <w:r>
+        <w:rPr>
+          <w:rStyle w:val="CommentReference"/>
+        </w:rPr>
+        <w:annotationRef/>
+      </w:r>
+      <w:r>
+        <w:t>- ek het nou net baie informeel begin tik ☺️ maar ek hoop dit gee vir jou 'n idee oor hierdie gedeelte van die dokument</w:t>
+      </w:r>
+    </w:p>
+  </w:comment>
+  <w:comment w:id="464" w:author="HENRI VAN RENSBURG" w:date="2022-10-10T10:52:00Z" w:initials="HVR">
+    <w:p>
+      <w:pPr>
+        <w:pStyle w:val="CommentText"/>
+        <w:jc w:val="left"/>
+      </w:pPr>
+      <w:r>
+        <w:rPr>
+          <w:rStyle w:val="CommentReference"/>
+        </w:rPr>
+        <w:annotationRef/>
+      </w:r>
+      <w:r>
+        <w:t xml:space="preserve">Jy moet ook erens in hierdie gedeelte 'n SUMMARY van die FINAL build / final artefact insit. Alles wat hy kan doen, dalk van begin tot einde oor hoe die finale weergawe werk / gebruik word / wat hy kan doen.  </w:t>
+      </w:r>
+    </w:p>
+    <w:p>
+      <w:pPr>
+        <w:pStyle w:val="CommentText"/>
+        <w:jc w:val="left"/>
+      </w:pPr>
+      <w:r>
+        <w:t>- dalk so 1.5 of 2 bladsye</w:t>
+      </w:r>
+    </w:p>
+  </w:comment>
+  <w:comment w:id="468" w:author="Hano Strydom" w:date="2022-10-09T20:24:00Z" w:initials="HS">
+    <w:p>
+      <w:pPr>
+        <w:pStyle w:val="CommentText"/>
+        <w:jc w:val="left"/>
+      </w:pPr>
+      <w:r>
+        <w:rPr>
+          <w:rStyle w:val="CommentReference"/>
+        </w:rPr>
+        <w:annotationRef/>
+      </w:r>
+      <w:r>
+        <w:t>Ek probeer nog uitfigure hoe om die beter te klink en wayyy langer te maak. Het Meneer enige idees?</w:t>
+      </w:r>
+    </w:p>
+  </w:comment>
+  <w:comment w:id="469" w:author="HENRI VAN RENSBURG" w:date="2022-10-10T10:41:00Z" w:initials="HVR">
+    <w:p>
+      <w:pPr>
+        <w:pStyle w:val="CommentText"/>
+        <w:jc w:val="left"/>
+      </w:pPr>
+      <w:r>
+        <w:rPr>
+          <w:rStyle w:val="CommentReference"/>
+        </w:rPr>
+        <w:annotationRef/>
+      </w:r>
+      <w:r>
+        <w:t>Die artefact is thoroughly tested and provides a working prototype / solution proposed to the problem presented in this study. ….</w:t>
+      </w:r>
+    </w:p>
+  </w:comment>
+  <w:comment w:id="472" w:author="Hano Strydom" w:date="2022-10-09T20:29:00Z" w:initials="HS">
+    <w:p>
+      <w:pPr>
+        <w:pStyle w:val="CommentText"/>
+        <w:jc w:val="left"/>
+      </w:pPr>
+      <w:r>
+        <w:rPr>
+          <w:rStyle w:val="CommentReference"/>
+        </w:rPr>
+        <w:annotationRef/>
+      </w:r>
+      <w:r>
+        <w:t>Sien nog 20 mense het dit ingevul. Ek ook Ricus gevra om sy klas te vra om ook dit in te vul indien moontlik</w:t>
+      </w:r>
+    </w:p>
+  </w:comment>
+  <w:comment w:id="481" w:author="HENRI VAN RENSBURG" w:date="2022-08-17T11:33:00Z" w:initials="HVR">
+    <w:p>
+      <w:pPr>
+        <w:pStyle w:val="CommentText"/>
+        <w:jc w:val="left"/>
+      </w:pPr>
+      <w:r>
+        <w:rPr>
+          <w:rStyle w:val="CommentReference"/>
+        </w:rPr>
+        <w:annotationRef/>
+      </w:r>
+      <w:r>
+        <w:t>Die 2de bron is nie lekker nie, dit gaan na die volgende lyn /n voordat die sin klaar is.</w:t>
+      </w:r>
+    </w:p>
+  </w:comment>
+  <w:comment w:id="482" w:author="HENRI VAN RENSBURG" w:date="2022-08-17T11:34:00Z" w:initials="HVR">
+    <w:p>
+      <w:pPr>
+        <w:pStyle w:val="CommentText"/>
+        <w:jc w:val="left"/>
+      </w:pPr>
+      <w:r>
+        <w:rPr>
+          <w:rStyle w:val="CommentReference"/>
+        </w:rPr>
+        <w:annotationRef/>
+      </w:r>
+      <w:r>
         <w:t>Bibiliografie moet NIE gejustify wees nie</w:t>
       </w:r>
     </w:p>
   </w:comment>
-  <w:comment w:id="454" w:author="Hano Strydom" w:date="2022-10-01T18:07:00Z" w:initials="HS">
+  <w:comment w:id="483" w:author="Hano Strydom" w:date="2022-10-01T18:07:00Z" w:initials="HS">
     <w:p>
       <w:pPr>
         <w:pStyle w:val="CommentText"/>
@@ -27544,7 +28671,37 @@
   <w15:commentEx w15:paraId="32204563" w15:done="1"/>
   <w15:commentEx w15:paraId="4EB63AB0" w15:paraIdParent="32204563" w15:done="1"/>
   <w15:commentEx w15:paraId="40CACDD7" w15:done="0"/>
+  <w15:commentEx w15:paraId="7C5A9343" w15:done="1"/>
+  <w15:commentEx w15:paraId="236A6A62" w15:done="1"/>
+  <w15:commentEx w15:paraId="36301347" w15:done="1"/>
+  <w15:commentEx w15:paraId="4F4F5E18" w15:done="1"/>
+  <w15:commentEx w15:paraId="2CDD5CF4" w15:done="1"/>
+  <w15:commentEx w15:paraId="7F694B3A" w15:done="1"/>
+  <w15:commentEx w15:paraId="47A05978" w15:paraIdParent="7F694B3A" w15:done="1"/>
+  <w15:commentEx w15:paraId="317A1D3C" w15:done="1"/>
+  <w15:commentEx w15:paraId="4B4252A0" w15:done="1"/>
+  <w15:commentEx w15:paraId="5710C604" w15:paraIdParent="4B4252A0" w15:done="1"/>
+  <w15:commentEx w15:paraId="5C3CA74F" w15:done="1"/>
+  <w15:commentEx w15:paraId="4BB16776" w15:done="1"/>
+  <w15:commentEx w15:paraId="1A35938A" w15:done="1"/>
+  <w15:commentEx w15:paraId="5805D2A2" w15:done="1"/>
+  <w15:commentEx w15:paraId="55DF1F68" w15:done="1"/>
+  <w15:commentEx w15:paraId="37D5B1F2" w15:done="1"/>
+  <w15:commentEx w15:paraId="0582AFA4" w15:done="1"/>
+  <w15:commentEx w15:paraId="3B6E8347" w15:done="0"/>
+  <w15:commentEx w15:paraId="18A06182" w15:paraIdParent="3B6E8347" w15:done="0"/>
+  <w15:commentEx w15:paraId="104031DB" w15:done="1"/>
+  <w15:commentEx w15:paraId="5D76217B" w15:done="1"/>
+  <w15:commentEx w15:paraId="1A6DF905" w15:done="1"/>
+  <w15:commentEx w15:paraId="31E788B3" w15:done="1"/>
+  <w15:commentEx w15:paraId="6CB739F9" w15:done="1"/>
+  <w15:commentEx w15:paraId="3B17F411" w15:done="1"/>
+  <w15:commentEx w15:paraId="5774FEEC" w15:done="0"/>
+  <w15:commentEx w15:paraId="6C917225" w15:done="0"/>
+  <w15:commentEx w15:paraId="5B66A7E5" w15:paraIdParent="6C917225" w15:done="0"/>
+  <w15:commentEx w15:paraId="74A29B6A" w15:paraIdParent="6C917225" w15:done="0"/>
   <w15:commentEx w15:paraId="5C60728C" w15:done="0"/>
+  <w15:commentEx w15:paraId="7C5A8EA1" w15:done="0"/>
   <w15:commentEx w15:paraId="573243C9" w15:done="0"/>
   <w15:commentEx w15:paraId="3637967E" w15:done="0"/>
   <w15:commentEx w15:paraId="36ECBB2D" w15:paraIdParent="3637967E" w15:done="0"/>
@@ -27566,7 +28723,37 @@
   <w16cex:commentExtensible w16cex:durableId="26A74D5A" w16cex:dateUtc="2022-08-17T09:19:00Z"/>
   <w16cex:commentExtensible w16cex:durableId="26A74E54" w16cex:dateUtc="2022-08-17T09:24:00Z"/>
   <w16cex:commentExtensible w16cex:durableId="26A75019" w16cex:dateUtc="2022-08-17T09:31:00Z"/>
+  <w16cex:commentExtensible w16cex:durableId="26F50D31" w16cex:dateUtc="2022-10-10T05:58:00Z"/>
+  <w16cex:commentExtensible w16cex:durableId="26F51024" w16cex:dateUtc="2022-10-10T04:33:00Z"/>
+  <w16cex:commentExtensible w16cex:durableId="26EE5033" w16cex:dateUtc="2022-10-10T06:02:00Z"/>
+  <w16cex:commentExtensible w16cex:durableId="26EE5D28" w16cex:dateUtc="2022-10-10T06:58:00Z"/>
+  <w16cex:commentExtensible w16cex:durableId="26EE5D99" w16cex:dateUtc="2022-10-10T07:00:00Z"/>
+  <w16cex:commentExtensible w16cex:durableId="26EE5E7F" w16cex:dateUtc="2022-10-10T07:03:00Z"/>
+  <w16cex:commentExtensible w16cex:durableId="26EE5F2F" w16cex:dateUtc="2022-10-10T07:06:00Z"/>
+  <w16cex:commentExtensible w16cex:durableId="26EE5EFF" w16cex:dateUtc="2022-10-10T07:06:00Z"/>
+  <w16cex:commentExtensible w16cex:durableId="26EE6081" w16cex:dateUtc="2022-10-10T07:12:00Z"/>
+  <w16cex:commentExtensible w16cex:durableId="26F5275D" w16cex:dateUtc="2022-10-15T10:34:00Z"/>
+  <w16cex:commentExtensible w16cex:durableId="26EE6152" w16cex:dateUtc="2022-10-10T07:16:00Z"/>
+  <w16cex:commentExtensible w16cex:durableId="26EE6203" w16cex:dateUtc="2022-10-10T07:18:00Z"/>
+  <w16cex:commentExtensible w16cex:durableId="26EE626A" w16cex:dateUtc="2022-10-10T07:20:00Z"/>
+  <w16cex:commentExtensible w16cex:durableId="26EE642A" w16cex:dateUtc="2022-10-10T07:28:00Z"/>
+  <w16cex:commentExtensible w16cex:durableId="26EE64E4" w16cex:dateUtc="2022-10-10T07:31:00Z"/>
+  <w16cex:commentExtensible w16cex:durableId="26EE64F7" w16cex:dateUtc="2022-10-10T07:31:00Z"/>
+  <w16cex:commentExtensible w16cex:durableId="26EE6989" w16cex:dateUtc="2022-10-10T07:51:00Z"/>
+  <w16cex:commentExtensible w16cex:durableId="26EE6A9C" w16cex:dateUtc="2022-10-10T07:55:00Z"/>
+  <w16cex:commentExtensible w16cex:durableId="26F53454" w16cex:dateUtc="2022-10-15T11:29:00Z"/>
+  <w16cex:commentExtensible w16cex:durableId="26EE6D98" w16cex:dateUtc="2022-10-10T08:08:00Z"/>
+  <w16cex:commentExtensible w16cex:durableId="26EE6E13" w16cex:dateUtc="2022-10-10T08:10:00Z"/>
+  <w16cex:commentExtensible w16cex:durableId="26EE6F3C" w16cex:dateUtc="2022-10-10T08:15:00Z"/>
+  <w16cex:commentExtensible w16cex:durableId="26EE721C" w16cex:dateUtc="2022-10-10T08:27:00Z"/>
+  <w16cex:commentExtensible w16cex:durableId="26EE726C" w16cex:dateUtc="2022-10-10T08:29:00Z"/>
+  <w16cex:commentExtensible w16cex:durableId="26EE7331" w16cex:dateUtc="2022-10-10T08:32:00Z"/>
+  <w16cex:commentExtensible w16cex:durableId="26EE7454" w16cex:dateUtc="2022-10-10T08:37:00Z"/>
+  <w16cex:commentExtensible w16cex:durableId="26EE7746" w16cex:dateUtc="2022-10-10T08:49:00Z"/>
+  <w16cex:commentExtensible w16cex:durableId="26EE7777" w16cex:dateUtc="2022-10-10T08:50:00Z"/>
+  <w16cex:commentExtensible w16cex:durableId="26EE77ED" w16cex:dateUtc="2022-10-10T08:52:00Z"/>
   <w16cex:commentExtensible w16cex:durableId="26EDAC67" w16cex:dateUtc="2022-10-09T18:24:00Z"/>
+  <w16cex:commentExtensible w16cex:durableId="26EE753C" w16cex:dateUtc="2022-10-10T08:41:00Z"/>
   <w16cex:commentExtensible w16cex:durableId="26EDAD9D" w16cex:dateUtc="2022-10-09T18:29:00Z"/>
   <w16cex:commentExtensible w16cex:durableId="26A750A6" w16cex:dateUtc="2022-08-17T09:33:00Z"/>
   <w16cex:commentExtensible w16cex:durableId="26A750CC" w16cex:dateUtc="2022-08-17T09:34:00Z"/>
@@ -27590,7 +28777,37 @@
   <w16cid:commentId w16cid:paraId="32204563" w16cid:durableId="26A74E54"/>
   <w16cid:commentId w16cid:paraId="4EB63AB0" w16cid:durableId="26C600EB"/>
   <w16cid:commentId w16cid:paraId="40CACDD7" w16cid:durableId="26A75019"/>
+  <w16cid:commentId w16cid:paraId="7C5A9343" w16cid:durableId="26F50D31"/>
+  <w16cid:commentId w16cid:paraId="236A6A62" w16cid:durableId="26F51024"/>
+  <w16cid:commentId w16cid:paraId="36301347" w16cid:durableId="26EE5033"/>
+  <w16cid:commentId w16cid:paraId="4F4F5E18" w16cid:durableId="26EE5D28"/>
+  <w16cid:commentId w16cid:paraId="2CDD5CF4" w16cid:durableId="26EE5D99"/>
+  <w16cid:commentId w16cid:paraId="7F694B3A" w16cid:durableId="26EE5E7F"/>
+  <w16cid:commentId w16cid:paraId="47A05978" w16cid:durableId="26EE5F2F"/>
+  <w16cid:commentId w16cid:paraId="317A1D3C" w16cid:durableId="26EE5EFF"/>
+  <w16cid:commentId w16cid:paraId="4B4252A0" w16cid:durableId="26EE6081"/>
+  <w16cid:commentId w16cid:paraId="5710C604" w16cid:durableId="26F5275D"/>
+  <w16cid:commentId w16cid:paraId="5C3CA74F" w16cid:durableId="26EE6152"/>
+  <w16cid:commentId w16cid:paraId="4BB16776" w16cid:durableId="26EE6203"/>
+  <w16cid:commentId w16cid:paraId="1A35938A" w16cid:durableId="26EE626A"/>
+  <w16cid:commentId w16cid:paraId="5805D2A2" w16cid:durableId="26EE642A"/>
+  <w16cid:commentId w16cid:paraId="55DF1F68" w16cid:durableId="26EE64E4"/>
+  <w16cid:commentId w16cid:paraId="37D5B1F2" w16cid:durableId="26EE64F7"/>
+  <w16cid:commentId w16cid:paraId="0582AFA4" w16cid:durableId="26EE6989"/>
+  <w16cid:commentId w16cid:paraId="3B6E8347" w16cid:durableId="26EE6A9C"/>
+  <w16cid:commentId w16cid:paraId="18A06182" w16cid:durableId="26F53454"/>
+  <w16cid:commentId w16cid:paraId="104031DB" w16cid:durableId="26EE6D98"/>
+  <w16cid:commentId w16cid:paraId="5D76217B" w16cid:durableId="26EE6E13"/>
+  <w16cid:commentId w16cid:paraId="1A6DF905" w16cid:durableId="26EE6F3C"/>
+  <w16cid:commentId w16cid:paraId="31E788B3" w16cid:durableId="26EE721C"/>
+  <w16cid:commentId w16cid:paraId="6CB739F9" w16cid:durableId="26EE726C"/>
+  <w16cid:commentId w16cid:paraId="3B17F411" w16cid:durableId="26EE7331"/>
+  <w16cid:commentId w16cid:paraId="5774FEEC" w16cid:durableId="26EE7454"/>
+  <w16cid:commentId w16cid:paraId="6C917225" w16cid:durableId="26EE7746"/>
+  <w16cid:commentId w16cid:paraId="5B66A7E5" w16cid:durableId="26EE7777"/>
+  <w16cid:commentId w16cid:paraId="74A29B6A" w16cid:durableId="26EE77ED"/>
   <w16cid:commentId w16cid:paraId="5C60728C" w16cid:durableId="26EDAC67"/>
+  <w16cid:commentId w16cid:paraId="7C5A8EA1" w16cid:durableId="26EE753C"/>
   <w16cid:commentId w16cid:paraId="573243C9" w16cid:durableId="26EDAD9D"/>
   <w16cid:commentId w16cid:paraId="3637967E" w16cid:durableId="26A750A6"/>
   <w16cid:commentId w16cid:paraId="36ECBB2D" w16cid:durableId="26A750CC"/>
@@ -30851,7 +32068,7 @@
   <w:abstractNum w:abstractNumId="36" w15:restartNumberingAfterBreak="0">
     <w:nsid w:val="62923DA0"/>
     <w:multiLevelType w:val="multilevel"/>
-    <w:tmpl w:val="D5969C9E"/>
+    <w:tmpl w:val="084232D2"/>
     <w:lvl w:ilvl="0">
       <w:start w:val="1"/>
       <w:numFmt w:val="decimal"/>
@@ -32250,7 +33467,7 @@
     <w:next w:val="Normal"/>
     <w:autoRedefine/>
     <w:qFormat/>
-    <w:rsid w:val="00086425"/>
+    <w:rsid w:val="0049737C"/>
     <w:pPr>
       <w:keepNext/>
       <w:numPr>
@@ -32430,6 +33647,7 @@
   <w:style w:type="character" w:default="1" w:styleId="DefaultParagraphFont">
     <w:name w:val="Default Paragraph Font"/>
     <w:uiPriority w:val="1"/>
+    <w:semiHidden/>
     <w:unhideWhenUsed/>
   </w:style>
   <w:style w:type="table" w:default="1" w:styleId="TableNormal">

</xml_diff>